<commit_message>
finished entering the neural network updates
</commit_message>
<xml_diff>
--- a/Intelligent Control_main.docx
+++ b/Intelligent Control_main.docx
@@ -11328,6 +11328,7 @@
           <w:color w:val="auto"/>
           <w:sz w:val="24"/>
           <w:szCs w:val="24"/>
+          <w:highlight w:val="red"/>
         </w:rPr>
         <w:t>Entropy regularization</w:t>
       </w:r>
@@ -11604,20 +11605,19 @@
           <w:szCs w:val="24"/>
           <w:lang w:eastAsia="el-GR"/>
         </w:rPr>
-        <w:t xml:space="preserve">In the Soft Actor-Critic (SAC) algorithm, two Q-networks and two corresponding target Q-networks are maintained. To train the Critic, the network learns to estimate how good an action is </w:t>
-      </w:r>
-      <w:proofErr w:type="gramStart"/>
+        <w:t xml:space="preserve">In the Soft Actor-Critic (SAC) algorithm, two Q-networks and two corresponding </w:t>
+      </w:r>
       <w:r>
         <w:rPr>
           <w:rFonts w:ascii="Times New Roman" w:eastAsia="Times New Roman" w:hAnsi="Times New Roman" w:cs="Times New Roman"/>
           <w:color w:val="0D0D0D" w:themeColor="text1" w:themeTint="F2"/>
           <w:sz w:val="24"/>
           <w:szCs w:val="24"/>
+          <w:highlight w:val="red"/>
           <w:lang w:eastAsia="el-GR"/>
         </w:rPr>
-        <w:t>in a given</w:t>
-      </w:r>
-      <w:proofErr w:type="gramEnd"/>
+        <w:t>target Q-networks</w:t>
+      </w:r>
       <w:r>
         <w:rPr>
           <w:rFonts w:ascii="Times New Roman" w:eastAsia="Times New Roman" w:hAnsi="Times New Roman" w:cs="Times New Roman"/>
@@ -11626,30 +11626,30 @@
           <w:szCs w:val="24"/>
           <w:lang w:eastAsia="el-GR"/>
         </w:rPr>
-        <w:t xml:space="preserve"> state by computing Q-values. These are compared to the target Q-values computed using the Bellman equation (I), based on the target networks. The objective is to minimize the loss between the prediction and the target. </w:t>
-      </w:r>
+        <w:t xml:space="preserve"> are maintained. To train the Critic, the network learns to estimate how good an action is </w:t>
+      </w:r>
+      <w:proofErr w:type="gramStart"/>
       <w:r>
         <w:rPr>
           <w:rFonts w:ascii="Times New Roman" w:eastAsia="Times New Roman" w:hAnsi="Times New Roman" w:cs="Times New Roman"/>
           <w:color w:val="0D0D0D" w:themeColor="text1" w:themeTint="F2"/>
           <w:sz w:val="24"/>
           <w:szCs w:val="24"/>
-          <w:lang w:val="el-GR" w:eastAsia="el-GR"/>
-        </w:rPr>
-        <w:t xml:space="preserve">The </w:t>
-      </w:r>
-      <w:proofErr w:type="spellStart"/>
+          <w:lang w:eastAsia="el-GR"/>
+        </w:rPr>
+        <w:t>in a given</w:t>
+      </w:r>
+      <w:proofErr w:type="gramEnd"/>
       <w:r>
         <w:rPr>
           <w:rFonts w:ascii="Times New Roman" w:eastAsia="Times New Roman" w:hAnsi="Times New Roman" w:cs="Times New Roman"/>
           <w:color w:val="0D0D0D" w:themeColor="text1" w:themeTint="F2"/>
           <w:sz w:val="24"/>
           <w:szCs w:val="24"/>
-          <w:lang w:val="el-GR" w:eastAsia="el-GR"/>
-        </w:rPr>
-        <w:t>process</w:t>
-      </w:r>
-      <w:proofErr w:type="spellEnd"/>
+          <w:lang w:eastAsia="el-GR"/>
+        </w:rPr>
+        <w:t xml:space="preserve"> state by computing Q-values. These are compared to the target Q-values computed using the Bellman equation (I), based on the target networks. The objective is to minimize the loss between the prediction and the target. </w:t>
+      </w:r>
       <w:r>
         <w:rPr>
           <w:rFonts w:ascii="Times New Roman" w:eastAsia="Times New Roman" w:hAnsi="Times New Roman" w:cs="Times New Roman"/>
@@ -11658,7 +11658,7 @@
           <w:szCs w:val="24"/>
           <w:lang w:val="el-GR" w:eastAsia="el-GR"/>
         </w:rPr>
-        <w:t xml:space="preserve"> </w:t>
+        <w:t xml:space="preserve">The </w:t>
       </w:r>
       <w:proofErr w:type="spellStart"/>
       <w:r>
@@ -11669,7 +11669,7 @@
           <w:szCs w:val="24"/>
           <w:lang w:val="el-GR" w:eastAsia="el-GR"/>
         </w:rPr>
-        <w:t>works</w:t>
+        <w:t>process</w:t>
       </w:r>
       <w:proofErr w:type="spellEnd"/>
       <w:r>
@@ -11691,7 +11691,7 @@
           <w:szCs w:val="24"/>
           <w:lang w:val="el-GR" w:eastAsia="el-GR"/>
         </w:rPr>
-        <w:t>as</w:t>
+        <w:t>works</w:t>
       </w:r>
       <w:proofErr w:type="spellEnd"/>
       <w:r>
@@ -11713,7 +11713,7 @@
           <w:szCs w:val="24"/>
           <w:lang w:val="el-GR" w:eastAsia="el-GR"/>
         </w:rPr>
-        <w:t>follows</w:t>
+        <w:t>as</w:t>
       </w:r>
       <w:proofErr w:type="spellEnd"/>
       <w:r>
@@ -11724,26 +11724,48 @@
           <w:szCs w:val="24"/>
           <w:lang w:val="el-GR" w:eastAsia="el-GR"/>
         </w:rPr>
-        <w:t>:</w:t>
-      </w:r>
-    </w:p>
-    <w:p>
-      <w:pPr>
-        <w:spacing w:before="100" w:beforeAutospacing="1" w:after="100" w:afterAutospacing="1" w:line="240" w:lineRule="auto"/>
+        <w:t xml:space="preserve"> </w:t>
+      </w:r>
+      <w:proofErr w:type="spellStart"/>
+      <w:r>
         <w:rPr>
           <w:rFonts w:ascii="Times New Roman" w:eastAsia="Times New Roman" w:hAnsi="Times New Roman" w:cs="Times New Roman"/>
           <w:color w:val="0D0D0D" w:themeColor="text1" w:themeTint="F2"/>
           <w:sz w:val="24"/>
           <w:szCs w:val="24"/>
-          <w:lang w:eastAsia="el-GR"/>
-        </w:rPr>
-      </w:pPr>
+          <w:lang w:val="el-GR" w:eastAsia="el-GR"/>
+        </w:rPr>
+        <w:t>follows</w:t>
+      </w:r>
+      <w:proofErr w:type="spellEnd"/>
       <w:r>
         <w:rPr>
           <w:rFonts w:ascii="Times New Roman" w:eastAsia="Times New Roman" w:hAnsi="Times New Roman" w:cs="Times New Roman"/>
           <w:color w:val="0D0D0D" w:themeColor="text1" w:themeTint="F2"/>
           <w:sz w:val="24"/>
           <w:szCs w:val="24"/>
+          <w:lang w:val="el-GR" w:eastAsia="el-GR"/>
+        </w:rPr>
+        <w:t>:</w:t>
+      </w:r>
+    </w:p>
+    <w:p>
+      <w:pPr>
+        <w:spacing w:before="100" w:beforeAutospacing="1" w:after="100" w:afterAutospacing="1" w:line="240" w:lineRule="auto"/>
+        <w:rPr>
+          <w:rFonts w:ascii="Times New Roman" w:eastAsia="Times New Roman" w:hAnsi="Times New Roman" w:cs="Times New Roman"/>
+          <w:color w:val="0D0D0D" w:themeColor="text1" w:themeTint="F2"/>
+          <w:sz w:val="24"/>
+          <w:szCs w:val="24"/>
+          <w:lang w:eastAsia="el-GR"/>
+        </w:rPr>
+      </w:pPr>
+      <w:r>
+        <w:rPr>
+          <w:rFonts w:ascii="Times New Roman" w:eastAsia="Times New Roman" w:hAnsi="Times New Roman" w:cs="Times New Roman"/>
+          <w:color w:val="0D0D0D" w:themeColor="text1" w:themeTint="F2"/>
+          <w:sz w:val="24"/>
+          <w:szCs w:val="24"/>
           <w:lang w:eastAsia="el-GR"/>
         </w:rPr>
         <w:lastRenderedPageBreak/>
@@ -11797,244 +11819,2054 @@
     <w:p>
       <w:pPr>
         <w:spacing w:before="100" w:beforeAutospacing="1" w:after="100" w:afterAutospacing="1" w:line="240" w:lineRule="auto"/>
+        <w:jc w:val="center"/>
+        <w:rPr>
+          <w:rFonts w:ascii="Times New Roman" w:eastAsia="Times New Roman" w:hAnsi="Times New Roman" w:cs="Times New Roman"/>
+          <w:color w:val="0D0D0D" w:themeColor="text1" w:themeTint="F2"/>
+          <w:sz w:val="24"/>
+          <w:szCs w:val="24"/>
+          <w:lang w:eastAsia="el-GR"/>
+        </w:rPr>
+      </w:pPr>
+      <m:oMathPara>
+        <m:oMathParaPr>
+          <m:jc m:val="left"/>
+        </m:oMathParaPr>
+        <m:oMath>
+          <m:sSub>
+            <m:sSubPr>
+              <m:ctrlPr>
+                <w:rPr>
+                  <w:rFonts w:ascii="Cambria Math" w:eastAsia="Times New Roman" w:hAnsi="Cambria Math" w:cs="Times New Roman"/>
+                  <w:i/>
+                  <w:color w:val="0D0D0D" w:themeColor="text1" w:themeTint="F2"/>
+                  <w:sz w:val="24"/>
+                  <w:szCs w:val="24"/>
+                  <w:lang w:eastAsia="el-GR"/>
+                </w:rPr>
+              </m:ctrlPr>
+            </m:sSubPr>
+            <m:e>
+              <m:r>
+                <w:rPr>
+                  <w:rFonts w:ascii="Cambria Math" w:eastAsia="Times New Roman" w:hAnsi="Cambria Math" w:cs="Times New Roman"/>
+                  <w:color w:val="0D0D0D" w:themeColor="text1" w:themeTint="F2"/>
+                  <w:sz w:val="24"/>
+                  <w:szCs w:val="24"/>
+                  <w:lang w:eastAsia="el-GR"/>
+                </w:rPr>
+                <m:t>Q</m:t>
+              </m:r>
+            </m:e>
+            <m:sub>
+              <m:r>
+                <w:rPr>
+                  <w:rFonts w:ascii="Cambria Math" w:eastAsia="Times New Roman" w:hAnsi="Cambria Math" w:cs="Times New Roman"/>
+                  <w:color w:val="0D0D0D" w:themeColor="text1" w:themeTint="F2"/>
+                  <w:sz w:val="24"/>
+                  <w:szCs w:val="24"/>
+                  <w:lang w:eastAsia="el-GR"/>
+                </w:rPr>
+                <m:t>target</m:t>
+              </m:r>
+            </m:sub>
+          </m:sSub>
+          <m:d>
+            <m:dPr>
+              <m:ctrlPr>
+                <w:rPr>
+                  <w:rFonts w:ascii="Cambria Math" w:eastAsia="Times New Roman" w:hAnsi="Cambria Math" w:cs="Times New Roman"/>
+                  <w:i/>
+                  <w:color w:val="0D0D0D" w:themeColor="text1" w:themeTint="F2"/>
+                  <w:sz w:val="24"/>
+                  <w:szCs w:val="24"/>
+                  <w:lang w:eastAsia="el-GR"/>
+                </w:rPr>
+              </m:ctrlPr>
+            </m:dPr>
+            <m:e>
+              <m:r>
+                <w:rPr>
+                  <w:rFonts w:ascii="Cambria Math" w:eastAsia="Times New Roman" w:hAnsi="Cambria Math" w:cs="Times New Roman"/>
+                  <w:color w:val="0D0D0D" w:themeColor="text1" w:themeTint="F2"/>
+                  <w:sz w:val="24"/>
+                  <w:szCs w:val="24"/>
+                  <w:lang w:eastAsia="el-GR"/>
+                </w:rPr>
+                <m:t>s, a</m:t>
+              </m:r>
+            </m:e>
+          </m:d>
+          <m:r>
+            <w:rPr>
+              <w:rFonts w:ascii="Cambria Math" w:eastAsia="Times New Roman" w:hAnsi="Cambria Math" w:cs="Times New Roman"/>
+              <w:color w:val="0D0D0D" w:themeColor="text1" w:themeTint="F2"/>
+              <w:sz w:val="24"/>
+              <w:szCs w:val="24"/>
+              <w:lang w:eastAsia="el-GR"/>
+            </w:rPr>
+            <m:t>=</m:t>
+          </m:r>
+        </m:oMath>
+      </m:oMathPara>
+    </w:p>
+    <w:p>
+      <w:pPr>
+        <w:spacing w:before="100" w:beforeAutospacing="1" w:after="100" w:afterAutospacing="1" w:line="240" w:lineRule="auto"/>
+        <w:jc w:val="center"/>
+        <w:rPr>
+          <w:rFonts w:ascii="Times New Roman" w:eastAsia="Times New Roman" w:hAnsi="Times New Roman" w:cs="Times New Roman"/>
+          <w:color w:val="0D0D0D" w:themeColor="text1" w:themeTint="F2"/>
+          <w:sz w:val="24"/>
+          <w:szCs w:val="24"/>
+          <w:lang w:eastAsia="el-GR"/>
+        </w:rPr>
+      </w:pPr>
+      <m:oMath>
+        <m:r>
+          <w:rPr>
+            <w:rFonts w:ascii="Cambria Math" w:eastAsia="Times New Roman" w:hAnsi="Cambria Math" w:cs="Times New Roman"/>
+            <w:color w:val="0D0D0D" w:themeColor="text1" w:themeTint="F2"/>
+            <w:sz w:val="24"/>
+            <w:szCs w:val="24"/>
+            <w:lang w:eastAsia="el-GR"/>
+          </w:rPr>
+          <m:t xml:space="preserve">r + </m:t>
+        </m:r>
+        <m:r>
+          <w:rPr>
+            <w:rFonts w:ascii="Cambria Math" w:eastAsia="Times New Roman" w:hAnsi="Cambria Math" w:cs="Times New Roman"/>
+            <w:color w:val="0D0D0D" w:themeColor="text1" w:themeTint="F2"/>
+            <w:sz w:val="24"/>
+            <w:szCs w:val="24"/>
+            <w:lang w:val="el-GR" w:eastAsia="el-GR"/>
+          </w:rPr>
+          <m:t>γ</m:t>
+        </m:r>
+        <m:r>
+          <w:rPr>
+            <w:rFonts w:ascii="Cambria Math" w:eastAsia="Times New Roman" w:hAnsi="Cambria Math" w:cs="Times New Roman"/>
+            <w:color w:val="0D0D0D" w:themeColor="text1" w:themeTint="F2"/>
+            <w:sz w:val="24"/>
+            <w:szCs w:val="24"/>
+            <w:lang w:eastAsia="el-GR"/>
+          </w:rPr>
+          <m:t xml:space="preserve"> </m:t>
+        </m:r>
+        <m:d>
+          <m:dPr>
+            <m:ctrlPr>
+              <w:rPr>
+                <w:rFonts w:ascii="Cambria Math" w:eastAsia="Times New Roman" w:hAnsi="Cambria Math" w:cs="Times New Roman"/>
+                <w:i/>
+                <w:color w:val="0D0D0D" w:themeColor="text1" w:themeTint="F2"/>
+                <w:sz w:val="24"/>
+                <w:szCs w:val="24"/>
+                <w:lang w:eastAsia="el-GR"/>
+              </w:rPr>
+            </m:ctrlPr>
+          </m:dPr>
+          <m:e>
+            <m:r>
+              <w:rPr>
+                <w:rFonts w:ascii="Cambria Math" w:eastAsia="Times New Roman" w:hAnsi="Cambria Math" w:cs="Times New Roman"/>
+                <w:color w:val="0D0D0D" w:themeColor="text1" w:themeTint="F2"/>
+                <w:sz w:val="24"/>
+                <w:szCs w:val="24"/>
+                <w:lang w:eastAsia="el-GR"/>
+              </w:rPr>
+              <m:t>1-done</m:t>
+            </m:r>
+          </m:e>
+        </m:d>
+        <m:r>
+          <w:rPr>
+            <w:rFonts w:ascii="Cambria Math" w:hAnsi="Cambria Math"/>
+            <w:color w:val="0D0D0D" w:themeColor="text1" w:themeTint="F2"/>
+            <w:sz w:val="24"/>
+            <w:szCs w:val="24"/>
+          </w:rPr>
+          <m:t>·</m:t>
+        </m:r>
+        <m:d>
+          <m:dPr>
+            <m:begChr m:val="["/>
+            <m:ctrlPr>
+              <w:rPr>
+                <w:rFonts w:ascii="Cambria Math" w:eastAsia="Times New Roman" w:hAnsi="Cambria Math" w:cs="Times New Roman"/>
+                <w:i/>
+                <w:color w:val="0D0D0D" w:themeColor="text1" w:themeTint="F2"/>
+                <w:sz w:val="24"/>
+                <w:szCs w:val="24"/>
+                <w:lang w:eastAsia="el-GR"/>
+              </w:rPr>
+            </m:ctrlPr>
+          </m:dPr>
+          <m:e>
+            <m:r>
+              <w:rPr>
+                <w:rFonts w:ascii="Cambria Math" w:eastAsia="Times New Roman" w:hAnsi="Cambria Math" w:cs="Times New Roman"/>
+                <w:color w:val="0D0D0D" w:themeColor="text1" w:themeTint="F2"/>
+                <w:sz w:val="24"/>
+                <w:szCs w:val="24"/>
+                <w:lang w:eastAsia="el-GR"/>
+              </w:rPr>
+              <m:t>min</m:t>
+            </m:r>
+            <m:d>
+              <m:dPr>
+                <m:ctrlPr>
+                  <w:rPr>
+                    <w:rFonts w:ascii="Cambria Math" w:eastAsia="Times New Roman" w:hAnsi="Cambria Math" w:cs="Times New Roman"/>
+                    <w:i/>
+                    <w:color w:val="0D0D0D" w:themeColor="text1" w:themeTint="F2"/>
+                    <w:sz w:val="24"/>
+                    <w:szCs w:val="24"/>
+                    <w:lang w:eastAsia="el-GR"/>
+                  </w:rPr>
+                </m:ctrlPr>
+              </m:dPr>
+              <m:e>
+                <m:sSub>
+                  <m:sSubPr>
+                    <m:ctrlPr>
+                      <w:rPr>
+                        <w:rFonts w:ascii="Cambria Math" w:eastAsia="Times New Roman" w:hAnsi="Cambria Math" w:cs="Times New Roman"/>
+                        <w:i/>
+                        <w:color w:val="0D0D0D" w:themeColor="text1" w:themeTint="F2"/>
+                        <w:sz w:val="24"/>
+                        <w:szCs w:val="24"/>
+                        <w:lang w:eastAsia="el-GR"/>
+                      </w:rPr>
+                    </m:ctrlPr>
+                  </m:sSubPr>
+                  <m:e>
+                    <m:r>
+                      <w:rPr>
+                        <w:rFonts w:ascii="Cambria Math" w:eastAsia="Times New Roman" w:hAnsi="Cambria Math" w:cs="Times New Roman"/>
+                        <w:color w:val="0D0D0D" w:themeColor="text1" w:themeTint="F2"/>
+                        <w:sz w:val="24"/>
+                        <w:szCs w:val="24"/>
+                        <w:lang w:eastAsia="el-GR"/>
+                      </w:rPr>
+                      <m:t>Q</m:t>
+                    </m:r>
+                  </m:e>
+                  <m:sub>
+                    <m:sSub>
+                      <m:sSubPr>
+                        <m:ctrlPr>
+                          <w:rPr>
+                            <w:rFonts w:ascii="Cambria Math" w:eastAsia="Times New Roman" w:hAnsi="Cambria Math" w:cs="Times New Roman"/>
+                            <w:i/>
+                            <w:color w:val="0D0D0D" w:themeColor="text1" w:themeTint="F2"/>
+                            <w:sz w:val="24"/>
+                            <w:szCs w:val="24"/>
+                            <w:lang w:eastAsia="el-GR"/>
+                          </w:rPr>
+                        </m:ctrlPr>
+                      </m:sSubPr>
+                      <m:e>
+                        <m:r>
+                          <w:rPr>
+                            <w:rFonts w:ascii="Cambria Math" w:eastAsia="Times New Roman" w:hAnsi="Cambria Math" w:cs="Times New Roman"/>
+                            <w:color w:val="0D0D0D" w:themeColor="text1" w:themeTint="F2"/>
+                            <w:sz w:val="24"/>
+                            <w:szCs w:val="24"/>
+                            <w:lang w:eastAsia="el-GR"/>
+                          </w:rPr>
+                          <m:t>1</m:t>
+                        </m:r>
+                      </m:e>
+                      <m:sub>
+                        <m:r>
+                          <w:rPr>
+                            <w:rFonts w:ascii="Cambria Math" w:eastAsia="Times New Roman" w:hAnsi="Cambria Math" w:cs="Times New Roman"/>
+                            <w:color w:val="0D0D0D" w:themeColor="text1" w:themeTint="F2"/>
+                            <w:sz w:val="24"/>
+                            <w:szCs w:val="24"/>
+                            <w:lang w:eastAsia="el-GR"/>
+                          </w:rPr>
+                          <m:t>target</m:t>
+                        </m:r>
+                      </m:sub>
+                    </m:sSub>
+                  </m:sub>
+                </m:sSub>
+                <m:d>
+                  <m:dPr>
+                    <m:ctrlPr>
+                      <w:rPr>
+                        <w:rFonts w:ascii="Cambria Math" w:eastAsia="Times New Roman" w:hAnsi="Cambria Math" w:cs="Times New Roman"/>
+                        <w:i/>
+                        <w:color w:val="0D0D0D" w:themeColor="text1" w:themeTint="F2"/>
+                        <w:sz w:val="24"/>
+                        <w:szCs w:val="24"/>
+                        <w:lang w:eastAsia="el-GR"/>
+                      </w:rPr>
+                    </m:ctrlPr>
+                  </m:dPr>
+                  <m:e>
+                    <m:sSup>
+                      <m:sSupPr>
+                        <m:ctrlPr>
+                          <w:rPr>
+                            <w:rFonts w:ascii="Cambria Math" w:eastAsia="Times New Roman" w:hAnsi="Cambria Math" w:cs="Times New Roman"/>
+                            <w:i/>
+                            <w:color w:val="0D0D0D" w:themeColor="text1" w:themeTint="F2"/>
+                            <w:sz w:val="24"/>
+                            <w:szCs w:val="24"/>
+                            <w:lang w:eastAsia="el-GR"/>
+                          </w:rPr>
+                        </m:ctrlPr>
+                      </m:sSupPr>
+                      <m:e>
+                        <m:r>
+                          <w:rPr>
+                            <w:rFonts w:ascii="Cambria Math" w:eastAsia="Times New Roman" w:hAnsi="Cambria Math" w:cs="Times New Roman"/>
+                            <w:color w:val="0D0D0D" w:themeColor="text1" w:themeTint="F2"/>
+                            <w:sz w:val="24"/>
+                            <w:szCs w:val="24"/>
+                            <w:lang w:eastAsia="el-GR"/>
+                          </w:rPr>
+                          <m:t>s</m:t>
+                        </m:r>
+                      </m:e>
+                      <m:sup>
+                        <m:r>
+                          <w:rPr>
+                            <w:rFonts w:ascii="Cambria Math" w:eastAsia="Times New Roman" w:hAnsi="Cambria Math" w:cs="Times New Roman"/>
+                            <w:color w:val="0D0D0D" w:themeColor="text1" w:themeTint="F2"/>
+                            <w:sz w:val="24"/>
+                            <w:szCs w:val="24"/>
+                            <w:lang w:eastAsia="el-GR"/>
+                          </w:rPr>
+                          <m:t>'</m:t>
+                        </m:r>
+                      </m:sup>
+                    </m:sSup>
+                    <m:r>
+                      <w:rPr>
+                        <w:rFonts w:ascii="Cambria Math" w:eastAsia="Times New Roman" w:hAnsi="Cambria Math" w:cs="Times New Roman"/>
+                        <w:color w:val="0D0D0D" w:themeColor="text1" w:themeTint="F2"/>
+                        <w:sz w:val="24"/>
+                        <w:szCs w:val="24"/>
+                        <w:lang w:eastAsia="el-GR"/>
+                      </w:rPr>
+                      <m:t xml:space="preserve">, </m:t>
+                    </m:r>
+                    <m:sSup>
+                      <m:sSupPr>
+                        <m:ctrlPr>
+                          <w:rPr>
+                            <w:rFonts w:ascii="Cambria Math" w:eastAsia="Times New Roman" w:hAnsi="Cambria Math" w:cs="Times New Roman"/>
+                            <w:i/>
+                            <w:color w:val="0D0D0D" w:themeColor="text1" w:themeTint="F2"/>
+                            <w:sz w:val="24"/>
+                            <w:szCs w:val="24"/>
+                            <w:lang w:eastAsia="el-GR"/>
+                          </w:rPr>
+                        </m:ctrlPr>
+                      </m:sSupPr>
+                      <m:e>
+                        <m:r>
+                          <w:rPr>
+                            <w:rFonts w:ascii="Cambria Math" w:eastAsia="Times New Roman" w:hAnsi="Cambria Math" w:cs="Times New Roman"/>
+                            <w:color w:val="0D0D0D" w:themeColor="text1" w:themeTint="F2"/>
+                            <w:sz w:val="24"/>
+                            <w:szCs w:val="24"/>
+                            <w:lang w:eastAsia="el-GR"/>
+                          </w:rPr>
+                          <m:t>a</m:t>
+                        </m:r>
+                      </m:e>
+                      <m:sup>
+                        <m:r>
+                          <w:rPr>
+                            <w:rFonts w:ascii="Cambria Math" w:eastAsia="Times New Roman" w:hAnsi="Cambria Math" w:cs="Times New Roman"/>
+                            <w:color w:val="0D0D0D" w:themeColor="text1" w:themeTint="F2"/>
+                            <w:sz w:val="24"/>
+                            <w:szCs w:val="24"/>
+                            <w:lang w:eastAsia="el-GR"/>
+                          </w:rPr>
+                          <m:t>'</m:t>
+                        </m:r>
+                      </m:sup>
+                    </m:sSup>
+                  </m:e>
+                </m:d>
+                <m:r>
+                  <w:rPr>
+                    <w:rFonts w:ascii="Cambria Math" w:eastAsia="Times New Roman" w:hAnsi="Cambria Math" w:cs="Times New Roman"/>
+                    <w:color w:val="0D0D0D" w:themeColor="text1" w:themeTint="F2"/>
+                    <w:sz w:val="24"/>
+                    <w:szCs w:val="24"/>
+                    <w:lang w:eastAsia="el-GR"/>
+                  </w:rPr>
+                  <m:t>,</m:t>
+                </m:r>
+                <m:sSub>
+                  <m:sSubPr>
+                    <m:ctrlPr>
+                      <w:rPr>
+                        <w:rFonts w:ascii="Cambria Math" w:eastAsia="Times New Roman" w:hAnsi="Cambria Math" w:cs="Times New Roman"/>
+                        <w:i/>
+                        <w:color w:val="0D0D0D" w:themeColor="text1" w:themeTint="F2"/>
+                        <w:sz w:val="24"/>
+                        <w:szCs w:val="24"/>
+                        <w:lang w:eastAsia="el-GR"/>
+                      </w:rPr>
+                    </m:ctrlPr>
+                  </m:sSubPr>
+                  <m:e>
+                    <m:r>
+                      <w:rPr>
+                        <w:rFonts w:ascii="Cambria Math" w:eastAsia="Times New Roman" w:hAnsi="Cambria Math" w:cs="Times New Roman"/>
+                        <w:color w:val="0D0D0D" w:themeColor="text1" w:themeTint="F2"/>
+                        <w:sz w:val="24"/>
+                        <w:szCs w:val="24"/>
+                        <w:lang w:eastAsia="el-GR"/>
+                      </w:rPr>
+                      <m:t>Q</m:t>
+                    </m:r>
+                  </m:e>
+                  <m:sub>
+                    <m:sSub>
+                      <m:sSubPr>
+                        <m:ctrlPr>
+                          <w:rPr>
+                            <w:rFonts w:ascii="Cambria Math" w:eastAsia="Times New Roman" w:hAnsi="Cambria Math" w:cs="Times New Roman"/>
+                            <w:i/>
+                            <w:color w:val="0D0D0D" w:themeColor="text1" w:themeTint="F2"/>
+                            <w:sz w:val="24"/>
+                            <w:szCs w:val="24"/>
+                            <w:lang w:eastAsia="el-GR"/>
+                          </w:rPr>
+                        </m:ctrlPr>
+                      </m:sSubPr>
+                      <m:e>
+                        <m:r>
+                          <w:rPr>
+                            <w:rFonts w:ascii="Cambria Math" w:eastAsia="Times New Roman" w:hAnsi="Cambria Math" w:cs="Times New Roman"/>
+                            <w:color w:val="0D0D0D" w:themeColor="text1" w:themeTint="F2"/>
+                            <w:sz w:val="24"/>
+                            <w:szCs w:val="24"/>
+                            <w:lang w:eastAsia="el-GR"/>
+                          </w:rPr>
+                          <m:t>2</m:t>
+                        </m:r>
+                      </m:e>
+                      <m:sub>
+                        <m:r>
+                          <w:rPr>
+                            <w:rFonts w:ascii="Cambria Math" w:eastAsia="Times New Roman" w:hAnsi="Cambria Math" w:cs="Times New Roman"/>
+                            <w:color w:val="0D0D0D" w:themeColor="text1" w:themeTint="F2"/>
+                            <w:sz w:val="24"/>
+                            <w:szCs w:val="24"/>
+                            <w:lang w:eastAsia="el-GR"/>
+                          </w:rPr>
+                          <m:t>target</m:t>
+                        </m:r>
+                      </m:sub>
+                    </m:sSub>
+                  </m:sub>
+                </m:sSub>
+                <m:d>
+                  <m:dPr>
+                    <m:ctrlPr>
+                      <w:rPr>
+                        <w:rFonts w:ascii="Cambria Math" w:eastAsia="Times New Roman" w:hAnsi="Cambria Math" w:cs="Times New Roman"/>
+                        <w:i/>
+                        <w:color w:val="0D0D0D" w:themeColor="text1" w:themeTint="F2"/>
+                        <w:sz w:val="24"/>
+                        <w:szCs w:val="24"/>
+                        <w:lang w:eastAsia="el-GR"/>
+                      </w:rPr>
+                    </m:ctrlPr>
+                  </m:dPr>
+                  <m:e>
+                    <m:sSup>
+                      <m:sSupPr>
+                        <m:ctrlPr>
+                          <w:rPr>
+                            <w:rFonts w:ascii="Cambria Math" w:eastAsia="Times New Roman" w:hAnsi="Cambria Math" w:cs="Times New Roman"/>
+                            <w:i/>
+                            <w:color w:val="0D0D0D" w:themeColor="text1" w:themeTint="F2"/>
+                            <w:sz w:val="24"/>
+                            <w:szCs w:val="24"/>
+                            <w:lang w:eastAsia="el-GR"/>
+                          </w:rPr>
+                        </m:ctrlPr>
+                      </m:sSupPr>
+                      <m:e>
+                        <m:r>
+                          <w:rPr>
+                            <w:rFonts w:ascii="Cambria Math" w:eastAsia="Times New Roman" w:hAnsi="Cambria Math" w:cs="Times New Roman"/>
+                            <w:color w:val="0D0D0D" w:themeColor="text1" w:themeTint="F2"/>
+                            <w:sz w:val="24"/>
+                            <w:szCs w:val="24"/>
+                            <w:lang w:eastAsia="el-GR"/>
+                          </w:rPr>
+                          <m:t>s</m:t>
+                        </m:r>
+                      </m:e>
+                      <m:sup>
+                        <m:r>
+                          <w:rPr>
+                            <w:rFonts w:ascii="Cambria Math" w:eastAsia="Times New Roman" w:hAnsi="Cambria Math" w:cs="Times New Roman"/>
+                            <w:color w:val="0D0D0D" w:themeColor="text1" w:themeTint="F2"/>
+                            <w:sz w:val="24"/>
+                            <w:szCs w:val="24"/>
+                            <w:lang w:eastAsia="el-GR"/>
+                          </w:rPr>
+                          <m:t>'</m:t>
+                        </m:r>
+                      </m:sup>
+                    </m:sSup>
+                    <m:r>
+                      <w:rPr>
+                        <w:rFonts w:ascii="Cambria Math" w:eastAsia="Times New Roman" w:hAnsi="Cambria Math" w:cs="Times New Roman"/>
+                        <w:color w:val="0D0D0D" w:themeColor="text1" w:themeTint="F2"/>
+                        <w:sz w:val="24"/>
+                        <w:szCs w:val="24"/>
+                        <w:lang w:eastAsia="el-GR"/>
+                      </w:rPr>
+                      <m:t xml:space="preserve">, </m:t>
+                    </m:r>
+                    <m:sSup>
+                      <m:sSupPr>
+                        <m:ctrlPr>
+                          <w:rPr>
+                            <w:rFonts w:ascii="Cambria Math" w:eastAsia="Times New Roman" w:hAnsi="Cambria Math" w:cs="Times New Roman"/>
+                            <w:i/>
+                            <w:color w:val="0D0D0D" w:themeColor="text1" w:themeTint="F2"/>
+                            <w:sz w:val="24"/>
+                            <w:szCs w:val="24"/>
+                            <w:lang w:eastAsia="el-GR"/>
+                          </w:rPr>
+                        </m:ctrlPr>
+                      </m:sSupPr>
+                      <m:e>
+                        <m:r>
+                          <w:rPr>
+                            <w:rFonts w:ascii="Cambria Math" w:eastAsia="Times New Roman" w:hAnsi="Cambria Math" w:cs="Times New Roman"/>
+                            <w:color w:val="0D0D0D" w:themeColor="text1" w:themeTint="F2"/>
+                            <w:sz w:val="24"/>
+                            <w:szCs w:val="24"/>
+                            <w:lang w:eastAsia="el-GR"/>
+                          </w:rPr>
+                          <m:t>a</m:t>
+                        </m:r>
+                      </m:e>
+                      <m:sup>
+                        <m:r>
+                          <w:rPr>
+                            <w:rFonts w:ascii="Cambria Math" w:eastAsia="Times New Roman" w:hAnsi="Cambria Math" w:cs="Times New Roman"/>
+                            <w:color w:val="0D0D0D" w:themeColor="text1" w:themeTint="F2"/>
+                            <w:sz w:val="24"/>
+                            <w:szCs w:val="24"/>
+                            <w:lang w:eastAsia="el-GR"/>
+                          </w:rPr>
+                          <m:t>'</m:t>
+                        </m:r>
+                      </m:sup>
+                    </m:sSup>
+                  </m:e>
+                </m:d>
+              </m:e>
+            </m:d>
+            <m:r>
+              <w:rPr>
+                <w:rFonts w:ascii="Cambria Math" w:eastAsia="Times New Roman" w:hAnsi="Cambria Math" w:cs="Times New Roman"/>
+                <w:color w:val="0D0D0D" w:themeColor="text1" w:themeTint="F2"/>
+                <w:sz w:val="24"/>
+                <w:szCs w:val="24"/>
+                <w:lang w:eastAsia="el-GR"/>
+              </w:rPr>
+              <m:t>-</m:t>
+            </m:r>
+            <m:r>
+              <w:rPr>
+                <w:rFonts w:ascii="Cambria Math" w:eastAsia="Times New Roman" w:hAnsi="Cambria Math" w:cs="Times New Roman"/>
+                <w:color w:val="0D0D0D" w:themeColor="text1" w:themeTint="F2"/>
+                <w:sz w:val="24"/>
+                <w:szCs w:val="24"/>
+                <w:lang w:val="el-GR" w:eastAsia="el-GR"/>
+              </w:rPr>
+              <m:t>α</m:t>
+            </m:r>
+            <m:r>
+              <w:rPr>
+                <w:rFonts w:ascii="Cambria Math" w:hAnsi="Cambria Math"/>
+                <w:color w:val="0D0D0D" w:themeColor="text1" w:themeTint="F2"/>
+                <w:sz w:val="24"/>
+                <w:szCs w:val="24"/>
+              </w:rPr>
+              <m:t>·</m:t>
+            </m:r>
+            <m:r>
+              <w:rPr>
+                <w:rFonts w:ascii="Cambria Math" w:eastAsia="Times New Roman" w:hAnsi="Cambria Math" w:cs="Times New Roman"/>
+                <w:color w:val="0D0D0D" w:themeColor="text1" w:themeTint="F2"/>
+                <w:sz w:val="24"/>
+                <w:szCs w:val="24"/>
+                <w:lang w:eastAsia="el-GR"/>
+              </w:rPr>
+              <m:t xml:space="preserve">log </m:t>
+            </m:r>
+            <m:r>
+              <w:rPr>
+                <w:rFonts w:ascii="Cambria Math" w:eastAsia="Times New Roman" w:hAnsi="Cambria Math" w:cs="Times New Roman"/>
+                <w:color w:val="0D0D0D" w:themeColor="text1" w:themeTint="F2"/>
+                <w:sz w:val="24"/>
+                <w:szCs w:val="24"/>
+                <w:lang w:val="el-GR" w:eastAsia="el-GR"/>
+              </w:rPr>
+              <m:t>π</m:t>
+            </m:r>
+            <m:d>
+              <m:dPr>
+                <m:endChr m:val="|"/>
+                <m:ctrlPr>
+                  <w:rPr>
+                    <w:rFonts w:ascii="Cambria Math" w:eastAsia="Times New Roman" w:hAnsi="Cambria Math" w:cs="Times New Roman"/>
+                    <w:i/>
+                    <w:color w:val="0D0D0D" w:themeColor="text1" w:themeTint="F2"/>
+                    <w:sz w:val="24"/>
+                    <w:szCs w:val="24"/>
+                    <w:lang w:eastAsia="el-GR"/>
+                  </w:rPr>
+                </m:ctrlPr>
+              </m:dPr>
+              <m:e>
+                <m:sSup>
+                  <m:sSupPr>
+                    <m:ctrlPr>
+                      <w:rPr>
+                        <w:rFonts w:ascii="Cambria Math" w:eastAsia="Times New Roman" w:hAnsi="Cambria Math" w:cs="Times New Roman"/>
+                        <w:i/>
+                        <w:color w:val="0D0D0D" w:themeColor="text1" w:themeTint="F2"/>
+                        <w:sz w:val="24"/>
+                        <w:szCs w:val="24"/>
+                        <w:lang w:eastAsia="el-GR"/>
+                      </w:rPr>
+                    </m:ctrlPr>
+                  </m:sSupPr>
+                  <m:e>
+                    <m:r>
+                      <w:rPr>
+                        <w:rFonts w:ascii="Cambria Math" w:eastAsia="Times New Roman" w:hAnsi="Cambria Math" w:cs="Times New Roman"/>
+                        <w:color w:val="0D0D0D" w:themeColor="text1" w:themeTint="F2"/>
+                        <w:sz w:val="24"/>
+                        <w:szCs w:val="24"/>
+                        <w:lang w:eastAsia="el-GR"/>
+                      </w:rPr>
+                      <m:t>a</m:t>
+                    </m:r>
+                  </m:e>
+                  <m:sup>
+                    <m:r>
+                      <w:rPr>
+                        <w:rFonts w:ascii="Cambria Math" w:eastAsia="Times New Roman" w:hAnsi="Cambria Math" w:cs="Times New Roman"/>
+                        <w:color w:val="0D0D0D" w:themeColor="text1" w:themeTint="F2"/>
+                        <w:sz w:val="24"/>
+                        <w:szCs w:val="24"/>
+                        <w:lang w:eastAsia="el-GR"/>
+                      </w:rPr>
+                      <m:t>'</m:t>
+                    </m:r>
+                  </m:sup>
+                </m:sSup>
+              </m:e>
+            </m:d>
+            <m:sSup>
+              <m:sSupPr>
+                <m:ctrlPr>
+                  <w:rPr>
+                    <w:rFonts w:ascii="Cambria Math" w:eastAsia="Times New Roman" w:hAnsi="Cambria Math" w:cs="Times New Roman"/>
+                    <w:i/>
+                    <w:color w:val="0D0D0D" w:themeColor="text1" w:themeTint="F2"/>
+                    <w:sz w:val="24"/>
+                    <w:szCs w:val="24"/>
+                    <w:lang w:eastAsia="el-GR"/>
+                  </w:rPr>
+                </m:ctrlPr>
+              </m:sSupPr>
+              <m:e>
+                <m:r>
+                  <w:rPr>
+                    <w:rFonts w:ascii="Cambria Math" w:eastAsia="Times New Roman" w:hAnsi="Cambria Math" w:cs="Times New Roman"/>
+                    <w:color w:val="0D0D0D" w:themeColor="text1" w:themeTint="F2"/>
+                    <w:sz w:val="24"/>
+                    <w:szCs w:val="24"/>
+                    <w:lang w:eastAsia="el-GR"/>
+                  </w:rPr>
+                  <m:t>s</m:t>
+                </m:r>
+              </m:e>
+              <m:sup>
+                <m:r>
+                  <w:rPr>
+                    <w:rFonts w:ascii="Cambria Math" w:eastAsia="Times New Roman" w:hAnsi="Cambria Math" w:cs="Times New Roman"/>
+                    <w:color w:val="0D0D0D" w:themeColor="text1" w:themeTint="F2"/>
+                    <w:sz w:val="24"/>
+                    <w:szCs w:val="24"/>
+                    <w:lang w:eastAsia="el-GR"/>
+                  </w:rPr>
+                  <m:t>'</m:t>
+                </m:r>
+              </m:sup>
+            </m:sSup>
+            <m:r>
+              <w:rPr>
+                <w:rFonts w:ascii="Cambria Math" w:eastAsia="Times New Roman" w:hAnsi="Cambria Math" w:cs="Times New Roman"/>
+                <w:color w:val="0D0D0D" w:themeColor="text1" w:themeTint="F2"/>
+                <w:sz w:val="24"/>
+                <w:szCs w:val="24"/>
+                <w:lang w:eastAsia="el-GR"/>
+              </w:rPr>
+              <m:t>)</m:t>
+            </m:r>
+          </m:e>
+        </m:d>
+      </m:oMath>
+      <w:r>
         <w:rPr>
           <w:rFonts w:ascii="Cambria Math" w:eastAsia="Times New Roman" w:hAnsi="Cambria Math" w:cs="Times New Roman"/>
+          <w:b/>
+          <w:bCs/>
           <w:color w:val="0D0D0D" w:themeColor="text1" w:themeTint="F2"/>
           <w:sz w:val="24"/>
           <w:szCs w:val="24"/>
           <w:lang w:eastAsia="el-GR"/>
         </w:rPr>
-      </w:pPr>
+        <w:tab/>
+        <w:t>(3.2)</w:t>
+      </w:r>
+    </w:p>
+    <w:p>
+      <w:pPr>
+        <w:rPr>
+          <w:rFonts w:ascii="Times New Roman" w:eastAsiaTheme="minorEastAsia" w:hAnsi="Times New Roman" w:cs="Times New Roman"/>
+          <w:color w:val="0D0D0D" w:themeColor="text1" w:themeTint="F2"/>
+          <w:sz w:val="24"/>
+          <w:szCs w:val="24"/>
+        </w:rPr>
+      </w:pPr>
+      <w:r>
+        <w:rPr>
+          <w:rFonts w:ascii="Times New Roman" w:eastAsiaTheme="minorEastAsia" w:hAnsi="Times New Roman" w:cs="Times New Roman"/>
+          <w:color w:val="0D0D0D" w:themeColor="text1" w:themeTint="F2"/>
+          <w:sz w:val="24"/>
+          <w:szCs w:val="24"/>
+        </w:rPr>
+        <w:t xml:space="preserve">This </w:t>
+      </w:r>
       <w:proofErr w:type="spellStart"/>
       <w:r>
         <w:rPr>
-          <w:rFonts w:ascii="Cambria Math" w:eastAsia="Times New Roman" w:hAnsi="Cambria Math" w:cs="Times New Roman"/>
+          <w:rFonts w:ascii="Times New Roman" w:eastAsiaTheme="minorEastAsia" w:hAnsi="Times New Roman" w:cs="Times New Roman"/>
           <w:color w:val="0D0D0D" w:themeColor="text1" w:themeTint="F2"/>
           <w:sz w:val="24"/>
           <w:szCs w:val="24"/>
-          <w:lang w:eastAsia="el-GR"/>
         </w:rPr>
         <w:t>Q_</w:t>
       </w:r>
       <w:proofErr w:type="gramStart"/>
       <w:r>
         <w:rPr>
-          <w:rFonts w:ascii="Cambria Math" w:eastAsia="Times New Roman" w:hAnsi="Cambria Math" w:cs="Times New Roman"/>
+          <w:rFonts w:ascii="Times New Roman" w:eastAsiaTheme="minorEastAsia" w:hAnsi="Times New Roman" w:cs="Times New Roman"/>
           <w:color w:val="0D0D0D" w:themeColor="text1" w:themeTint="F2"/>
           <w:sz w:val="24"/>
           <w:szCs w:val="24"/>
-          <w:lang w:eastAsia="el-GR"/>
         </w:rPr>
         <w:t>target</w:t>
       </w:r>
       <w:proofErr w:type="spellEnd"/>
       <w:r>
         <w:rPr>
-          <w:rFonts w:ascii="Cambria Math" w:eastAsia="Times New Roman" w:hAnsi="Cambria Math" w:cs="Times New Roman"/>
+          <w:rFonts w:ascii="Times New Roman" w:eastAsiaTheme="minorEastAsia" w:hAnsi="Times New Roman" w:cs="Times New Roman"/>
           <w:color w:val="0D0D0D" w:themeColor="text1" w:themeTint="F2"/>
           <w:sz w:val="24"/>
           <w:szCs w:val="24"/>
-          <w:lang w:eastAsia="el-GR"/>
         </w:rPr>
         <w:t>(</w:t>
       </w:r>
       <w:proofErr w:type="gramEnd"/>
       <w:r>
         <w:rPr>
-          <w:rFonts w:ascii="Cambria Math" w:eastAsia="Times New Roman" w:hAnsi="Cambria Math" w:cs="Times New Roman"/>
+          <w:rFonts w:ascii="Times New Roman" w:eastAsiaTheme="minorEastAsia" w:hAnsi="Times New Roman" w:cs="Times New Roman"/>
           <w:color w:val="0D0D0D" w:themeColor="text1" w:themeTint="F2"/>
           <w:sz w:val="24"/>
           <w:szCs w:val="24"/>
-          <w:lang w:eastAsia="el-GR"/>
-        </w:rPr>
-        <w:t xml:space="preserve">s, a) = r + </w:t>
-      </w:r>
-      <w:r>
-        <w:rPr>
-          <w:rFonts w:ascii="Cambria Math" w:eastAsia="Times New Roman" w:hAnsi="Cambria Math" w:cs="Times New Roman"/>
+        </w:rPr>
+        <w:t>s, a) is the value we want the Critic to learn.</w:t>
+      </w:r>
+    </w:p>
+    <w:p>
+      <w:pPr>
+        <w:rPr>
+          <w:rFonts w:ascii="Times New Roman" w:eastAsiaTheme="minorEastAsia" w:hAnsi="Times New Roman" w:cs="Times New Roman"/>
           <w:color w:val="0D0D0D" w:themeColor="text1" w:themeTint="F2"/>
           <w:sz w:val="24"/>
           <w:szCs w:val="24"/>
-          <w:lang w:val="el-GR" w:eastAsia="el-GR"/>
-        </w:rPr>
-        <w:t>γ</w:t>
-      </w:r>
-      <w:r>
-        <w:rPr>
-          <w:rFonts w:ascii="Cambria Math" w:eastAsia="Times New Roman" w:hAnsi="Cambria Math" w:cs="Times New Roman"/>
+        </w:rPr>
+      </w:pPr>
+      <w:r>
+        <w:rPr>
+          <w:rFonts w:ascii="Times New Roman" w:eastAsiaTheme="minorEastAsia" w:hAnsi="Times New Roman" w:cs="Times New Roman"/>
           <w:color w:val="0D0D0D" w:themeColor="text1" w:themeTint="F2"/>
           <w:sz w:val="24"/>
           <w:szCs w:val="24"/>
-          <w:lang w:eastAsia="el-GR"/>
-        </w:rPr>
-        <w:t xml:space="preserve"> (1 − </w:t>
+        </w:rPr>
+        <w:t xml:space="preserve">Then, the loss of the Q-networks is computed (let y = </w:t>
+      </w:r>
+      <w:proofErr w:type="spellStart"/>
+      <w:r>
+        <w:rPr>
+          <w:rFonts w:ascii="Times New Roman" w:eastAsiaTheme="minorEastAsia" w:hAnsi="Times New Roman" w:cs="Times New Roman"/>
+          <w:color w:val="0D0D0D" w:themeColor="text1" w:themeTint="F2"/>
+          <w:sz w:val="24"/>
+          <w:szCs w:val="24"/>
+        </w:rPr>
+        <w:t>Q_</w:t>
       </w:r>
       <w:proofErr w:type="gramStart"/>
       <w:r>
         <w:rPr>
-          <w:rFonts w:ascii="Cambria Math" w:eastAsia="Times New Roman" w:hAnsi="Cambria Math" w:cs="Times New Roman"/>
+          <w:rFonts w:ascii="Times New Roman" w:eastAsiaTheme="minorEastAsia" w:hAnsi="Times New Roman" w:cs="Times New Roman"/>
           <w:color w:val="0D0D0D" w:themeColor="text1" w:themeTint="F2"/>
           <w:sz w:val="24"/>
           <w:szCs w:val="24"/>
-          <w:lang w:eastAsia="el-GR"/>
-        </w:rPr>
-        <w:t>done)  [min(</w:t>
+        </w:rPr>
+        <w:t>target</w:t>
+      </w:r>
+      <w:proofErr w:type="spellEnd"/>
+      <w:r>
+        <w:rPr>
+          <w:rFonts w:ascii="Times New Roman" w:eastAsiaTheme="minorEastAsia" w:hAnsi="Times New Roman" w:cs="Times New Roman"/>
+          <w:color w:val="0D0D0D" w:themeColor="text1" w:themeTint="F2"/>
+          <w:sz w:val="24"/>
+          <w:szCs w:val="24"/>
+        </w:rPr>
+        <w:t>(</w:t>
       </w:r>
       <w:proofErr w:type="gramEnd"/>
       <w:r>
         <w:rPr>
-          <w:rFonts w:ascii="Cambria Math" w:eastAsia="Times New Roman" w:hAnsi="Cambria Math" w:cs="Times New Roman"/>
+          <w:rFonts w:ascii="Times New Roman" w:eastAsiaTheme="minorEastAsia" w:hAnsi="Times New Roman" w:cs="Times New Roman"/>
           <w:color w:val="0D0D0D" w:themeColor="text1" w:themeTint="F2"/>
           <w:sz w:val="24"/>
           <w:szCs w:val="24"/>
-          <w:lang w:eastAsia="el-GR"/>
-        </w:rPr>
-        <w:t>Q1_</w:t>
+        </w:rPr>
+        <w:t>s, a)):</w:t>
+      </w:r>
+    </w:p>
+    <w:p>
+      <w:pPr>
+        <w:jc w:val="center"/>
+        <w:rPr>
+          <w:rFonts w:ascii="Times New Roman" w:eastAsiaTheme="minorEastAsia" w:hAnsi="Times New Roman" w:cs="Times New Roman"/>
+          <w:b/>
+          <w:bCs/>
+          <w:color w:val="0D0D0D" w:themeColor="text1" w:themeTint="F2"/>
+          <w:sz w:val="24"/>
+          <w:szCs w:val="24"/>
+        </w:rPr>
+      </w:pPr>
+      <m:oMath>
+        <m:r>
+          <w:rPr>
+            <w:rFonts w:ascii="Cambria Math" w:eastAsiaTheme="minorEastAsia" w:hAnsi="Cambria Math" w:cs="Times New Roman"/>
+            <w:color w:val="0D0D0D" w:themeColor="text1" w:themeTint="F2"/>
+            <w:sz w:val="24"/>
+            <w:szCs w:val="24"/>
+          </w:rPr>
+          <m:t>L_critic = (</m:t>
+        </m:r>
+        <m:sSub>
+          <m:sSubPr>
+            <m:ctrlPr>
+              <w:rPr>
+                <w:rFonts w:ascii="Cambria Math" w:eastAsiaTheme="minorEastAsia" w:hAnsi="Cambria Math" w:cs="Times New Roman"/>
+                <w:i/>
+                <w:color w:val="0D0D0D" w:themeColor="text1" w:themeTint="F2"/>
+                <w:sz w:val="24"/>
+                <w:szCs w:val="24"/>
+              </w:rPr>
+            </m:ctrlPr>
+          </m:sSubPr>
+          <m:e>
+            <m:r>
+              <w:rPr>
+                <w:rFonts w:ascii="Cambria Math" w:eastAsiaTheme="minorEastAsia" w:hAnsi="Cambria Math" w:cs="Times New Roman"/>
+                <w:color w:val="0D0D0D" w:themeColor="text1" w:themeTint="F2"/>
+                <w:sz w:val="24"/>
+                <w:szCs w:val="24"/>
+              </w:rPr>
+              <m:t>Q</m:t>
+            </m:r>
+          </m:e>
+          <m:sub>
+            <m:r>
+              <w:rPr>
+                <w:rFonts w:ascii="Cambria Math" w:eastAsiaTheme="minorEastAsia" w:hAnsi="Cambria Math" w:cs="Times New Roman"/>
+                <w:color w:val="0D0D0D" w:themeColor="text1" w:themeTint="F2"/>
+                <w:sz w:val="24"/>
+                <w:szCs w:val="24"/>
+              </w:rPr>
+              <m:t>1</m:t>
+            </m:r>
+          </m:sub>
+        </m:sSub>
+        <m:r>
+          <w:rPr>
+            <w:rFonts w:ascii="Cambria Math" w:eastAsiaTheme="minorEastAsia" w:hAnsi="Cambria Math" w:cs="Times New Roman"/>
+            <w:color w:val="0D0D0D" w:themeColor="text1" w:themeTint="F2"/>
+            <w:sz w:val="24"/>
+            <w:szCs w:val="24"/>
+          </w:rPr>
+          <m:t>(s, a) - y)² + (</m:t>
+        </m:r>
+        <m:sSub>
+          <m:sSubPr>
+            <m:ctrlPr>
+              <w:rPr>
+                <w:rFonts w:ascii="Cambria Math" w:eastAsiaTheme="minorEastAsia" w:hAnsi="Cambria Math" w:cs="Times New Roman"/>
+                <w:i/>
+                <w:color w:val="0D0D0D" w:themeColor="text1" w:themeTint="F2"/>
+                <w:sz w:val="24"/>
+                <w:szCs w:val="24"/>
+              </w:rPr>
+            </m:ctrlPr>
+          </m:sSubPr>
+          <m:e>
+            <m:r>
+              <w:rPr>
+                <w:rFonts w:ascii="Cambria Math" w:eastAsiaTheme="minorEastAsia" w:hAnsi="Cambria Math" w:cs="Times New Roman"/>
+                <w:color w:val="0D0D0D" w:themeColor="text1" w:themeTint="F2"/>
+                <w:sz w:val="24"/>
+                <w:szCs w:val="24"/>
+              </w:rPr>
+              <m:t>Q</m:t>
+            </m:r>
+          </m:e>
+          <m:sub>
+            <m:r>
+              <w:rPr>
+                <w:rFonts w:ascii="Cambria Math" w:eastAsiaTheme="minorEastAsia" w:hAnsi="Cambria Math" w:cs="Times New Roman"/>
+                <w:color w:val="0D0D0D" w:themeColor="text1" w:themeTint="F2"/>
+                <w:sz w:val="24"/>
+                <w:szCs w:val="24"/>
+              </w:rPr>
+              <m:t>2</m:t>
+            </m:r>
+          </m:sub>
+        </m:sSub>
+        <m:r>
+          <w:rPr>
+            <w:rFonts w:ascii="Cambria Math" w:eastAsiaTheme="minorEastAsia" w:hAnsi="Cambria Math" w:cs="Times New Roman"/>
+            <w:color w:val="0D0D0D" w:themeColor="text1" w:themeTint="F2"/>
+            <w:sz w:val="24"/>
+            <w:szCs w:val="24"/>
+          </w:rPr>
+          <m:t>(s, a) - y)²</m:t>
+        </m:r>
+      </m:oMath>
+      <w:r>
+        <w:rPr>
+          <w:rFonts w:ascii="Times New Roman" w:eastAsiaTheme="minorEastAsia" w:hAnsi="Times New Roman" w:cs="Times New Roman"/>
+          <w:color w:val="0D0D0D" w:themeColor="text1" w:themeTint="F2"/>
+          <w:sz w:val="24"/>
+          <w:szCs w:val="24"/>
+        </w:rPr>
+        <w:t xml:space="preserve"> </w:t>
+      </w:r>
+      <w:r>
+        <w:rPr>
+          <w:rFonts w:ascii="Times New Roman" w:eastAsiaTheme="minorEastAsia" w:hAnsi="Times New Roman" w:cs="Times New Roman"/>
+          <w:color w:val="0D0D0D" w:themeColor="text1" w:themeTint="F2"/>
+          <w:sz w:val="24"/>
+          <w:szCs w:val="24"/>
+        </w:rPr>
+        <w:tab/>
+        <w:t xml:space="preserve">   </w:t>
+      </w:r>
+      <w:r>
+        <w:rPr>
+          <w:rFonts w:ascii="Times New Roman" w:eastAsiaTheme="minorEastAsia" w:hAnsi="Times New Roman" w:cs="Times New Roman"/>
+          <w:b/>
+          <w:bCs/>
+          <w:color w:val="0D0D0D" w:themeColor="text1" w:themeTint="F2"/>
+          <w:sz w:val="24"/>
+          <w:szCs w:val="24"/>
+        </w:rPr>
+        <w:t>(3.3)</w:t>
+      </w:r>
+    </w:p>
+    <w:p>
+      <w:pPr>
+        <w:ind w:left="60"/>
+        <w:rPr>
+          <w:rFonts w:ascii="Times New Roman" w:eastAsiaTheme="minorEastAsia" w:hAnsi="Times New Roman" w:cs="Times New Roman"/>
+          <w:color w:val="0D0D0D" w:themeColor="text1" w:themeTint="F2"/>
+          <w:sz w:val="24"/>
+          <w:szCs w:val="24"/>
+        </w:rPr>
+      </w:pPr>
+      <w:r>
+        <w:rPr>
+          <w:rFonts w:ascii="Times New Roman" w:eastAsiaTheme="minorEastAsia" w:hAnsi="Times New Roman" w:cs="Times New Roman"/>
+          <w:color w:val="0D0D0D" w:themeColor="text1" w:themeTint="F2"/>
+          <w:sz w:val="24"/>
+          <w:szCs w:val="24"/>
+        </w:rPr>
+        <w:t xml:space="preserve">Each Q-network tries to bring its output as close as possible to </w:t>
+      </w:r>
+      <w:r>
+        <w:rPr>
+          <w:rFonts w:ascii="Times New Roman" w:eastAsiaTheme="minorEastAsia" w:hAnsi="Times New Roman" w:cs="Times New Roman"/>
+          <w:i/>
+          <w:iCs/>
+          <w:color w:val="0D0D0D" w:themeColor="text1" w:themeTint="F2"/>
+          <w:sz w:val="24"/>
+          <w:szCs w:val="24"/>
+        </w:rPr>
+        <w:t>y</w:t>
+      </w:r>
+      <w:r>
+        <w:rPr>
+          <w:rFonts w:ascii="Times New Roman" w:eastAsiaTheme="minorEastAsia" w:hAnsi="Times New Roman" w:cs="Times New Roman"/>
+          <w:color w:val="0D0D0D" w:themeColor="text1" w:themeTint="F2"/>
+          <w:sz w:val="24"/>
+          <w:szCs w:val="24"/>
+        </w:rPr>
+        <w:t>.</w:t>
+      </w:r>
+      <w:r>
+        <w:t xml:space="preserve"> </w:t>
+      </w:r>
+      <w:r>
+        <w:rPr>
+          <w:rFonts w:ascii="Times New Roman" w:eastAsiaTheme="minorEastAsia" w:hAnsi="Times New Roman" w:cs="Times New Roman"/>
+          <w:color w:val="0D0D0D" w:themeColor="text1" w:themeTint="F2"/>
+          <w:sz w:val="24"/>
+          <w:szCs w:val="24"/>
+        </w:rPr>
+        <w:t xml:space="preserve">Then, backpropagation </w:t>
+      </w:r>
+      <w:r>
+        <w:rPr>
+          <w:rFonts w:ascii="Times New Roman" w:eastAsiaTheme="minorEastAsia" w:hAnsi="Times New Roman" w:cs="Times New Roman"/>
+          <w:color w:val="0D0D0D" w:themeColor="text1" w:themeTint="F2"/>
+          <w:sz w:val="24"/>
+          <w:szCs w:val="24"/>
+        </w:rPr>
+        <w:t xml:space="preserve">  </w:t>
+      </w:r>
+      <w:r>
+        <w:rPr>
+          <w:rFonts w:ascii="Times New Roman" w:eastAsiaTheme="minorEastAsia" w:hAnsi="Times New Roman" w:cs="Times New Roman"/>
+          <w:color w:val="0D0D0D" w:themeColor="text1" w:themeTint="F2"/>
+          <w:sz w:val="24"/>
+          <w:szCs w:val="24"/>
+        </w:rPr>
+        <w:t xml:space="preserve">is </w:t>
       </w:r>
       <w:proofErr w:type="gramStart"/>
       <w:r>
         <w:rPr>
-          <w:rFonts w:ascii="Cambria Math" w:eastAsia="Times New Roman" w:hAnsi="Cambria Math" w:cs="Times New Roman"/>
+          <w:rFonts w:ascii="Times New Roman" w:eastAsiaTheme="minorEastAsia" w:hAnsi="Times New Roman" w:cs="Times New Roman"/>
           <w:color w:val="0D0D0D" w:themeColor="text1" w:themeTint="F2"/>
           <w:sz w:val="24"/>
           <w:szCs w:val="24"/>
-          <w:lang w:eastAsia="el-GR"/>
-        </w:rPr>
-        <w:t>target(</w:t>
+        </w:rPr>
+        <w:t>performed</w:t>
       </w:r>
       <w:proofErr w:type="gramEnd"/>
       <w:r>
         <w:rPr>
-          <w:rFonts w:ascii="Cambria Math" w:eastAsia="Times New Roman" w:hAnsi="Cambria Math" w:cs="Times New Roman"/>
+          <w:rFonts w:ascii="Times New Roman" w:eastAsiaTheme="minorEastAsia" w:hAnsi="Times New Roman" w:cs="Times New Roman"/>
           <w:color w:val="0D0D0D" w:themeColor="text1" w:themeTint="F2"/>
           <w:sz w:val="24"/>
           <w:szCs w:val="24"/>
-          <w:lang w:eastAsia="el-GR"/>
-        </w:rPr>
-        <w:t>s′, a′), Q2_</w:t>
+        </w:rPr>
+        <w:t xml:space="preserve"> and the weights of the Q-networks are updated.</w:t>
+      </w:r>
+    </w:p>
+    <w:p>
+      <w:pPr>
+        <w:pStyle w:val="af9"/>
+        <w:numPr>
+          <w:ilvl w:val="0"/>
+          <w:numId w:val="21"/>
+        </w:numPr>
+        <w:rPr>
+          <w:rFonts w:ascii="Times New Roman" w:eastAsiaTheme="minorEastAsia" w:hAnsi="Times New Roman" w:cs="Times New Roman"/>
+          <w:i/>
+          <w:iCs/>
+          <w:color w:val="0D0D0D" w:themeColor="text1" w:themeTint="F2"/>
+          <w:sz w:val="24"/>
+          <w:szCs w:val="24"/>
+        </w:rPr>
+      </w:pPr>
+      <w:r>
+        <w:rPr>
+          <w:rFonts w:ascii="Times New Roman" w:eastAsiaTheme="minorEastAsia" w:hAnsi="Times New Roman" w:cs="Times New Roman"/>
+          <w:i/>
+          <w:iCs/>
+          <w:color w:val="404040" w:themeColor="text1" w:themeTint="BF"/>
+          <w:sz w:val="24"/>
+          <w:szCs w:val="24"/>
+          <w:lang w:val="en-US"/>
+        </w:rPr>
+        <w:t>A</w:t>
+      </w:r>
+      <w:r>
+        <w:rPr>
+          <w:rFonts w:ascii="Times New Roman" w:eastAsiaTheme="minorEastAsia" w:hAnsi="Times New Roman" w:cs="Times New Roman"/>
+          <w:i/>
+          <w:iCs/>
+          <w:color w:val="404040" w:themeColor="text1" w:themeTint="BF"/>
+          <w:sz w:val="24"/>
+          <w:szCs w:val="24"/>
+          <w:lang w:val="en-US"/>
+        </w:rPr>
+        <w:t>c</w:t>
+      </w:r>
+      <w:r>
+        <w:rPr>
+          <w:rFonts w:ascii="Times New Roman" w:eastAsiaTheme="minorEastAsia" w:hAnsi="Times New Roman" w:cs="Times New Roman"/>
+          <w:i/>
+          <w:iCs/>
+          <w:color w:val="404040" w:themeColor="text1" w:themeTint="BF"/>
+          <w:sz w:val="24"/>
+          <w:szCs w:val="24"/>
+          <w:lang w:val="en-US"/>
+        </w:rPr>
+        <w:t>tor</w:t>
+      </w:r>
+      <w:r>
+        <w:rPr>
+          <w:rFonts w:ascii="Times New Roman" w:eastAsiaTheme="minorEastAsia" w:hAnsi="Times New Roman" w:cs="Times New Roman"/>
+          <w:i/>
+          <w:iCs/>
+          <w:color w:val="404040" w:themeColor="text1" w:themeTint="BF"/>
+          <w:sz w:val="24"/>
+          <w:szCs w:val="24"/>
+          <w:lang w:val="en-US"/>
+        </w:rPr>
+        <w:t xml:space="preserve"> Update</w:t>
+      </w:r>
+    </w:p>
+    <w:p>
+      <w:pPr>
+        <w:rPr>
+          <w:rFonts w:ascii="Times New Roman" w:eastAsiaTheme="minorEastAsia" w:hAnsi="Times New Roman" w:cs="Times New Roman"/>
+          <w:color w:val="0D0D0D" w:themeColor="text1" w:themeTint="F2"/>
+          <w:sz w:val="24"/>
+          <w:szCs w:val="24"/>
+        </w:rPr>
+      </w:pPr>
+      <w:r>
+        <w:rPr>
+          <w:rFonts w:ascii="Times New Roman" w:eastAsiaTheme="minorEastAsia" w:hAnsi="Times New Roman" w:cs="Times New Roman"/>
+          <w:color w:val="0D0D0D" w:themeColor="text1" w:themeTint="F2"/>
+          <w:sz w:val="24"/>
+          <w:szCs w:val="24"/>
+        </w:rPr>
+        <w:t xml:space="preserve">To train the Actor network, once an action is selected for a given </w:t>
+      </w:r>
+      <w:proofErr w:type="spellStart"/>
+      <w:r>
+        <w:rPr>
+          <w:rFonts w:ascii="Times New Roman" w:eastAsiaTheme="minorEastAsia" w:hAnsi="Times New Roman" w:cs="Times New Roman"/>
+          <w:color w:val="0D0D0D" w:themeColor="text1" w:themeTint="F2"/>
+          <w:sz w:val="24"/>
+          <w:szCs w:val="24"/>
+        </w:rPr>
+        <w:t>state s</w:t>
+      </w:r>
+      <w:proofErr w:type="spellEnd"/>
+      <w:r>
+        <w:rPr>
+          <w:rFonts w:ascii="Times New Roman" w:eastAsiaTheme="minorEastAsia" w:hAnsi="Times New Roman" w:cs="Times New Roman"/>
+          <w:color w:val="0D0D0D" w:themeColor="text1" w:themeTint="F2"/>
+          <w:sz w:val="24"/>
+          <w:szCs w:val="24"/>
+        </w:rPr>
+        <w:t>, both Q1 and Q2 values are computed for that action, and the smaller of the two is used. This serves as a conservative estimate to prevent overestimating the action value.</w:t>
+      </w:r>
+    </w:p>
+    <w:p>
+      <w:pPr>
+        <w:rPr>
+          <w:rFonts w:ascii="Times New Roman" w:eastAsiaTheme="minorEastAsia" w:hAnsi="Times New Roman" w:cs="Times New Roman"/>
+          <w:color w:val="0D0D0D" w:themeColor="text1" w:themeTint="F2"/>
+          <w:sz w:val="24"/>
+          <w:szCs w:val="24"/>
+        </w:rPr>
+      </w:pPr>
+      <w:r>
+        <w:rPr>
+          <w:rFonts w:ascii="Times New Roman" w:eastAsiaTheme="minorEastAsia" w:hAnsi="Times New Roman" w:cs="Times New Roman"/>
+          <w:color w:val="0D0D0D" w:themeColor="text1" w:themeTint="F2"/>
+          <w:sz w:val="24"/>
+          <w:szCs w:val="24"/>
+        </w:rPr>
+        <w:t>Then the actor loss is computed using the equation:</w:t>
+      </w:r>
+    </w:p>
+    <w:p>
+      <w:pPr>
+        <w:rPr>
+          <w:rFonts w:ascii="Cambria Math" w:eastAsiaTheme="minorEastAsia" w:hAnsi="Cambria Math" w:cs="Times New Roman"/>
+          <w:i/>
+          <w:color w:val="0D0D0D" w:themeColor="text1" w:themeTint="F2"/>
+          <w:sz w:val="24"/>
+          <w:szCs w:val="24"/>
+        </w:rPr>
+      </w:pPr>
+      <m:oMath>
+        <m:r>
+          <w:rPr>
+            <w:rFonts w:ascii="Cambria Math" w:eastAsiaTheme="minorEastAsia" w:hAnsi="Cambria Math" w:cs="Times New Roman"/>
+            <w:i/>
+            <w:color w:val="0D0D0D" w:themeColor="text1" w:themeTint="F2"/>
+            <w:sz w:val="24"/>
+            <w:szCs w:val="24"/>
+            <w:lang w:val="el-GR"/>
+          </w:rPr>
+          <m:t> </m:t>
+        </m:r>
+        <m:r>
+          <w:rPr>
+            <w:rFonts w:ascii="Cambria Math" w:eastAsiaTheme="minorEastAsia" w:hAnsi="Cambria Math" w:cs="Times New Roman"/>
+            <w:i/>
+            <w:color w:val="0D0D0D" w:themeColor="text1" w:themeTint="F2"/>
+            <w:sz w:val="24"/>
+            <w:szCs w:val="24"/>
+            <w:lang w:val="el-GR"/>
+          </w:rPr>
+          <m:t> </m:t>
+        </m:r>
+        <m:r>
+          <w:rPr>
+            <w:rFonts w:ascii="Cambria Math" w:eastAsiaTheme="minorEastAsia" w:hAnsi="Cambria Math" w:cs="Times New Roman"/>
+            <w:color w:val="0D0D0D" w:themeColor="text1" w:themeTint="F2"/>
+            <w:sz w:val="24"/>
+            <w:szCs w:val="24"/>
+          </w:rPr>
+          <m:t>L_actor = Eₐ</m:t>
+        </m:r>
+        <m:r>
+          <w:rPr>
+            <w:rFonts w:ascii="Cambria Math" w:eastAsiaTheme="minorEastAsia" w:hAnsi="Cambria Math" w:cs="Cambria Math"/>
+            <w:color w:val="0D0D0D" w:themeColor="text1" w:themeTint="F2"/>
+            <w:sz w:val="24"/>
+            <w:szCs w:val="24"/>
+          </w:rPr>
+          <m:t>∼</m:t>
+        </m:r>
+        <m:r>
+          <w:rPr>
+            <w:rFonts w:ascii="Cambria Math" w:eastAsiaTheme="minorEastAsia" w:hAnsi="Cambria Math" w:cs="Times New Roman"/>
+            <w:color w:val="0D0D0D" w:themeColor="text1" w:themeTint="F2"/>
+            <w:sz w:val="24"/>
+            <w:szCs w:val="24"/>
+            <w:lang w:val="el-GR"/>
+          </w:rPr>
+          <m:t>π</m:t>
+        </m:r>
+        <m:r>
+          <w:rPr>
+            <w:rFonts w:ascii="Cambria Math" w:eastAsiaTheme="minorEastAsia" w:hAnsi="Cambria Math" w:cs="Times New Roman"/>
+            <w:color w:val="0D0D0D" w:themeColor="text1" w:themeTint="F2"/>
+            <w:sz w:val="24"/>
+            <w:szCs w:val="24"/>
+          </w:rPr>
+          <m:t xml:space="preserve">(·|s) [ </m:t>
+        </m:r>
+        <m:r>
+          <w:rPr>
+            <w:rFonts w:ascii="Cambria Math" w:eastAsiaTheme="minorEastAsia" w:hAnsi="Cambria Math" w:cs="Times New Roman"/>
+            <w:color w:val="0D0D0D" w:themeColor="text1" w:themeTint="F2"/>
+            <w:sz w:val="24"/>
+            <w:szCs w:val="24"/>
+            <w:lang w:val="el-GR"/>
+          </w:rPr>
+          <m:t>α</m:t>
+        </m:r>
+        <m:r>
+          <w:rPr>
+            <w:rFonts w:ascii="Cambria Math" w:eastAsiaTheme="minorEastAsia" w:hAnsi="Cambria Math" w:cs="Times New Roman"/>
+            <w:color w:val="0D0D0D" w:themeColor="text1" w:themeTint="F2"/>
+            <w:sz w:val="24"/>
+            <w:szCs w:val="24"/>
+          </w:rPr>
+          <m:t xml:space="preserve"> · log </m:t>
+        </m:r>
+        <m:r>
+          <w:rPr>
+            <w:rFonts w:ascii="Cambria Math" w:eastAsiaTheme="minorEastAsia" w:hAnsi="Cambria Math" w:cs="Times New Roman"/>
+            <w:color w:val="0D0D0D" w:themeColor="text1" w:themeTint="F2"/>
+            <w:sz w:val="24"/>
+            <w:szCs w:val="24"/>
+            <w:lang w:val="el-GR"/>
+          </w:rPr>
+          <m:t>π</m:t>
+        </m:r>
+        <m:r>
+          <w:rPr>
+            <w:rFonts w:ascii="Cambria Math" w:eastAsiaTheme="minorEastAsia" w:hAnsi="Cambria Math" w:cs="Times New Roman"/>
+            <w:color w:val="0D0D0D" w:themeColor="text1" w:themeTint="F2"/>
+            <w:sz w:val="24"/>
+            <w:szCs w:val="24"/>
+          </w:rPr>
+          <m:t>(a | s) - min(</m:t>
+        </m:r>
+        <m:sSub>
+          <m:sSubPr>
+            <m:ctrlPr>
+              <w:rPr>
+                <w:rFonts w:ascii="Cambria Math" w:eastAsiaTheme="minorEastAsia" w:hAnsi="Cambria Math" w:cs="Times New Roman"/>
+                <w:i/>
+                <w:color w:val="0D0D0D" w:themeColor="text1" w:themeTint="F2"/>
+                <w:sz w:val="24"/>
+                <w:szCs w:val="24"/>
+              </w:rPr>
+            </m:ctrlPr>
+          </m:sSubPr>
+          <m:e>
+            <m:r>
+              <w:rPr>
+                <w:rFonts w:ascii="Cambria Math" w:eastAsiaTheme="minorEastAsia" w:hAnsi="Cambria Math" w:cs="Times New Roman"/>
+                <w:color w:val="0D0D0D" w:themeColor="text1" w:themeTint="F2"/>
+                <w:sz w:val="24"/>
+                <w:szCs w:val="24"/>
+              </w:rPr>
+              <m:t>Q</m:t>
+            </m:r>
+          </m:e>
+          <m:sub>
+            <m:r>
+              <w:rPr>
+                <w:rFonts w:ascii="Cambria Math" w:eastAsiaTheme="minorEastAsia" w:hAnsi="Cambria Math" w:cs="Times New Roman"/>
+                <w:color w:val="0D0D0D" w:themeColor="text1" w:themeTint="F2"/>
+                <w:sz w:val="24"/>
+                <w:szCs w:val="24"/>
+              </w:rPr>
+              <m:t>1</m:t>
+            </m:r>
+          </m:sub>
+        </m:sSub>
+        <m:r>
+          <w:rPr>
+            <w:rFonts w:ascii="Cambria Math" w:eastAsiaTheme="minorEastAsia" w:hAnsi="Cambria Math" w:cs="Times New Roman"/>
+            <w:color w:val="0D0D0D" w:themeColor="text1" w:themeTint="F2"/>
+            <w:sz w:val="24"/>
+            <w:szCs w:val="24"/>
+          </w:rPr>
+          <m:t xml:space="preserve">(s, a) </m:t>
+        </m:r>
+        <m:r>
+          <w:rPr>
+            <w:rFonts w:ascii="Cambria Math" w:eastAsiaTheme="minorEastAsia" w:hAnsi="Cambria Math" w:cs="Times New Roman"/>
+            <w:color w:val="0D0D0D" w:themeColor="text1" w:themeTint="F2"/>
+            <w:sz w:val="24"/>
+            <w:szCs w:val="24"/>
+          </w:rPr>
+          <m:t xml:space="preserve">, </m:t>
+        </m:r>
+        <m:sSub>
+          <m:sSubPr>
+            <m:ctrlPr>
+              <w:rPr>
+                <w:rFonts w:ascii="Cambria Math" w:eastAsiaTheme="minorEastAsia" w:hAnsi="Cambria Math" w:cs="Times New Roman"/>
+                <w:i/>
+                <w:color w:val="0D0D0D" w:themeColor="text1" w:themeTint="F2"/>
+                <w:sz w:val="24"/>
+                <w:szCs w:val="24"/>
+              </w:rPr>
+            </m:ctrlPr>
+          </m:sSubPr>
+          <m:e>
+            <m:r>
+              <w:rPr>
+                <w:rFonts w:ascii="Cambria Math" w:eastAsiaTheme="minorEastAsia" w:hAnsi="Cambria Math" w:cs="Times New Roman"/>
+                <w:color w:val="0D0D0D" w:themeColor="text1" w:themeTint="F2"/>
+                <w:sz w:val="24"/>
+                <w:szCs w:val="24"/>
+              </w:rPr>
+              <m:t>Q</m:t>
+            </m:r>
+          </m:e>
+          <m:sub>
+            <m:r>
+              <w:rPr>
+                <w:rFonts w:ascii="Cambria Math" w:eastAsiaTheme="minorEastAsia" w:hAnsi="Cambria Math" w:cs="Times New Roman"/>
+                <w:color w:val="0D0D0D" w:themeColor="text1" w:themeTint="F2"/>
+                <w:sz w:val="24"/>
+                <w:szCs w:val="24"/>
+              </w:rPr>
+              <m:t>2</m:t>
+            </m:r>
+          </m:sub>
+        </m:sSub>
+        <m:r>
+          <w:rPr>
+            <w:rFonts w:ascii="Cambria Math" w:eastAsiaTheme="minorEastAsia" w:hAnsi="Cambria Math" w:cs="Times New Roman"/>
+            <w:color w:val="0D0D0D" w:themeColor="text1" w:themeTint="F2"/>
+            <w:sz w:val="24"/>
+            <w:szCs w:val="24"/>
+          </w:rPr>
+          <m:t xml:space="preserve">(s, a) </m:t>
+        </m:r>
+        <m:r>
+          <w:rPr>
+            <w:rFonts w:ascii="Cambria Math" w:eastAsiaTheme="minorEastAsia" w:hAnsi="Cambria Math" w:cs="Times New Roman"/>
+            <w:color w:val="0D0D0D" w:themeColor="text1" w:themeTint="F2"/>
+            <w:sz w:val="24"/>
+            <w:szCs w:val="24"/>
+          </w:rPr>
+          <m:t>) ]</m:t>
+        </m:r>
+      </m:oMath>
+      <w:r>
+        <w:rPr>
+          <w:rFonts w:ascii="Cambria Math" w:eastAsiaTheme="minorEastAsia" w:hAnsi="Cambria Math" w:cs="Times New Roman"/>
+          <w:i/>
+          <w:color w:val="0D0D0D" w:themeColor="text1" w:themeTint="F2"/>
+          <w:sz w:val="24"/>
+          <w:szCs w:val="24"/>
+        </w:rPr>
+        <w:t xml:space="preserve"> </w:t>
+      </w:r>
+      <w:r>
+        <w:rPr>
+          <w:rFonts w:ascii="Cambria Math" w:eastAsiaTheme="minorEastAsia" w:hAnsi="Cambria Math" w:cs="Times New Roman"/>
+          <w:i/>
+          <w:color w:val="0D0D0D" w:themeColor="text1" w:themeTint="F2"/>
+          <w:sz w:val="24"/>
+          <w:szCs w:val="24"/>
+        </w:rPr>
+        <w:tab/>
+      </w:r>
+      <w:r>
+        <w:rPr>
+          <w:rFonts w:ascii="Times New Roman" w:eastAsiaTheme="minorEastAsia" w:hAnsi="Times New Roman" w:cs="Times New Roman"/>
+          <w:color w:val="0D0D0D" w:themeColor="text1" w:themeTint="F2"/>
+          <w:sz w:val="24"/>
+          <w:szCs w:val="24"/>
+        </w:rPr>
+        <w:t xml:space="preserve">  </w:t>
+      </w:r>
+      <w:r>
+        <w:rPr>
+          <w:rFonts w:ascii="Times New Roman" w:eastAsiaTheme="minorEastAsia" w:hAnsi="Times New Roman" w:cs="Times New Roman"/>
+          <w:b/>
+          <w:bCs/>
+          <w:color w:val="0D0D0D" w:themeColor="text1" w:themeTint="F2"/>
+          <w:sz w:val="24"/>
+          <w:szCs w:val="24"/>
+        </w:rPr>
+        <w:t>(3.</w:t>
+      </w:r>
+      <w:r>
+        <w:rPr>
+          <w:rFonts w:ascii="Times New Roman" w:eastAsiaTheme="minorEastAsia" w:hAnsi="Times New Roman" w:cs="Times New Roman"/>
+          <w:b/>
+          <w:bCs/>
+          <w:color w:val="0D0D0D" w:themeColor="text1" w:themeTint="F2"/>
+          <w:sz w:val="24"/>
+          <w:szCs w:val="24"/>
+        </w:rPr>
+        <w:t>4</w:t>
+      </w:r>
+      <w:r>
+        <w:rPr>
+          <w:rFonts w:ascii="Times New Roman" w:eastAsiaTheme="minorEastAsia" w:hAnsi="Times New Roman" w:cs="Times New Roman"/>
+          <w:b/>
+          <w:bCs/>
+          <w:color w:val="0D0D0D" w:themeColor="text1" w:themeTint="F2"/>
+          <w:sz w:val="24"/>
+          <w:szCs w:val="24"/>
+        </w:rPr>
+        <w:t>)</w:t>
+      </w:r>
+    </w:p>
+    <w:p>
+      <w:pPr>
+        <w:rPr>
+          <w:rFonts w:ascii="Times New Roman" w:eastAsiaTheme="minorEastAsia" w:hAnsi="Times New Roman" w:cs="Times New Roman"/>
+          <w:color w:val="0D0D0D" w:themeColor="text1" w:themeTint="F2"/>
+          <w:sz w:val="24"/>
+          <w:szCs w:val="24"/>
+        </w:rPr>
+      </w:pPr>
+      <w:r>
+        <w:rPr>
+          <w:rFonts w:ascii="Times New Roman" w:eastAsiaTheme="minorEastAsia" w:hAnsi="Times New Roman" w:cs="Times New Roman"/>
+          <w:color w:val="0D0D0D" w:themeColor="text1" w:themeTint="F2"/>
+          <w:sz w:val="24"/>
+          <w:szCs w:val="24"/>
+        </w:rPr>
+        <w:t xml:space="preserve">The goal is to </w:t>
+      </w:r>
+      <w:r>
+        <w:rPr>
+          <w:rFonts w:ascii="Times New Roman" w:eastAsiaTheme="minorEastAsia" w:hAnsi="Times New Roman" w:cs="Times New Roman"/>
+          <w:b/>
+          <w:bCs/>
+          <w:color w:val="0D0D0D" w:themeColor="text1" w:themeTint="F2"/>
+          <w:sz w:val="24"/>
+          <w:szCs w:val="24"/>
+        </w:rPr>
+        <w:t>minimize</w:t>
+      </w:r>
+      <w:r>
+        <w:rPr>
+          <w:rFonts w:ascii="Times New Roman" w:eastAsiaTheme="minorEastAsia" w:hAnsi="Times New Roman" w:cs="Times New Roman"/>
+          <w:color w:val="0D0D0D" w:themeColor="text1" w:themeTint="F2"/>
+          <w:sz w:val="24"/>
+          <w:szCs w:val="24"/>
+        </w:rPr>
+        <w:t xml:space="preserve"> this term.</w:t>
+      </w:r>
+    </w:p>
+    <w:p>
+      <w:pPr>
+        <w:rPr>
+          <w:rFonts w:ascii="Times New Roman" w:eastAsiaTheme="minorEastAsia" w:hAnsi="Times New Roman" w:cs="Times New Roman"/>
+          <w:color w:val="0D0D0D" w:themeColor="text1" w:themeTint="F2"/>
+          <w:sz w:val="24"/>
+          <w:szCs w:val="24"/>
+        </w:rPr>
+      </w:pPr>
+      <w:r>
+        <w:rPr>
+          <w:rFonts w:ascii="Times New Roman" w:eastAsiaTheme="minorEastAsia" w:hAnsi="Times New Roman" w:cs="Times New Roman"/>
+          <w:color w:val="0D0D0D" w:themeColor="text1" w:themeTint="F2"/>
+          <w:sz w:val="24"/>
+          <w:szCs w:val="24"/>
+        </w:rPr>
+        <w:t xml:space="preserve">The actor </w:t>
       </w:r>
       <w:proofErr w:type="gramStart"/>
       <w:r>
         <w:rPr>
-          <w:rFonts w:ascii="Cambria Math" w:eastAsia="Times New Roman" w:hAnsi="Cambria Math" w:cs="Times New Roman"/>
+          <w:rFonts w:ascii="Times New Roman" w:eastAsiaTheme="minorEastAsia" w:hAnsi="Times New Roman" w:cs="Times New Roman"/>
           <w:color w:val="0D0D0D" w:themeColor="text1" w:themeTint="F2"/>
           <w:sz w:val="24"/>
           <w:szCs w:val="24"/>
-          <w:lang w:eastAsia="el-GR"/>
-        </w:rPr>
-        <w:t>target(</w:t>
+        </w:rPr>
+        <w:t>is trying</w:t>
       </w:r>
       <w:proofErr w:type="gramEnd"/>
       <w:r>
         <w:rPr>
-          <w:rFonts w:ascii="Cambria Math" w:eastAsia="Times New Roman" w:hAnsi="Cambria Math" w:cs="Times New Roman"/>
+          <w:rFonts w:ascii="Times New Roman" w:eastAsiaTheme="minorEastAsia" w:hAnsi="Times New Roman" w:cs="Times New Roman"/>
           <w:color w:val="0D0D0D" w:themeColor="text1" w:themeTint="F2"/>
           <w:sz w:val="24"/>
           <w:szCs w:val="24"/>
-          <w:lang w:eastAsia="el-GR"/>
-        </w:rPr>
-        <w:t xml:space="preserve">s′, a′)) − </w:t>
-      </w:r>
-      <w:r>
-        <w:rPr>
-          <w:rFonts w:ascii="Cambria Math" w:eastAsia="Times New Roman" w:hAnsi="Cambria Math" w:cs="Times New Roman"/>
+        </w:rPr>
+        <w:t xml:space="preserve"> to choose actions that:</w:t>
+      </w:r>
+    </w:p>
+    <w:p>
+      <w:pPr>
+        <w:numPr>
+          <w:ilvl w:val="0"/>
+          <w:numId w:val="22"/>
+        </w:numPr>
+        <w:rPr>
+          <w:rFonts w:ascii="Times New Roman" w:eastAsiaTheme="minorEastAsia" w:hAnsi="Times New Roman" w:cs="Times New Roman"/>
           <w:color w:val="0D0D0D" w:themeColor="text1" w:themeTint="F2"/>
           <w:sz w:val="24"/>
           <w:szCs w:val="24"/>
-          <w:lang w:val="el-GR" w:eastAsia="el-GR"/>
+        </w:rPr>
+      </w:pPr>
+      <w:r>
+        <w:rPr>
+          <w:rFonts w:ascii="Times New Roman" w:eastAsiaTheme="minorEastAsia" w:hAnsi="Times New Roman" w:cs="Times New Roman"/>
+          <w:color w:val="0D0D0D" w:themeColor="text1" w:themeTint="F2"/>
+          <w:sz w:val="24"/>
+          <w:szCs w:val="24"/>
+        </w:rPr>
+        <w:t xml:space="preserve">Yield a high </w:t>
+      </w:r>
+      <w:proofErr w:type="gramStart"/>
+      <w:r>
+        <w:rPr>
+          <w:rFonts w:ascii="Times New Roman" w:eastAsiaTheme="minorEastAsia" w:hAnsi="Times New Roman" w:cs="Times New Roman"/>
+          <w:color w:val="0D0D0D" w:themeColor="text1" w:themeTint="F2"/>
+          <w:sz w:val="24"/>
+          <w:szCs w:val="24"/>
+        </w:rPr>
+        <w:t>Q(</w:t>
+      </w:r>
+      <w:proofErr w:type="gramEnd"/>
+      <w:r>
+        <w:rPr>
+          <w:rFonts w:ascii="Times New Roman" w:eastAsiaTheme="minorEastAsia" w:hAnsi="Times New Roman" w:cs="Times New Roman"/>
+          <w:color w:val="0D0D0D" w:themeColor="text1" w:themeTint="F2"/>
+          <w:sz w:val="24"/>
+          <w:szCs w:val="24"/>
+        </w:rPr>
+        <w:t>s, a) value (i.e., good rewards)</w:t>
+      </w:r>
+    </w:p>
+    <w:p>
+      <w:pPr>
+        <w:numPr>
+          <w:ilvl w:val="0"/>
+          <w:numId w:val="22"/>
+        </w:numPr>
+        <w:rPr>
+          <w:rFonts w:ascii="Times New Roman" w:eastAsiaTheme="minorEastAsia" w:hAnsi="Times New Roman" w:cs="Times New Roman"/>
+          <w:color w:val="0D0D0D" w:themeColor="text1" w:themeTint="F2"/>
+          <w:sz w:val="24"/>
+          <w:szCs w:val="24"/>
+        </w:rPr>
+      </w:pPr>
+      <w:r>
+        <w:rPr>
+          <w:rFonts w:ascii="Times New Roman" w:eastAsiaTheme="minorEastAsia" w:hAnsi="Times New Roman" w:cs="Times New Roman"/>
+          <w:color w:val="0D0D0D" w:themeColor="text1" w:themeTint="F2"/>
+          <w:sz w:val="24"/>
+          <w:szCs w:val="24"/>
+        </w:rPr>
+        <w:t>Have high entropy (low confidence), encouraging exploration</w:t>
+      </w:r>
+    </w:p>
+    <w:p>
+      <w:pPr>
+        <w:rPr>
+          <w:rFonts w:ascii="Times New Roman" w:eastAsiaTheme="minorEastAsia" w:hAnsi="Times New Roman" w:cs="Times New Roman"/>
+          <w:color w:val="0D0D0D" w:themeColor="text1" w:themeTint="F2"/>
+          <w:sz w:val="24"/>
+          <w:szCs w:val="24"/>
+        </w:rPr>
+      </w:pPr>
+      <w:r>
+        <w:rPr>
+          <w:rFonts w:ascii="Times New Roman" w:eastAsiaTheme="minorEastAsia" w:hAnsi="Times New Roman" w:cs="Times New Roman"/>
+          <w:color w:val="0D0D0D" w:themeColor="text1" w:themeTint="F2"/>
+          <w:sz w:val="24"/>
+          <w:szCs w:val="24"/>
+        </w:rPr>
+        <w:t xml:space="preserve">Backpropagation is then </w:t>
+      </w:r>
+      <w:proofErr w:type="gramStart"/>
+      <w:r>
+        <w:rPr>
+          <w:rFonts w:ascii="Times New Roman" w:eastAsiaTheme="minorEastAsia" w:hAnsi="Times New Roman" w:cs="Times New Roman"/>
+          <w:color w:val="0D0D0D" w:themeColor="text1" w:themeTint="F2"/>
+          <w:sz w:val="24"/>
+          <w:szCs w:val="24"/>
+        </w:rPr>
+        <w:t>performed</w:t>
+      </w:r>
+      <w:proofErr w:type="gramEnd"/>
+      <w:r>
+        <w:rPr>
+          <w:rFonts w:ascii="Times New Roman" w:eastAsiaTheme="minorEastAsia" w:hAnsi="Times New Roman" w:cs="Times New Roman"/>
+          <w:color w:val="0D0D0D" w:themeColor="text1" w:themeTint="F2"/>
+          <w:sz w:val="24"/>
+          <w:szCs w:val="24"/>
+        </w:rPr>
+        <w:t xml:space="preserve"> and the weights of the policy network are updated.</w:t>
+      </w:r>
+    </w:p>
+    <w:p>
+      <w:pPr>
+        <w:rPr>
+          <w:rFonts w:ascii="Times New Roman" w:eastAsiaTheme="minorEastAsia" w:hAnsi="Times New Roman" w:cs="Times New Roman"/>
+          <w:color w:val="0D0D0D" w:themeColor="text1" w:themeTint="F2"/>
+          <w:sz w:val="24"/>
+          <w:szCs w:val="24"/>
+        </w:rPr>
+      </w:pPr>
+    </w:p>
+    <w:p>
+      <w:pPr>
+        <w:pStyle w:val="af9"/>
+        <w:numPr>
+          <w:ilvl w:val="0"/>
+          <w:numId w:val="21"/>
+        </w:numPr>
+        <w:rPr>
+          <w:rFonts w:ascii="Times New Roman" w:eastAsiaTheme="minorEastAsia" w:hAnsi="Times New Roman" w:cs="Times New Roman"/>
+          <w:i/>
+          <w:iCs/>
+          <w:color w:val="0D0D0D" w:themeColor="text1" w:themeTint="F2"/>
+          <w:sz w:val="24"/>
+          <w:szCs w:val="24"/>
+        </w:rPr>
+      </w:pPr>
+      <w:r>
+        <w:rPr>
+          <w:rFonts w:ascii="Times New Roman" w:eastAsiaTheme="minorEastAsia" w:hAnsi="Times New Roman" w:cs="Times New Roman"/>
+          <w:i/>
+          <w:iCs/>
+          <w:color w:val="404040" w:themeColor="text1" w:themeTint="BF"/>
+          <w:sz w:val="24"/>
+          <w:szCs w:val="24"/>
+          <w:lang w:val="en-US"/>
+        </w:rPr>
+        <w:t>Temperature</w:t>
+      </w:r>
+      <w:r>
+        <w:rPr>
+          <w:rFonts w:ascii="Times New Roman" w:eastAsiaTheme="minorEastAsia" w:hAnsi="Times New Roman" w:cs="Times New Roman"/>
+          <w:i/>
+          <w:iCs/>
+          <w:color w:val="404040" w:themeColor="text1" w:themeTint="BF"/>
+          <w:sz w:val="24"/>
+          <w:szCs w:val="24"/>
+          <w:lang w:val="en-US"/>
+        </w:rPr>
+        <w:t xml:space="preserve"> Update</w:t>
+      </w:r>
+    </w:p>
+    <w:p>
+      <w:pPr>
+        <w:ind w:left="284"/>
+        <w:rPr>
+          <w:rFonts w:ascii="Times New Roman" w:eastAsiaTheme="minorEastAsia" w:hAnsi="Times New Roman" w:cs="Times New Roman"/>
+          <w:color w:val="0D0D0D" w:themeColor="text1" w:themeTint="F2"/>
+          <w:sz w:val="24"/>
+          <w:szCs w:val="24"/>
+        </w:rPr>
+      </w:pPr>
+      <w:r>
+        <w:rPr>
+          <w:rFonts w:ascii="Times New Roman" w:eastAsiaTheme="minorEastAsia" w:hAnsi="Times New Roman" w:cs="Times New Roman"/>
+          <w:color w:val="0D0D0D" w:themeColor="text1" w:themeTint="F2"/>
+          <w:sz w:val="24"/>
+          <w:szCs w:val="24"/>
+        </w:rPr>
+        <w:t xml:space="preserve">In addition to updating these two neural networks, the entropy coefficient </w:t>
+      </w:r>
+      <w:r>
+        <w:rPr>
+          <w:rFonts w:ascii="Times New Roman" w:eastAsiaTheme="minorEastAsia" w:hAnsi="Times New Roman" w:cs="Times New Roman"/>
+          <w:color w:val="0D0D0D" w:themeColor="text1" w:themeTint="F2"/>
+          <w:sz w:val="24"/>
+          <w:szCs w:val="24"/>
+          <w:lang w:val="el-GR"/>
         </w:rPr>
         <w:t>α</w:t>
       </w:r>
       <w:r>
         <w:rPr>
-          <w:rFonts w:ascii="Cambria Math" w:eastAsia="Times New Roman" w:hAnsi="Cambria Math" w:cs="Times New Roman"/>
+          <w:rFonts w:ascii="Times New Roman" w:eastAsiaTheme="minorEastAsia" w:hAnsi="Times New Roman" w:cs="Times New Roman"/>
           <w:color w:val="0D0D0D" w:themeColor="text1" w:themeTint="F2"/>
           <w:sz w:val="24"/>
           <w:szCs w:val="24"/>
-          <w:lang w:eastAsia="el-GR"/>
-        </w:rPr>
-        <w:t xml:space="preserve"> log </w:t>
-      </w:r>
-      <w:proofErr w:type="gramStart"/>
-      <w:r>
-        <w:rPr>
-          <w:rFonts w:ascii="Cambria Math" w:eastAsia="Times New Roman" w:hAnsi="Cambria Math" w:cs="Times New Roman"/>
+        </w:rPr>
+        <w:t xml:space="preserve"> is also updated automatically to control how random or confident the policy should be.</w:t>
+      </w:r>
+    </w:p>
+    <w:p>
+      <w:pPr>
+        <w:ind w:left="284"/>
+        <w:rPr>
+          <w:rFonts w:ascii="Times New Roman" w:eastAsiaTheme="minorEastAsia" w:hAnsi="Times New Roman" w:cs="Times New Roman"/>
           <w:color w:val="0D0D0D" w:themeColor="text1" w:themeTint="F2"/>
           <w:sz w:val="24"/>
           <w:szCs w:val="24"/>
-          <w:lang w:val="el-GR" w:eastAsia="el-GR"/>
-        </w:rPr>
-        <w:t>π</w:t>
-      </w:r>
-      <w:r>
-        <w:rPr>
-          <w:rFonts w:ascii="Cambria Math" w:eastAsia="Times New Roman" w:hAnsi="Cambria Math" w:cs="Times New Roman"/>
+        </w:rPr>
+      </w:pPr>
+      <w:r>
+        <w:rPr>
+          <w:rFonts w:ascii="Times New Roman" w:eastAsiaTheme="minorEastAsia" w:hAnsi="Times New Roman" w:cs="Times New Roman"/>
           <w:color w:val="0D0D0D" w:themeColor="text1" w:themeTint="F2"/>
           <w:sz w:val="24"/>
           <w:szCs w:val="24"/>
-          <w:lang w:eastAsia="el-GR"/>
-        </w:rPr>
-        <w:t>(</w:t>
-      </w:r>
-      <w:proofErr w:type="gramEnd"/>
-      <w:r>
-        <w:rPr>
-          <w:rFonts w:ascii="Cambria Math" w:eastAsia="Times New Roman" w:hAnsi="Cambria Math" w:cs="Times New Roman"/>
+        </w:rPr>
+        <w:t>For this reason, the temperature loss is computed:</w:t>
+      </w:r>
+    </w:p>
+    <w:p>
+      <w:pPr>
+        <w:ind w:left="284"/>
+        <w:rPr>
+          <w:rFonts w:ascii="Times New Roman" w:eastAsiaTheme="minorEastAsia" w:hAnsi="Times New Roman" w:cs="Times New Roman"/>
           <w:color w:val="0D0D0D" w:themeColor="text1" w:themeTint="F2"/>
           <w:sz w:val="24"/>
           <w:szCs w:val="24"/>
-          <w:lang w:eastAsia="el-GR"/>
-        </w:rPr>
-        <w:t>a′ | s′)]</w:t>
-      </w:r>
-      <w:r>
-        <w:rPr>
-          <w:rFonts w:ascii="Cambria Math" w:hAnsi="Cambria Math" w:cs="Times New Roman"/>
+        </w:rPr>
+      </w:pPr>
+      <w:r>
+        <w:rPr>
+          <w:rFonts w:ascii="Times New Roman" w:eastAsiaTheme="minorEastAsia" w:hAnsi="Times New Roman" w:cs="Times New Roman"/>
           <w:color w:val="0D0D0D" w:themeColor="text1" w:themeTint="F2"/>
           <w:sz w:val="24"/>
           <w:szCs w:val="24"/>
-          <w:lang w:eastAsia="el-GR"/>
+          <w:lang w:val="el-GR"/>
         </w:rPr>
         <w:t> </w:t>
       </w:r>
-      <w:r>
-        <w:rPr>
-          <w:rFonts w:ascii="Cambria Math" w:hAnsi="Cambria Math" w:cs="Times New Roman"/>
+      <m:oMath>
+        <m:r>
+          <w:rPr>
+            <w:rFonts w:ascii="Cambria Math" w:eastAsiaTheme="minorEastAsia" w:hAnsi="Cambria Math" w:cs="Times New Roman"/>
+            <w:i/>
+            <w:color w:val="0D0D0D" w:themeColor="text1" w:themeTint="F2"/>
+            <w:sz w:val="24"/>
+            <w:szCs w:val="24"/>
+            <w:lang w:val="el-GR"/>
+          </w:rPr>
+          <m:t> </m:t>
+        </m:r>
+        <m:r>
+          <w:rPr>
+            <w:rFonts w:ascii="Cambria Math" w:eastAsiaTheme="minorEastAsia" w:hAnsi="Cambria Math" w:cs="Times New Roman"/>
+            <w:color w:val="0D0D0D" w:themeColor="text1" w:themeTint="F2"/>
+            <w:sz w:val="24"/>
+            <w:szCs w:val="24"/>
+          </w:rPr>
+          <m:t>L_temperature = Eₐ</m:t>
+        </m:r>
+        <m:r>
+          <w:rPr>
+            <w:rFonts w:ascii="Cambria Math" w:eastAsiaTheme="minorEastAsia" w:hAnsi="Cambria Math" w:cs="Cambria Math"/>
+            <w:color w:val="0D0D0D" w:themeColor="text1" w:themeTint="F2"/>
+            <w:sz w:val="24"/>
+            <w:szCs w:val="24"/>
+          </w:rPr>
+          <m:t>∼</m:t>
+        </m:r>
+        <m:r>
+          <w:rPr>
+            <w:rFonts w:ascii="Cambria Math" w:eastAsiaTheme="minorEastAsia" w:hAnsi="Cambria Math" w:cs="Times New Roman"/>
+            <w:color w:val="0D0D0D" w:themeColor="text1" w:themeTint="F2"/>
+            <w:sz w:val="24"/>
+            <w:szCs w:val="24"/>
+            <w:lang w:val="el-GR"/>
+          </w:rPr>
+          <m:t>π</m:t>
+        </m:r>
+        <m:r>
+          <w:rPr>
+            <w:rFonts w:ascii="Cambria Math" w:eastAsiaTheme="minorEastAsia" w:hAnsi="Cambria Math" w:cs="Times New Roman"/>
+            <w:color w:val="0D0D0D" w:themeColor="text1" w:themeTint="F2"/>
+            <w:sz w:val="24"/>
+            <w:szCs w:val="24"/>
+          </w:rPr>
+          <m:t>(·|s) [ -</m:t>
+        </m:r>
+        <m:r>
+          <w:rPr>
+            <w:rFonts w:ascii="Cambria Math" w:eastAsiaTheme="minorEastAsia" w:hAnsi="Cambria Math" w:cs="Times New Roman"/>
+            <w:color w:val="0D0D0D" w:themeColor="text1" w:themeTint="F2"/>
+            <w:sz w:val="24"/>
+            <w:szCs w:val="24"/>
+            <w:lang w:val="el-GR"/>
+          </w:rPr>
+          <m:t>α</m:t>
+        </m:r>
+        <m:r>
+          <w:rPr>
+            <w:rFonts w:ascii="Cambria Math" w:eastAsiaTheme="minorEastAsia" w:hAnsi="Cambria Math" w:cs="Times New Roman"/>
+            <w:color w:val="0D0D0D" w:themeColor="text1" w:themeTint="F2"/>
+            <w:sz w:val="24"/>
+            <w:szCs w:val="24"/>
+          </w:rPr>
+          <m:t xml:space="preserve"> · (log </m:t>
+        </m:r>
+        <m:r>
+          <w:rPr>
+            <w:rFonts w:ascii="Cambria Math" w:eastAsiaTheme="minorEastAsia" w:hAnsi="Cambria Math" w:cs="Times New Roman"/>
+            <w:color w:val="0D0D0D" w:themeColor="text1" w:themeTint="F2"/>
+            <w:sz w:val="24"/>
+            <w:szCs w:val="24"/>
+            <w:lang w:val="el-GR"/>
+          </w:rPr>
+          <m:t>π</m:t>
+        </m:r>
+        <m:r>
+          <w:rPr>
+            <w:rFonts w:ascii="Cambria Math" w:eastAsiaTheme="minorEastAsia" w:hAnsi="Cambria Math" w:cs="Times New Roman"/>
+            <w:color w:val="0D0D0D" w:themeColor="text1" w:themeTint="F2"/>
+            <w:sz w:val="24"/>
+            <w:szCs w:val="24"/>
+          </w:rPr>
+          <m:t>(a | s) + H_target) ]</m:t>
+        </m:r>
+      </m:oMath>
+    </w:p>
+    <w:p>
+      <w:pPr>
+        <w:ind w:left="284"/>
+        <w:rPr>
+          <w:rFonts w:ascii="Times New Roman" w:eastAsiaTheme="minorEastAsia" w:hAnsi="Times New Roman" w:cs="Times New Roman"/>
           <w:color w:val="0D0D0D" w:themeColor="text1" w:themeTint="F2"/>
           <w:sz w:val="24"/>
           <w:szCs w:val="24"/>
-          <w:lang w:eastAsia="el-GR"/>
-        </w:rPr>
-        <w:t> </w:t>
-      </w:r>
-      <w:r>
-        <w:rPr>
-          <w:rFonts w:ascii="Cambria Math" w:eastAsia="Times New Roman" w:hAnsi="Cambria Math" w:cs="Times New Roman"/>
+        </w:rPr>
+      </w:pPr>
+      <w:r>
+        <w:rPr>
+          <w:rFonts w:ascii="Times New Roman" w:eastAsiaTheme="minorEastAsia" w:hAnsi="Times New Roman" w:cs="Times New Roman"/>
           <w:color w:val="0D0D0D" w:themeColor="text1" w:themeTint="F2"/>
           <w:sz w:val="24"/>
           <w:szCs w:val="24"/>
-          <w:lang w:eastAsia="el-GR"/>
-        </w:rPr>
-        <w:t>(I)</w:t>
-      </w:r>
-    </w:p>
-    <w:p>
-      <w:pPr>
-        <w:rPr>
-          <w:rFonts w:ascii="Times New Roman" w:eastAsiaTheme="minorEastAsia" w:hAnsi="Times New Roman" w:cs="Times New Roman"/>
-          <w:color w:val="404040" w:themeColor="text1" w:themeTint="BF"/>
-          <w:sz w:val="24"/>
-          <w:szCs w:val="24"/>
-        </w:rPr>
-      </w:pPr>
-    </w:p>
-    <w:p>
-      <w:pPr>
+        </w:rPr>
+        <w:lastRenderedPageBreak/>
+        <w:t xml:space="preserve">We perform gradient descent on this loss to adjust </w:t>
+      </w:r>
+      <w:r>
         <w:rPr>
           <w:rFonts w:ascii="Times New Roman" w:eastAsiaTheme="minorEastAsia" w:hAnsi="Times New Roman" w:cs="Times New Roman"/>
           <w:color w:val="0D0D0D" w:themeColor="text1" w:themeTint="F2"/>
           <w:sz w:val="24"/>
           <w:szCs w:val="24"/>
+          <w:lang w:val="el-GR"/>
+        </w:rPr>
+        <w:t>α</w:t>
+      </w:r>
+      <w:r>
+        <w:rPr>
+          <w:rFonts w:ascii="Times New Roman" w:eastAsiaTheme="minorEastAsia" w:hAnsi="Times New Roman" w:cs="Times New Roman"/>
+          <w:color w:val="0D0D0D" w:themeColor="text1" w:themeTint="F2"/>
+          <w:sz w:val="24"/>
+          <w:szCs w:val="24"/>
+        </w:rPr>
+        <w:t>:</w:t>
+      </w:r>
+    </w:p>
+    <w:p>
+      <w:pPr>
+        <w:numPr>
+          <w:ilvl w:val="0"/>
+          <w:numId w:val="23"/>
+        </w:numPr>
+        <w:rPr>
+          <w:rFonts w:ascii="Times New Roman" w:eastAsiaTheme="minorEastAsia" w:hAnsi="Times New Roman" w:cs="Times New Roman"/>
+          <w:color w:val="0D0D0D" w:themeColor="text1" w:themeTint="F2"/>
+          <w:sz w:val="24"/>
+          <w:szCs w:val="24"/>
+        </w:rPr>
+      </w:pPr>
+      <w:r>
+        <w:rPr>
+          <w:rFonts w:ascii="Times New Roman" w:eastAsiaTheme="minorEastAsia" w:hAnsi="Times New Roman" w:cs="Times New Roman"/>
+          <w:color w:val="0D0D0D" w:themeColor="text1" w:themeTint="F2"/>
+          <w:sz w:val="24"/>
+          <w:szCs w:val="24"/>
+        </w:rPr>
+        <w:t xml:space="preserve">If the policy is too predictable → </w:t>
+      </w:r>
+      <w:r>
+        <w:rPr>
+          <w:rFonts w:ascii="Times New Roman" w:eastAsiaTheme="minorEastAsia" w:hAnsi="Times New Roman" w:cs="Times New Roman"/>
+          <w:b/>
+          <w:bCs/>
+          <w:color w:val="0D0D0D" w:themeColor="text1" w:themeTint="F2"/>
+          <w:sz w:val="24"/>
+          <w:szCs w:val="24"/>
+        </w:rPr>
+        <w:t xml:space="preserve">increase </w:t>
+      </w:r>
+      <w:r>
+        <w:rPr>
+          <w:rFonts w:ascii="Times New Roman" w:eastAsiaTheme="minorEastAsia" w:hAnsi="Times New Roman" w:cs="Times New Roman"/>
+          <w:b/>
+          <w:bCs/>
+          <w:color w:val="0D0D0D" w:themeColor="text1" w:themeTint="F2"/>
+          <w:sz w:val="24"/>
+          <w:szCs w:val="24"/>
+          <w:lang w:val="el-GR"/>
+        </w:rPr>
+        <w:t>α</w:t>
+      </w:r>
+      <w:r>
+        <w:rPr>
+          <w:rFonts w:ascii="Times New Roman" w:eastAsiaTheme="minorEastAsia" w:hAnsi="Times New Roman" w:cs="Times New Roman"/>
+          <w:color w:val="0D0D0D" w:themeColor="text1" w:themeTint="F2"/>
+          <w:sz w:val="24"/>
+          <w:szCs w:val="24"/>
+        </w:rPr>
+        <w:t xml:space="preserve"> to add more randomness</w:t>
+      </w:r>
+    </w:p>
+    <w:p>
+      <w:pPr>
+        <w:numPr>
+          <w:ilvl w:val="0"/>
+          <w:numId w:val="23"/>
+        </w:numPr>
+        <w:rPr>
+          <w:rFonts w:ascii="Times New Roman" w:eastAsiaTheme="minorEastAsia" w:hAnsi="Times New Roman" w:cs="Times New Roman"/>
+          <w:color w:val="0D0D0D" w:themeColor="text1" w:themeTint="F2"/>
+          <w:sz w:val="24"/>
+          <w:szCs w:val="24"/>
+        </w:rPr>
+      </w:pPr>
+      <w:r>
+        <w:rPr>
+          <w:rFonts w:ascii="Times New Roman" w:eastAsiaTheme="minorEastAsia" w:hAnsi="Times New Roman" w:cs="Times New Roman"/>
+          <w:color w:val="0D0D0D" w:themeColor="text1" w:themeTint="F2"/>
+          <w:sz w:val="24"/>
+          <w:szCs w:val="24"/>
+        </w:rPr>
+        <w:t xml:space="preserve">If the policy is too random → </w:t>
+      </w:r>
+      <w:r>
+        <w:rPr>
+          <w:rFonts w:ascii="Times New Roman" w:eastAsiaTheme="minorEastAsia" w:hAnsi="Times New Roman" w:cs="Times New Roman"/>
+          <w:b/>
+          <w:bCs/>
+          <w:color w:val="0D0D0D" w:themeColor="text1" w:themeTint="F2"/>
+          <w:sz w:val="24"/>
+          <w:szCs w:val="24"/>
+        </w:rPr>
+        <w:t xml:space="preserve">decrease </w:t>
+      </w:r>
+      <w:r>
+        <w:rPr>
+          <w:rFonts w:ascii="Times New Roman" w:eastAsiaTheme="minorEastAsia" w:hAnsi="Times New Roman" w:cs="Times New Roman"/>
+          <w:b/>
+          <w:bCs/>
+          <w:color w:val="0D0D0D" w:themeColor="text1" w:themeTint="F2"/>
+          <w:sz w:val="24"/>
+          <w:szCs w:val="24"/>
+          <w:lang w:val="el-GR"/>
+        </w:rPr>
+        <w:t>α</w:t>
+      </w:r>
+      <w:r>
+        <w:rPr>
+          <w:rFonts w:ascii="Times New Roman" w:eastAsiaTheme="minorEastAsia" w:hAnsi="Times New Roman" w:cs="Times New Roman"/>
+          <w:color w:val="0D0D0D" w:themeColor="text1" w:themeTint="F2"/>
+          <w:sz w:val="24"/>
+          <w:szCs w:val="24"/>
+        </w:rPr>
+        <w:t xml:space="preserve"> to make it more focused</w:t>
+      </w:r>
+    </w:p>
+    <w:p>
+      <w:pPr>
+        <w:ind w:left="284"/>
+        <w:rPr>
+          <w:rFonts w:ascii="Times New Roman" w:eastAsiaTheme="minorEastAsia" w:hAnsi="Times New Roman" w:cs="Times New Roman"/>
+          <w:color w:val="0D0D0D" w:themeColor="text1" w:themeTint="F2"/>
+          <w:sz w:val="24"/>
+          <w:szCs w:val="24"/>
+        </w:rPr>
+      </w:pPr>
+    </w:p>
+    <w:p>
+      <w:pPr>
+        <w:jc w:val="center"/>
+        <w:rPr>
+          <w:rFonts w:ascii="Cambria Math" w:eastAsiaTheme="minorEastAsia" w:hAnsi="Cambria Math" w:cs="Times New Roman"/>
+          <w:color w:val="0D0D0D" w:themeColor="text1" w:themeTint="F2"/>
+          <w:sz w:val="24"/>
+          <w:szCs w:val="24"/>
+          <w:oMath/>
         </w:rPr>
       </w:pPr>
     </w:p>
@@ -13008,6 +14840,304 @@
     </w:lvl>
   </w:abstractNum>
   <w:abstractNum w:abstractNumId="17" w15:restartNumberingAfterBreak="0">
+    <w:nsid w:val="48EE0E59"/>
+    <w:multiLevelType w:val="multilevel"/>
+    <w:tmpl w:val="5AC22F42"/>
+    <w:lvl w:ilvl="0">
+      <w:start w:val="1"/>
+      <w:numFmt w:val="bullet"/>
+      <w:lvlText w:val=""/>
+      <w:lvlJc w:val="left"/>
+      <w:pPr>
+        <w:tabs>
+          <w:tab w:val="num" w:pos="720"/>
+        </w:tabs>
+        <w:ind w:left="720" w:hanging="360"/>
+      </w:pPr>
+      <w:rPr>
+        <w:rFonts w:ascii="Symbol" w:hAnsi="Symbol" w:hint="default"/>
+        <w:sz w:val="20"/>
+      </w:rPr>
+    </w:lvl>
+    <w:lvl w:ilvl="1" w:tentative="1">
+      <w:start w:val="1"/>
+      <w:numFmt w:val="bullet"/>
+      <w:lvlText w:val="o"/>
+      <w:lvlJc w:val="left"/>
+      <w:pPr>
+        <w:tabs>
+          <w:tab w:val="num" w:pos="1440"/>
+        </w:tabs>
+        <w:ind w:left="1440" w:hanging="360"/>
+      </w:pPr>
+      <w:rPr>
+        <w:rFonts w:ascii="Courier New" w:hAnsi="Courier New" w:hint="default"/>
+        <w:sz w:val="20"/>
+      </w:rPr>
+    </w:lvl>
+    <w:lvl w:ilvl="2" w:tentative="1">
+      <w:start w:val="1"/>
+      <w:numFmt w:val="bullet"/>
+      <w:lvlText w:val=""/>
+      <w:lvlJc w:val="left"/>
+      <w:pPr>
+        <w:tabs>
+          <w:tab w:val="num" w:pos="2160"/>
+        </w:tabs>
+        <w:ind w:left="2160" w:hanging="360"/>
+      </w:pPr>
+      <w:rPr>
+        <w:rFonts w:ascii="Wingdings" w:hAnsi="Wingdings" w:hint="default"/>
+        <w:sz w:val="20"/>
+      </w:rPr>
+    </w:lvl>
+    <w:lvl w:ilvl="3" w:tentative="1">
+      <w:start w:val="1"/>
+      <w:numFmt w:val="bullet"/>
+      <w:lvlText w:val=""/>
+      <w:lvlJc w:val="left"/>
+      <w:pPr>
+        <w:tabs>
+          <w:tab w:val="num" w:pos="2880"/>
+        </w:tabs>
+        <w:ind w:left="2880" w:hanging="360"/>
+      </w:pPr>
+      <w:rPr>
+        <w:rFonts w:ascii="Wingdings" w:hAnsi="Wingdings" w:hint="default"/>
+        <w:sz w:val="20"/>
+      </w:rPr>
+    </w:lvl>
+    <w:lvl w:ilvl="4" w:tentative="1">
+      <w:start w:val="1"/>
+      <w:numFmt w:val="bullet"/>
+      <w:lvlText w:val=""/>
+      <w:lvlJc w:val="left"/>
+      <w:pPr>
+        <w:tabs>
+          <w:tab w:val="num" w:pos="3600"/>
+        </w:tabs>
+        <w:ind w:left="3600" w:hanging="360"/>
+      </w:pPr>
+      <w:rPr>
+        <w:rFonts w:ascii="Wingdings" w:hAnsi="Wingdings" w:hint="default"/>
+        <w:sz w:val="20"/>
+      </w:rPr>
+    </w:lvl>
+    <w:lvl w:ilvl="5" w:tentative="1">
+      <w:start w:val="1"/>
+      <w:numFmt w:val="bullet"/>
+      <w:lvlText w:val=""/>
+      <w:lvlJc w:val="left"/>
+      <w:pPr>
+        <w:tabs>
+          <w:tab w:val="num" w:pos="4320"/>
+        </w:tabs>
+        <w:ind w:left="4320" w:hanging="360"/>
+      </w:pPr>
+      <w:rPr>
+        <w:rFonts w:ascii="Wingdings" w:hAnsi="Wingdings" w:hint="default"/>
+        <w:sz w:val="20"/>
+      </w:rPr>
+    </w:lvl>
+    <w:lvl w:ilvl="6" w:tentative="1">
+      <w:start w:val="1"/>
+      <w:numFmt w:val="bullet"/>
+      <w:lvlText w:val=""/>
+      <w:lvlJc w:val="left"/>
+      <w:pPr>
+        <w:tabs>
+          <w:tab w:val="num" w:pos="5040"/>
+        </w:tabs>
+        <w:ind w:left="5040" w:hanging="360"/>
+      </w:pPr>
+      <w:rPr>
+        <w:rFonts w:ascii="Wingdings" w:hAnsi="Wingdings" w:hint="default"/>
+        <w:sz w:val="20"/>
+      </w:rPr>
+    </w:lvl>
+    <w:lvl w:ilvl="7" w:tentative="1">
+      <w:start w:val="1"/>
+      <w:numFmt w:val="bullet"/>
+      <w:lvlText w:val=""/>
+      <w:lvlJc w:val="left"/>
+      <w:pPr>
+        <w:tabs>
+          <w:tab w:val="num" w:pos="5760"/>
+        </w:tabs>
+        <w:ind w:left="5760" w:hanging="360"/>
+      </w:pPr>
+      <w:rPr>
+        <w:rFonts w:ascii="Wingdings" w:hAnsi="Wingdings" w:hint="default"/>
+        <w:sz w:val="20"/>
+      </w:rPr>
+    </w:lvl>
+    <w:lvl w:ilvl="8" w:tentative="1">
+      <w:start w:val="1"/>
+      <w:numFmt w:val="bullet"/>
+      <w:lvlText w:val=""/>
+      <w:lvlJc w:val="left"/>
+      <w:pPr>
+        <w:tabs>
+          <w:tab w:val="num" w:pos="6480"/>
+        </w:tabs>
+        <w:ind w:left="6480" w:hanging="360"/>
+      </w:pPr>
+      <w:rPr>
+        <w:rFonts w:ascii="Wingdings" w:hAnsi="Wingdings" w:hint="default"/>
+        <w:sz w:val="20"/>
+      </w:rPr>
+    </w:lvl>
+  </w:abstractNum>
+  <w:abstractNum w:abstractNumId="18" w15:restartNumberingAfterBreak="0">
+    <w:nsid w:val="539534E9"/>
+    <w:multiLevelType w:val="multilevel"/>
+    <w:tmpl w:val="3A30AB08"/>
+    <w:lvl w:ilvl="0">
+      <w:start w:val="1"/>
+      <w:numFmt w:val="bullet"/>
+      <w:lvlText w:val=""/>
+      <w:lvlJc w:val="left"/>
+      <w:pPr>
+        <w:tabs>
+          <w:tab w:val="num" w:pos="720"/>
+        </w:tabs>
+        <w:ind w:left="720" w:hanging="360"/>
+      </w:pPr>
+      <w:rPr>
+        <w:rFonts w:ascii="Symbol" w:hAnsi="Symbol" w:hint="default"/>
+        <w:sz w:val="20"/>
+      </w:rPr>
+    </w:lvl>
+    <w:lvl w:ilvl="1" w:tentative="1">
+      <w:start w:val="1"/>
+      <w:numFmt w:val="bullet"/>
+      <w:lvlText w:val="o"/>
+      <w:lvlJc w:val="left"/>
+      <w:pPr>
+        <w:tabs>
+          <w:tab w:val="num" w:pos="1440"/>
+        </w:tabs>
+        <w:ind w:left="1440" w:hanging="360"/>
+      </w:pPr>
+      <w:rPr>
+        <w:rFonts w:ascii="Courier New" w:hAnsi="Courier New" w:hint="default"/>
+        <w:sz w:val="20"/>
+      </w:rPr>
+    </w:lvl>
+    <w:lvl w:ilvl="2" w:tentative="1">
+      <w:start w:val="1"/>
+      <w:numFmt w:val="bullet"/>
+      <w:lvlText w:val=""/>
+      <w:lvlJc w:val="left"/>
+      <w:pPr>
+        <w:tabs>
+          <w:tab w:val="num" w:pos="2160"/>
+        </w:tabs>
+        <w:ind w:left="2160" w:hanging="360"/>
+      </w:pPr>
+      <w:rPr>
+        <w:rFonts w:ascii="Wingdings" w:hAnsi="Wingdings" w:hint="default"/>
+        <w:sz w:val="20"/>
+      </w:rPr>
+    </w:lvl>
+    <w:lvl w:ilvl="3" w:tentative="1">
+      <w:start w:val="1"/>
+      <w:numFmt w:val="bullet"/>
+      <w:lvlText w:val=""/>
+      <w:lvlJc w:val="left"/>
+      <w:pPr>
+        <w:tabs>
+          <w:tab w:val="num" w:pos="2880"/>
+        </w:tabs>
+        <w:ind w:left="2880" w:hanging="360"/>
+      </w:pPr>
+      <w:rPr>
+        <w:rFonts w:ascii="Wingdings" w:hAnsi="Wingdings" w:hint="default"/>
+        <w:sz w:val="20"/>
+      </w:rPr>
+    </w:lvl>
+    <w:lvl w:ilvl="4" w:tentative="1">
+      <w:start w:val="1"/>
+      <w:numFmt w:val="bullet"/>
+      <w:lvlText w:val=""/>
+      <w:lvlJc w:val="left"/>
+      <w:pPr>
+        <w:tabs>
+          <w:tab w:val="num" w:pos="3600"/>
+        </w:tabs>
+        <w:ind w:left="3600" w:hanging="360"/>
+      </w:pPr>
+      <w:rPr>
+        <w:rFonts w:ascii="Wingdings" w:hAnsi="Wingdings" w:hint="default"/>
+        <w:sz w:val="20"/>
+      </w:rPr>
+    </w:lvl>
+    <w:lvl w:ilvl="5" w:tentative="1">
+      <w:start w:val="1"/>
+      <w:numFmt w:val="bullet"/>
+      <w:lvlText w:val=""/>
+      <w:lvlJc w:val="left"/>
+      <w:pPr>
+        <w:tabs>
+          <w:tab w:val="num" w:pos="4320"/>
+        </w:tabs>
+        <w:ind w:left="4320" w:hanging="360"/>
+      </w:pPr>
+      <w:rPr>
+        <w:rFonts w:ascii="Wingdings" w:hAnsi="Wingdings" w:hint="default"/>
+        <w:sz w:val="20"/>
+      </w:rPr>
+    </w:lvl>
+    <w:lvl w:ilvl="6" w:tentative="1">
+      <w:start w:val="1"/>
+      <w:numFmt w:val="bullet"/>
+      <w:lvlText w:val=""/>
+      <w:lvlJc w:val="left"/>
+      <w:pPr>
+        <w:tabs>
+          <w:tab w:val="num" w:pos="5040"/>
+        </w:tabs>
+        <w:ind w:left="5040" w:hanging="360"/>
+      </w:pPr>
+      <w:rPr>
+        <w:rFonts w:ascii="Wingdings" w:hAnsi="Wingdings" w:hint="default"/>
+        <w:sz w:val="20"/>
+      </w:rPr>
+    </w:lvl>
+    <w:lvl w:ilvl="7" w:tentative="1">
+      <w:start w:val="1"/>
+      <w:numFmt w:val="bullet"/>
+      <w:lvlText w:val=""/>
+      <w:lvlJc w:val="left"/>
+      <w:pPr>
+        <w:tabs>
+          <w:tab w:val="num" w:pos="5760"/>
+        </w:tabs>
+        <w:ind w:left="5760" w:hanging="360"/>
+      </w:pPr>
+      <w:rPr>
+        <w:rFonts w:ascii="Wingdings" w:hAnsi="Wingdings" w:hint="default"/>
+        <w:sz w:val="20"/>
+      </w:rPr>
+    </w:lvl>
+    <w:lvl w:ilvl="8" w:tentative="1">
+      <w:start w:val="1"/>
+      <w:numFmt w:val="bullet"/>
+      <w:lvlText w:val=""/>
+      <w:lvlJc w:val="left"/>
+      <w:pPr>
+        <w:tabs>
+          <w:tab w:val="num" w:pos="6480"/>
+        </w:tabs>
+        <w:ind w:left="6480" w:hanging="360"/>
+      </w:pPr>
+      <w:rPr>
+        <w:rFonts w:ascii="Wingdings" w:hAnsi="Wingdings" w:hint="default"/>
+        <w:sz w:val="20"/>
+      </w:rPr>
+    </w:lvl>
+  </w:abstractNum>
+  <w:abstractNum w:abstractNumId="19" w15:restartNumberingAfterBreak="0">
     <w:nsid w:val="581612F3"/>
     <w:multiLevelType w:val="hybridMultilevel"/>
     <w:tmpl w:val="2F2E3E8A"/>
@@ -13120,7 +15250,7 @@
       </w:rPr>
     </w:lvl>
   </w:abstractNum>
-  <w:abstractNum w:abstractNumId="18" w15:restartNumberingAfterBreak="0">
+  <w:abstractNum w:abstractNumId="20" w15:restartNumberingAfterBreak="0">
     <w:nsid w:val="657F0A4B"/>
     <w:multiLevelType w:val="multilevel"/>
     <w:tmpl w:val="09A8F510"/>
@@ -13318,7 +15448,7 @@
     <w:abstractNumId w:val="13"/>
   </w:num>
   <w:num w:numId="17" w16cid:durableId="477261826">
-    <w:abstractNumId w:val="17"/>
+    <w:abstractNumId w:val="19"/>
   </w:num>
   <w:num w:numId="18" w16cid:durableId="910895192">
     <w:abstractNumId w:val="14"/>
@@ -13327,10 +15457,16 @@
     <w:abstractNumId w:val="12"/>
   </w:num>
   <w:num w:numId="20" w16cid:durableId="36860235">
-    <w:abstractNumId w:val="18"/>
+    <w:abstractNumId w:val="20"/>
   </w:num>
   <w:num w:numId="21" w16cid:durableId="2128695084">
     <w:abstractNumId w:val="15"/>
+  </w:num>
+  <w:num w:numId="22" w16cid:durableId="1931162474">
+    <w:abstractNumId w:val="18"/>
+  </w:num>
+  <w:num w:numId="23" w16cid:durableId="890579957">
+    <w:abstractNumId w:val="17"/>
   </w:num>
 </w:numbering>
 </file>

</xml_diff>

<commit_message>
with q-target networks explainsed
</commit_message>
<xml_diff>
--- a/Intelligent Control_main.docx
+++ b/Intelligent Control_main.docx
@@ -799,7 +799,27 @@
           <w:sz w:val="24"/>
           <w:szCs w:val="24"/>
         </w:rPr>
-        <w:t>. The main focus is the implementation of Soft-Actor-Critic (SAC) algorithm</w:t>
+        <w:t xml:space="preserve">. The </w:t>
+      </w:r>
+      <w:proofErr w:type="gramStart"/>
+      <w:r>
+        <w:rPr>
+          <w:rFonts w:ascii="Times New Roman" w:hAnsi="Times New Roman" w:cs="Times New Roman"/>
+          <w:color w:val="auto"/>
+          <w:sz w:val="24"/>
+          <w:szCs w:val="24"/>
+        </w:rPr>
+        <w:t>main focus</w:t>
+      </w:r>
+      <w:proofErr w:type="gramEnd"/>
+      <w:r>
+        <w:rPr>
+          <w:rFonts w:ascii="Times New Roman" w:hAnsi="Times New Roman" w:cs="Times New Roman"/>
+          <w:color w:val="auto"/>
+          <w:sz w:val="24"/>
+          <w:szCs w:val="24"/>
+        </w:rPr>
+        <w:t xml:space="preserve"> is the implementation of Soft-Actor-Critic (SAC) algorithm</w:t>
       </w:r>
       <w:r>
         <w:rPr>
@@ -813,6 +833,7 @@
       <w:r>
         <w:t xml:space="preserve"> </w:t>
       </w:r>
+      <w:proofErr w:type="gramStart"/>
       <w:r>
         <w:rPr>
           <w:rFonts w:ascii="Times New Roman" w:hAnsi="Times New Roman" w:cs="Times New Roman"/>
@@ -829,7 +850,17 @@
           <w:sz w:val="24"/>
           <w:szCs w:val="24"/>
         </w:rPr>
-        <w:t xml:space="preserve"> efficient off-policy </w:t>
+        <w:t xml:space="preserve"> efficient</w:t>
+      </w:r>
+      <w:proofErr w:type="gramEnd"/>
+      <w:r>
+        <w:rPr>
+          <w:rFonts w:ascii="Times New Roman" w:hAnsi="Times New Roman" w:cs="Times New Roman"/>
+          <w:color w:val="auto"/>
+          <w:sz w:val="24"/>
+          <w:szCs w:val="24"/>
+        </w:rPr>
+        <w:t xml:space="preserve"> off-policy </w:t>
       </w:r>
       <w:r>
         <w:rPr>
@@ -1001,7 +1032,27 @@
           <w:sz w:val="24"/>
           <w:szCs w:val="24"/>
         </w:rPr>
-        <w:t xml:space="preserve">Actor-Critic Algorithm is a type of reinforcement learning algorithm that combines two parts </w:t>
+        <w:t xml:space="preserve">Actor-Critic Algorithm is a type of reinforcement learning algorithm that combines two </w:t>
+      </w:r>
+      <w:proofErr w:type="gramStart"/>
+      <w:r>
+        <w:rPr>
+          <w:rFonts w:ascii="Times New Roman" w:hAnsi="Times New Roman" w:cs="Times New Roman"/>
+          <w:color w:val="000000" w:themeColor="text1"/>
+          <w:sz w:val="24"/>
+          <w:szCs w:val="24"/>
+        </w:rPr>
+        <w:t>parts</w:t>
+      </w:r>
+      <w:proofErr w:type="gramEnd"/>
+      <w:r>
+        <w:rPr>
+          <w:rFonts w:ascii="Times New Roman" w:hAnsi="Times New Roman" w:cs="Times New Roman"/>
+          <w:color w:val="000000" w:themeColor="text1"/>
+          <w:sz w:val="24"/>
+          <w:szCs w:val="24"/>
+        </w:rPr>
+        <w:t xml:space="preserve"> </w:t>
       </w:r>
       <w:proofErr w:type="spellStart"/>
       <w:r>
@@ -1087,8 +1138,9 @@
           <w:sz w:val="24"/>
           <w:szCs w:val="24"/>
         </w:rPr>
-        <w:t>especially those with sparse rewards, the agent may prematurely converge to a suboptimal policy because it fails to adequately explore alternative strategies. This limited exploration leads to the risk of getting stuck in local optima</w:t>
-      </w:r>
+        <w:t xml:space="preserve">especially those with sparse rewards, the agent may prematurely converge </w:t>
+      </w:r>
+      <w:proofErr w:type="gramStart"/>
       <w:r>
         <w:rPr>
           <w:rFonts w:ascii="Times New Roman" w:hAnsi="Times New Roman" w:cs="Times New Roman"/>
@@ -1096,8 +1148,9 @@
           <w:sz w:val="24"/>
           <w:szCs w:val="24"/>
         </w:rPr>
-        <w:t xml:space="preserve"> and not explore alternative strategies that lead to better results.</w:t>
-      </w:r>
+        <w:t>to</w:t>
+      </w:r>
+      <w:proofErr w:type="gramEnd"/>
       <w:r>
         <w:rPr>
           <w:rFonts w:ascii="Times New Roman" w:hAnsi="Times New Roman" w:cs="Times New Roman"/>
@@ -1105,6 +1158,44 @@
           <w:sz w:val="24"/>
           <w:szCs w:val="24"/>
         </w:rPr>
+        <w:t xml:space="preserve"> a suboptimal policy because it fails to adequately explore alternative strategies. This limited exploration leads to the risk of getting stuck in local optima</w:t>
+      </w:r>
+      <w:r>
+        <w:rPr>
+          <w:rFonts w:ascii="Times New Roman" w:hAnsi="Times New Roman" w:cs="Times New Roman"/>
+          <w:color w:val="000000" w:themeColor="text1"/>
+          <w:sz w:val="24"/>
+          <w:szCs w:val="24"/>
+        </w:rPr>
+        <w:t xml:space="preserve"> and not </w:t>
+      </w:r>
+      <w:proofErr w:type="gramStart"/>
+      <w:r>
+        <w:rPr>
+          <w:rFonts w:ascii="Times New Roman" w:hAnsi="Times New Roman" w:cs="Times New Roman"/>
+          <w:color w:val="000000" w:themeColor="text1"/>
+          <w:sz w:val="24"/>
+          <w:szCs w:val="24"/>
+        </w:rPr>
+        <w:t>explore</w:t>
+      </w:r>
+      <w:proofErr w:type="gramEnd"/>
+      <w:r>
+        <w:rPr>
+          <w:rFonts w:ascii="Times New Roman" w:hAnsi="Times New Roman" w:cs="Times New Roman"/>
+          <w:color w:val="000000" w:themeColor="text1"/>
+          <w:sz w:val="24"/>
+          <w:szCs w:val="24"/>
+        </w:rPr>
+        <w:t xml:space="preserve"> alternative strategies that lead to better results.</w:t>
+      </w:r>
+      <w:r>
+        <w:rPr>
+          <w:rFonts w:ascii="Times New Roman" w:hAnsi="Times New Roman" w:cs="Times New Roman"/>
+          <w:color w:val="000000" w:themeColor="text1"/>
+          <w:sz w:val="24"/>
+          <w:szCs w:val="24"/>
+        </w:rPr>
         <w:t xml:space="preserve"> Another issue when using the Actor-Critic methods is that they </w:t>
       </w:r>
       <w:r>
@@ -1123,7 +1214,27 @@
           <w:sz w:val="24"/>
           <w:szCs w:val="24"/>
         </w:rPr>
-        <w:t>are no robust</w:t>
+        <w:t xml:space="preserve">are </w:t>
+      </w:r>
+      <w:proofErr w:type="gramStart"/>
+      <w:r>
+        <w:rPr>
+          <w:rFonts w:ascii="Times New Roman" w:hAnsi="Times New Roman" w:cs="Times New Roman"/>
+          <w:color w:val="000000" w:themeColor="text1"/>
+          <w:sz w:val="24"/>
+          <w:szCs w:val="24"/>
+        </w:rPr>
+        <w:t>no</w:t>
+      </w:r>
+      <w:proofErr w:type="gramEnd"/>
+      <w:r>
+        <w:rPr>
+          <w:rFonts w:ascii="Times New Roman" w:hAnsi="Times New Roman" w:cs="Times New Roman"/>
+          <w:color w:val="000000" w:themeColor="text1"/>
+          <w:sz w:val="24"/>
+          <w:szCs w:val="24"/>
+        </w:rPr>
+        <w:t xml:space="preserve"> robust</w:t>
       </w:r>
       <w:r>
         <w:rPr>
@@ -1239,6 +1350,7 @@
         <w:t xml:space="preserve">nstead of only asking the Actor to maximize </w:t>
       </w:r>
       <w:proofErr w:type="spellStart"/>
+      <w:proofErr w:type="gramStart"/>
       <w:r>
         <w:rPr>
           <w:rFonts w:ascii="Times New Roman" w:hAnsi="Times New Roman" w:cs="Times New Roman"/>
@@ -1249,6 +1361,7 @@
         <w:t>it’s</w:t>
       </w:r>
       <w:proofErr w:type="spellEnd"/>
+      <w:proofErr w:type="gramEnd"/>
       <w:r>
         <w:rPr>
           <w:rFonts w:ascii="Times New Roman" w:hAnsi="Times New Roman" w:cs="Times New Roman"/>
@@ -1312,14 +1425,25 @@
         </w:rPr>
         <w:t xml:space="preserve"> </w:t>
       </w:r>
-      <w:r>
-        <w:rPr>
-          <w:rFonts w:ascii="Times New Roman" w:hAnsi="Times New Roman" w:cs="Times New Roman"/>
-          <w:sz w:val="24"/>
-          <w:szCs w:val="24"/>
-          <w:lang w:val="en-US"/>
-        </w:rPr>
-        <w:t xml:space="preserve">The entropy of the policy being maximized, the actor is incentivized to explore alternative strategies and to recover from unexpected situations. </w:t>
+      <w:proofErr w:type="gramStart"/>
+      <w:r>
+        <w:rPr>
+          <w:rFonts w:ascii="Times New Roman" w:hAnsi="Times New Roman" w:cs="Times New Roman"/>
+          <w:sz w:val="24"/>
+          <w:szCs w:val="24"/>
+          <w:lang w:val="en-US"/>
+        </w:rPr>
+        <w:t>The</w:t>
+      </w:r>
+      <w:proofErr w:type="gramEnd"/>
+      <w:r>
+        <w:rPr>
+          <w:rFonts w:ascii="Times New Roman" w:hAnsi="Times New Roman" w:cs="Times New Roman"/>
+          <w:sz w:val="24"/>
+          <w:szCs w:val="24"/>
+          <w:lang w:val="en-US"/>
+        </w:rPr>
+        <w:t xml:space="preserve"> entropy of the policy being maximized, the actor is incentivized to explore alternative strategies and to recover from unexpected situations. </w:t>
       </w:r>
     </w:p>
     <w:p>
@@ -1542,7 +1666,27 @@
           <w:sz w:val="24"/>
           <w:szCs w:val="24"/>
         </w:rPr>
-        <w:t>evaluate the Q-function of the current policy and update the policy through an off policy gradient rule</w:t>
+        <w:t xml:space="preserve">evaluate the Q-function of the current policy and update the policy through an </w:t>
+      </w:r>
+      <w:proofErr w:type="gramStart"/>
+      <w:r>
+        <w:rPr>
+          <w:rFonts w:ascii="Times New Roman" w:eastAsiaTheme="minorEastAsia" w:hAnsi="Times New Roman" w:cs="Times New Roman"/>
+          <w:color w:val="auto"/>
+          <w:sz w:val="24"/>
+          <w:szCs w:val="24"/>
+        </w:rPr>
+        <w:t>off policy</w:t>
+      </w:r>
+      <w:proofErr w:type="gramEnd"/>
+      <w:r>
+        <w:rPr>
+          <w:rFonts w:ascii="Times New Roman" w:eastAsiaTheme="minorEastAsia" w:hAnsi="Times New Roman" w:cs="Times New Roman"/>
+          <w:color w:val="auto"/>
+          <w:sz w:val="24"/>
+          <w:szCs w:val="24"/>
+        </w:rPr>
+        <w:t xml:space="preserve"> gradient rule</w:t>
       </w:r>
       <w:r>
         <w:rPr>
@@ -1612,6 +1756,7 @@
         <w:t xml:space="preserve">policy </w:t>
       </w:r>
       <w:proofErr w:type="spellStart"/>
+      <w:proofErr w:type="gramStart"/>
       <w:r>
         <w:rPr>
           <w:rFonts w:ascii="Times New Roman" w:hAnsi="Times New Roman" w:cs="Times New Roman"/>
@@ -1633,6 +1778,7 @@
         </w:rPr>
         <w:t xml:space="preserve"> .</w:t>
       </w:r>
+      <w:proofErr w:type="gramEnd"/>
     </w:p>
     <w:p>
       <w:pPr>
@@ -1710,7 +1856,27 @@
           <w:szCs w:val="24"/>
           <w:lang w:val="en-US"/>
         </w:rPr>
-        <w:t>Policy Evaluation is the initial step in reinforcement learning, involving the determination of the value function for a given policy</w:t>
+        <w:t xml:space="preserve">Policy Evaluation is the initial step in reinforcement learning, involving </w:t>
+      </w:r>
+      <w:proofErr w:type="gramStart"/>
+      <w:r>
+        <w:rPr>
+          <w:rFonts w:ascii="Times New Roman" w:hAnsi="Times New Roman" w:cs="Times New Roman"/>
+          <w:sz w:val="24"/>
+          <w:szCs w:val="24"/>
+          <w:lang w:val="en-US"/>
+        </w:rPr>
+        <w:t>the determination</w:t>
+      </w:r>
+      <w:proofErr w:type="gramEnd"/>
+      <w:r>
+        <w:rPr>
+          <w:rFonts w:ascii="Times New Roman" w:hAnsi="Times New Roman" w:cs="Times New Roman"/>
+          <w:sz w:val="24"/>
+          <w:szCs w:val="24"/>
+          <w:lang w:val="en-US"/>
+        </w:rPr>
+        <w:t xml:space="preserve"> of the value function for a given policy</w:t>
       </w:r>
       <w:r>
         <w:rPr>
@@ -1772,7 +1938,17 @@
           <w:szCs w:val="24"/>
           <w:lang w:val="en-US"/>
         </w:rPr>
-        <w:t xml:space="preserve"> optimizes only for rewards</w:t>
+        <w:t xml:space="preserve"> optimizes only for </w:t>
+      </w:r>
+      <w:proofErr w:type="gramStart"/>
+      <w:r>
+        <w:rPr>
+          <w:rFonts w:ascii="Times New Roman" w:hAnsi="Times New Roman" w:cs="Times New Roman"/>
+          <w:sz w:val="24"/>
+          <w:szCs w:val="24"/>
+          <w:lang w:val="en-US"/>
+        </w:rPr>
+        <w:t>rewards</w:t>
       </w:r>
       <w:r>
         <w:rPr>
@@ -1792,6 +1968,7 @@
         </w:rPr>
         <w:t>:</w:t>
       </w:r>
+      <w:proofErr w:type="gramEnd"/>
       <w:r>
         <w:rPr>
           <w:rFonts w:ascii="Times New Roman" w:hAnsi="Times New Roman" w:cs="Times New Roman"/>
@@ -2409,6 +2586,7 @@
         </w:rPr>
         <w:t>1</w:t>
       </w:r>
+      <w:proofErr w:type="gramStart"/>
       <w:r>
         <w:rPr>
           <w:rFonts w:ascii="Times New Roman" w:eastAsiaTheme="minorEastAsia" w:hAnsi="Times New Roman" w:cs="Times New Roman"/>
@@ -2438,6 +2616,7 @@
         </w:rPr>
         <w:t>here</w:t>
       </w:r>
+      <w:proofErr w:type="gramEnd"/>
       <w:r>
         <w:rPr>
           <w:rFonts w:ascii="Times New Roman" w:hAnsi="Times New Roman" w:cs="Times New Roman"/>
@@ -3414,6 +3593,7 @@
         </w:rPr>
         <w:t>3</w:t>
       </w:r>
+      <w:proofErr w:type="gramStart"/>
       <w:r>
         <w:rPr>
           <w:rFonts w:ascii="Times New Roman" w:eastAsiaTheme="minorEastAsia" w:hAnsi="Times New Roman" w:cs="Times New Roman"/>
@@ -3459,7 +3639,17 @@
           <w:sz w:val="24"/>
           <w:szCs w:val="24"/>
         </w:rPr>
-        <w:t>where:</w:t>
+        <w:t>where</w:t>
+      </w:r>
+      <w:proofErr w:type="gramEnd"/>
+      <w:r>
+        <w:rPr>
+          <w:rFonts w:ascii="Times New Roman" w:eastAsiaTheme="minorEastAsia" w:hAnsi="Times New Roman" w:cs="Times New Roman"/>
+          <w:color w:val="000000" w:themeColor="text1"/>
+          <w:sz w:val="24"/>
+          <w:szCs w:val="24"/>
+        </w:rPr>
+        <w:t>:</w:t>
       </w:r>
     </w:p>
     <w:p>
@@ -4344,14 +4534,25 @@
           <w:lang w:val="en-US"/>
         </w:rPr>
       </w:pPr>
-      <w:r>
-        <w:rPr>
-          <w:rFonts w:ascii="Times New Roman" w:hAnsi="Times New Roman" w:cs="Times New Roman"/>
-          <w:sz w:val="24"/>
-          <w:szCs w:val="24"/>
-          <w:lang w:val="en-US"/>
-        </w:rPr>
-        <w:t xml:space="preserve">the </w:t>
+      <w:proofErr w:type="gramStart"/>
+      <w:r>
+        <w:rPr>
+          <w:rFonts w:ascii="Times New Roman" w:hAnsi="Times New Roman" w:cs="Times New Roman"/>
+          <w:sz w:val="24"/>
+          <w:szCs w:val="24"/>
+          <w:lang w:val="en-US"/>
+        </w:rPr>
+        <w:t>the</w:t>
+      </w:r>
+      <w:proofErr w:type="gramEnd"/>
+      <w:r>
+        <w:rPr>
+          <w:rFonts w:ascii="Times New Roman" w:hAnsi="Times New Roman" w:cs="Times New Roman"/>
+          <w:sz w:val="24"/>
+          <w:szCs w:val="24"/>
+          <w:lang w:val="en-US"/>
+        </w:rPr>
+        <w:t xml:space="preserve"> </w:t>
       </w:r>
       <w:r>
         <w:rPr>
@@ -4391,7 +4592,27 @@
           <w:szCs w:val="24"/>
           <w:lang w:val="en-US"/>
         </w:rPr>
-        <w:t xml:space="preserve"> of the policy’s action choices in a given state</w:t>
+        <w:t xml:space="preserve"> of the policy’s action choices </w:t>
+      </w:r>
+      <w:proofErr w:type="gramStart"/>
+      <w:r>
+        <w:rPr>
+          <w:rFonts w:ascii="Times New Roman" w:hAnsi="Times New Roman" w:cs="Times New Roman"/>
+          <w:sz w:val="24"/>
+          <w:szCs w:val="24"/>
+          <w:lang w:val="en-US"/>
+        </w:rPr>
+        <w:t>in a given</w:t>
+      </w:r>
+      <w:proofErr w:type="gramEnd"/>
+      <w:r>
+        <w:rPr>
+          <w:rFonts w:ascii="Times New Roman" w:hAnsi="Times New Roman" w:cs="Times New Roman"/>
+          <w:sz w:val="24"/>
+          <w:szCs w:val="24"/>
+          <w:lang w:val="en-US"/>
+        </w:rPr>
+        <w:t xml:space="preserve"> state</w:t>
       </w:r>
       <w:r>
         <w:rPr>
@@ -4409,7 +4630,27 @@
           <w:szCs w:val="24"/>
           <w:lang w:val="en-US"/>
         </w:rPr>
-        <w:t>. The higher the entropy, the more spread out or exploratory the policy is.</w:t>
+        <w:t xml:space="preserve">. The higher the entropy, the more spread out or </w:t>
+      </w:r>
+      <w:proofErr w:type="gramStart"/>
+      <w:r>
+        <w:rPr>
+          <w:rFonts w:ascii="Times New Roman" w:hAnsi="Times New Roman" w:cs="Times New Roman"/>
+          <w:sz w:val="24"/>
+          <w:szCs w:val="24"/>
+          <w:lang w:val="en-US"/>
+        </w:rPr>
+        <w:t>exploratory</w:t>
+      </w:r>
+      <w:proofErr w:type="gramEnd"/>
+      <w:r>
+        <w:rPr>
+          <w:rFonts w:ascii="Times New Roman" w:hAnsi="Times New Roman" w:cs="Times New Roman"/>
+          <w:sz w:val="24"/>
+          <w:szCs w:val="24"/>
+          <w:lang w:val="en-US"/>
+        </w:rPr>
+        <w:t xml:space="preserve"> the policy is.</w:t>
       </w:r>
     </w:p>
     <w:p>
@@ -7792,7 +8033,27 @@
           <w:sz w:val="24"/>
           <w:szCs w:val="24"/>
         </w:rPr>
-        <w:t>In reinforcement learning environments, actions can typically be either discrete or continuous. For discrete action spaces, action probabilities can be modeled directly using techniques like the softmax function. In contrast, continuous action spaces require modeling a probability density function, su</w:t>
+        <w:t xml:space="preserve">In </w:t>
+      </w:r>
+      <w:proofErr w:type="gramStart"/>
+      <w:r>
+        <w:rPr>
+          <w:rFonts w:ascii="Times New Roman" w:hAnsi="Times New Roman" w:cs="Times New Roman"/>
+          <w:color w:val="auto"/>
+          <w:sz w:val="24"/>
+          <w:szCs w:val="24"/>
+        </w:rPr>
+        <w:t>reinforcement</w:t>
+      </w:r>
+      <w:proofErr w:type="gramEnd"/>
+      <w:r>
+        <w:rPr>
+          <w:rFonts w:ascii="Times New Roman" w:hAnsi="Times New Roman" w:cs="Times New Roman"/>
+          <w:color w:val="auto"/>
+          <w:sz w:val="24"/>
+          <w:szCs w:val="24"/>
+        </w:rPr>
+        <w:t xml:space="preserve"> learning environments, actions can typically be either discrete or continuous. For discrete action spaces, action probabilities can be modeled directly using techniques like the softmax function. In contrast, continuous action spaces require modeling a probability density function, su</w:t>
       </w:r>
       <w:r>
         <w:rPr>
@@ -8054,14 +8315,25 @@
           <w:szCs w:val="24"/>
         </w:rPr>
       </w:pPr>
-      <w:r>
-        <w:rPr>
-          <w:rFonts w:ascii="Times New Roman" w:eastAsiaTheme="minorEastAsia" w:hAnsi="Times New Roman" w:cs="Times New Roman"/>
-          <w:color w:val="auto"/>
-          <w:sz w:val="24"/>
-          <w:szCs w:val="24"/>
-        </w:rPr>
-        <w:t xml:space="preserve">where s is the current state. </w:t>
+      <w:proofErr w:type="gramStart"/>
+      <w:r>
+        <w:rPr>
+          <w:rFonts w:ascii="Times New Roman" w:eastAsiaTheme="minorEastAsia" w:hAnsi="Times New Roman" w:cs="Times New Roman"/>
+          <w:color w:val="auto"/>
+          <w:sz w:val="24"/>
+          <w:szCs w:val="24"/>
+        </w:rPr>
+        <w:t>where s</w:t>
+      </w:r>
+      <w:proofErr w:type="gramEnd"/>
+      <w:r>
+        <w:rPr>
+          <w:rFonts w:ascii="Times New Roman" w:eastAsiaTheme="minorEastAsia" w:hAnsi="Times New Roman" w:cs="Times New Roman"/>
+          <w:color w:val="auto"/>
+          <w:sz w:val="24"/>
+          <w:szCs w:val="24"/>
+        </w:rPr>
+        <w:t xml:space="preserve"> is the current state. </w:t>
       </w:r>
     </w:p>
     <w:p>
@@ -10018,6 +10290,117 @@
     </w:p>
     <w:p>
       <w:pPr>
+        <w:keepNext/>
+      </w:pPr>
+      <w:r>
+        <w:rPr>
+          <w:rFonts w:ascii="Times New Roman" w:eastAsiaTheme="minorEastAsia" w:hAnsi="Times New Roman" w:cs="Times New Roman"/>
+          <w:i/>
+          <w:iCs/>
+          <w:sz w:val="24"/>
+          <w:szCs w:val="24"/>
+        </w:rPr>
+        <w:drawing>
+          <wp:inline distT="0" distB="0" distL="0" distR="0" wp14:anchorId="387722EB" wp14:editId="4CCF15A5">
+            <wp:extent cx="5486400" cy="3254375"/>
+            <wp:effectExtent l="0" t="0" r="0" b="3175"/>
+            <wp:docPr id="456693161" name="Εικόνα 1"/>
+            <wp:cNvGraphicFramePr>
+              <a:graphicFrameLocks xmlns:a="http://schemas.openxmlformats.org/drawingml/2006/main" noChangeAspect="1"/>
+            </wp:cNvGraphicFramePr>
+            <a:graphic xmlns:a="http://schemas.openxmlformats.org/drawingml/2006/main">
+              <a:graphicData uri="http://schemas.openxmlformats.org/drawingml/2006/picture">
+                <pic:pic xmlns:pic="http://schemas.openxmlformats.org/drawingml/2006/picture">
+                  <pic:nvPicPr>
+                    <pic:cNvPr id="456693161" name=""/>
+                    <pic:cNvPicPr/>
+                  </pic:nvPicPr>
+                  <pic:blipFill>
+                    <a:blip r:embed="rId9"/>
+                    <a:stretch>
+                      <a:fillRect/>
+                    </a:stretch>
+                  </pic:blipFill>
+                  <pic:spPr>
+                    <a:xfrm>
+                      <a:off x="0" y="0"/>
+                      <a:ext cx="5486400" cy="3254375"/>
+                    </a:xfrm>
+                    <a:prstGeom prst="rect">
+                      <a:avLst/>
+                    </a:prstGeom>
+                  </pic:spPr>
+                </pic:pic>
+              </a:graphicData>
+            </a:graphic>
+          </wp:inline>
+        </w:drawing>
+      </w:r>
+    </w:p>
+    <w:p>
+      <w:pPr>
+        <w:pStyle w:val="ac"/>
+        <w:jc w:val="center"/>
+        <w:rPr>
+          <w:rFonts w:ascii="Times New Roman" w:eastAsiaTheme="minorEastAsia" w:hAnsi="Times New Roman" w:cs="Times New Roman"/>
+          <w:i w:val="0"/>
+          <w:iCs w:val="0"/>
+          <w:color w:val="000000" w:themeColor="text1"/>
+          <w:sz w:val="18"/>
+        </w:rPr>
+      </w:pPr>
+      <w:r>
+        <w:rPr>
+          <w:rFonts w:ascii="Times New Roman" w:hAnsi="Times New Roman" w:cs="Times New Roman"/>
+          <w:color w:val="000000" w:themeColor="text1"/>
+          <w:sz w:val="18"/>
+        </w:rPr>
+        <w:t xml:space="preserve">Figure </w:t>
+      </w:r>
+      <w:r>
+        <w:rPr>
+          <w:rFonts w:ascii="Times New Roman" w:hAnsi="Times New Roman" w:cs="Times New Roman"/>
+          <w:color w:val="000000" w:themeColor="text1"/>
+          <w:sz w:val="18"/>
+        </w:rPr>
+        <w:fldChar w:fldCharType="begin"/>
+      </w:r>
+      <w:r>
+        <w:rPr>
+          <w:rFonts w:ascii="Times New Roman" w:hAnsi="Times New Roman" w:cs="Times New Roman"/>
+          <w:color w:val="000000" w:themeColor="text1"/>
+          <w:sz w:val="18"/>
+        </w:rPr>
+        <w:instrText xml:space="preserve"> SEQ Figure \* ARABIC </w:instrText>
+      </w:r>
+      <w:r>
+        <w:rPr>
+          <w:rFonts w:ascii="Times New Roman" w:hAnsi="Times New Roman" w:cs="Times New Roman"/>
+          <w:color w:val="000000" w:themeColor="text1"/>
+          <w:sz w:val="18"/>
+        </w:rPr>
+        <w:fldChar w:fldCharType="separate"/>
+      </w:r>
+      <w:r>
+        <w:rPr>
+          <w:rFonts w:ascii="Times New Roman" w:hAnsi="Times New Roman" w:cs="Times New Roman"/>
+          <w:noProof/>
+          <w:color w:val="000000" w:themeColor="text1"/>
+          <w:sz w:val="18"/>
+        </w:rPr>
+        <w:t>2</w:t>
+      </w:r>
+      <w:r>
+        <w:rPr>
+          <w:rFonts w:ascii="Times New Roman" w:hAnsi="Times New Roman" w:cs="Times New Roman"/>
+          <w:color w:val="000000" w:themeColor="text1"/>
+          <w:sz w:val="18"/>
+        </w:rPr>
+        <w:fldChar w:fldCharType="end"/>
+      </w:r>
+    </w:p>
+    <w:p>
+      <w:pPr>
         <w:rPr>
           <w:rFonts w:ascii="Times New Roman" w:eastAsiaTheme="minorEastAsia" w:hAnsi="Times New Roman" w:cs="Times New Roman"/>
           <w:color w:val="auto"/>
@@ -10052,7 +10435,65 @@
           <w:sz w:val="24"/>
           <w:szCs w:val="24"/>
         </w:rPr>
-        <w:t xml:space="preserve"> environment was selected, simulating a maze where an agent must navigate from a randomly initialized starting position to a predetermined goal. The chosen environment is a two-dimensional horizontal maze in which the agent behaves like a point mass free to move along the x and y axes. At each time step, the agent observes its current </w:t>
+        <w:t xml:space="preserve"> environment was selected, simulating a maze where an agent must navigate from a randomly initialized starting position to a predetermined goal. The chosen environment is a two-dimensional horizontal maze</w:t>
+      </w:r>
+      <w:r>
+        <w:rPr>
+          <w:rFonts w:ascii="Times New Roman" w:eastAsiaTheme="minorEastAsia" w:hAnsi="Times New Roman" w:cs="Times New Roman"/>
+          <w:color w:val="auto"/>
+          <w:sz w:val="24"/>
+          <w:szCs w:val="24"/>
+        </w:rPr>
+        <w:t xml:space="preserve"> as shown in </w:t>
+      </w:r>
+      <w:proofErr w:type="gramStart"/>
+      <w:r>
+        <w:rPr>
+          <w:rFonts w:ascii="Times New Roman" w:eastAsiaTheme="minorEastAsia" w:hAnsi="Times New Roman" w:cs="Times New Roman"/>
+          <w:color w:val="auto"/>
+          <w:sz w:val="24"/>
+          <w:szCs w:val="24"/>
+        </w:rPr>
+        <w:t>the figure</w:t>
+      </w:r>
+      <w:proofErr w:type="gramEnd"/>
+      <w:r>
+        <w:rPr>
+          <w:rFonts w:ascii="Times New Roman" w:eastAsiaTheme="minorEastAsia" w:hAnsi="Times New Roman" w:cs="Times New Roman"/>
+          <w:color w:val="auto"/>
+          <w:sz w:val="24"/>
+          <w:szCs w:val="24"/>
+        </w:rPr>
+        <w:t xml:space="preserve"> 2,</w:t>
+      </w:r>
+      <w:r>
+        <w:rPr>
+          <w:rFonts w:ascii="Times New Roman" w:eastAsiaTheme="minorEastAsia" w:hAnsi="Times New Roman" w:cs="Times New Roman"/>
+          <w:color w:val="auto"/>
+          <w:sz w:val="24"/>
+          <w:szCs w:val="24"/>
+        </w:rPr>
+        <w:t xml:space="preserve"> in which the agent behaves like a point mass free to move along the x and y axes. At </w:t>
+      </w:r>
+      <w:proofErr w:type="gramStart"/>
+      <w:r>
+        <w:rPr>
+          <w:rFonts w:ascii="Times New Roman" w:eastAsiaTheme="minorEastAsia" w:hAnsi="Times New Roman" w:cs="Times New Roman"/>
+          <w:color w:val="auto"/>
+          <w:sz w:val="24"/>
+          <w:szCs w:val="24"/>
+        </w:rPr>
+        <w:t>each time</w:t>
+      </w:r>
+      <w:proofErr w:type="gramEnd"/>
+      <w:r>
+        <w:rPr>
+          <w:rFonts w:ascii="Times New Roman" w:eastAsiaTheme="minorEastAsia" w:hAnsi="Times New Roman" w:cs="Times New Roman"/>
+          <w:color w:val="auto"/>
+          <w:sz w:val="24"/>
+          <w:szCs w:val="24"/>
+        </w:rPr>
+        <w:t xml:space="preserve"> step, the agent observes its current </w:t>
       </w:r>
       <w:r>
         <w:rPr>
@@ -10242,6 +10683,7 @@
           <w:sz w:val="24"/>
           <w:szCs w:val="24"/>
         </w:rPr>
+        <w:lastRenderedPageBreak/>
         <w:t>Action</w:t>
       </w:r>
     </w:p>
@@ -10274,6 +10716,7 @@
           <w:szCs w:val="24"/>
         </w:rPr>
       </w:pPr>
+      <w:proofErr w:type="gramStart"/>
       <w:r>
         <w:rPr>
           <w:rFonts w:ascii="Times New Roman" w:eastAsiaTheme="minorEastAsia" w:hAnsi="Times New Roman" w:cs="Times New Roman"/>
@@ -10284,6 +10727,7 @@
         </w:rPr>
         <w:t>Reward</w:t>
       </w:r>
+      <w:proofErr w:type="gramEnd"/>
     </w:p>
     <w:p>
       <w:pPr>
@@ -10321,7 +10765,27 @@
           <w:sz w:val="24"/>
           <w:szCs w:val="24"/>
         </w:rPr>
-        <w:t xml:space="preserve">. Specifically, the agent receives a reward if and only if it reaches the goal (the ball is considered to have reached the goal when the Euclidean distance is less than 0.5 m), while all intermediate steps yield zero reward. This makes the learning process more challenging, as the agent does not receive direct feedback on whether it is moving in the right direction or not. Learning is primarily based on a few but </w:t>
+        <w:t xml:space="preserve">. Specifically, the agent receives a reward if and only if it reaches the goal (the ball is considered to have reached the goal when the Euclidean distance is less than 0.5 m), while all intermediate steps yield zero reward. This makes the learning process more challenging, as the agent does not receive direct feedback on whether it is moving in the right direction or not. Learning is primarily based on a </w:t>
+      </w:r>
+      <w:proofErr w:type="gramStart"/>
+      <w:r>
+        <w:rPr>
+          <w:rFonts w:ascii="Times New Roman" w:eastAsiaTheme="minorEastAsia" w:hAnsi="Times New Roman" w:cs="Times New Roman"/>
+          <w:color w:val="auto"/>
+          <w:sz w:val="24"/>
+          <w:szCs w:val="24"/>
+        </w:rPr>
+        <w:t>few but</w:t>
+      </w:r>
+      <w:proofErr w:type="gramEnd"/>
+      <w:r>
+        <w:rPr>
+          <w:rFonts w:ascii="Times New Roman" w:eastAsiaTheme="minorEastAsia" w:hAnsi="Times New Roman" w:cs="Times New Roman"/>
+          <w:color w:val="auto"/>
+          <w:sz w:val="24"/>
+          <w:szCs w:val="24"/>
+        </w:rPr>
+        <w:t xml:space="preserve"> </w:t>
       </w:r>
       <w:r>
         <w:rPr>
@@ -10366,26 +10830,6 @@
       <w:pPr>
         <w:rPr>
           <w:rFonts w:ascii="Times New Roman" w:eastAsiaTheme="minorEastAsia" w:hAnsi="Times New Roman" w:cs="Times New Roman"/>
-          <w:color w:val="auto"/>
-          <w:sz w:val="24"/>
-          <w:szCs w:val="24"/>
-        </w:rPr>
-      </w:pPr>
-    </w:p>
-    <w:p>
-      <w:pPr>
-        <w:rPr>
-          <w:rFonts w:ascii="Times New Roman" w:eastAsiaTheme="minorEastAsia" w:hAnsi="Times New Roman" w:cs="Times New Roman"/>
-          <w:color w:val="auto"/>
-          <w:sz w:val="24"/>
-          <w:szCs w:val="24"/>
-        </w:rPr>
-      </w:pPr>
-    </w:p>
-    <w:p>
-      <w:pPr>
-        <w:rPr>
-          <w:rFonts w:ascii="Times New Roman" w:eastAsiaTheme="minorEastAsia" w:hAnsi="Times New Roman" w:cs="Times New Roman"/>
           <w:i/>
           <w:iCs/>
           <w:sz w:val="24"/>
@@ -10439,7 +10883,47 @@
           <w:sz w:val="24"/>
           <w:szCs w:val="24"/>
         </w:rPr>
-        <w:t xml:space="preserve">at each step of the episode, allowing successful experiences to be reused. During training, the agent samples randomly from the buffer, selecting mini-batches of experiences according to a predefined batch size. This way, the information about "success" is not lost but can reappear multiple times, gradually strengthening the agent’s policy. When an experience includes reaching the goal (i.e., a high reward), the Q-network is updated. Specifically, the Q-value increases because the target equation </w:t>
+        <w:t xml:space="preserve">at each step of the episode, allowing successful experiences to be reused. During training, the agent samples randomly from the buffer, selecting </w:t>
+      </w:r>
+      <w:proofErr w:type="gramStart"/>
+      <w:r>
+        <w:rPr>
+          <w:rFonts w:ascii="Times New Roman" w:eastAsiaTheme="minorEastAsia" w:hAnsi="Times New Roman" w:cs="Times New Roman"/>
+          <w:color w:val="auto"/>
+          <w:sz w:val="24"/>
+          <w:szCs w:val="24"/>
+        </w:rPr>
+        <w:t>mini-batches</w:t>
+      </w:r>
+      <w:proofErr w:type="gramEnd"/>
+      <w:r>
+        <w:rPr>
+          <w:rFonts w:ascii="Times New Roman" w:eastAsiaTheme="minorEastAsia" w:hAnsi="Times New Roman" w:cs="Times New Roman"/>
+          <w:color w:val="auto"/>
+          <w:sz w:val="24"/>
+          <w:szCs w:val="24"/>
+        </w:rPr>
+        <w:t xml:space="preserve"> of experiences according to a predefined batch size. This way, the information about "success" is not lost but can reappear multiple times, gradually strengthening the agent’s policy. When an experience includes reaching the goal (i.e., a high reward), the Q-network is updated. Specifically, the Q-value increases </w:t>
+      </w:r>
+      <w:proofErr w:type="gramStart"/>
+      <w:r>
+        <w:rPr>
+          <w:rFonts w:ascii="Times New Roman" w:eastAsiaTheme="minorEastAsia" w:hAnsi="Times New Roman" w:cs="Times New Roman"/>
+          <w:color w:val="auto"/>
+          <w:sz w:val="24"/>
+          <w:szCs w:val="24"/>
+        </w:rPr>
+        <w:t>because</w:t>
+      </w:r>
+      <w:proofErr w:type="gramEnd"/>
+      <w:r>
+        <w:rPr>
+          <w:rFonts w:ascii="Times New Roman" w:eastAsiaTheme="minorEastAsia" w:hAnsi="Times New Roman" w:cs="Times New Roman"/>
+          <w:color w:val="auto"/>
+          <w:sz w:val="24"/>
+          <w:szCs w:val="24"/>
+        </w:rPr>
+        <w:t xml:space="preserve"> the target equation </w:t>
       </w:r>
     </w:p>
     <w:p>
@@ -10452,99 +10936,119 @@
           <w:szCs w:val="24"/>
         </w:rPr>
       </w:pPr>
-      <w:r>
-        <w:rPr>
-          <w:rFonts w:ascii="Cambria Math" w:hAnsi="Cambria Math"/>
-          <w:color w:val="0D0D0D" w:themeColor="text1" w:themeTint="F2"/>
-          <w:sz w:val="24"/>
-          <w:szCs w:val="24"/>
-        </w:rPr>
-        <w:t>Q(sₜ, aₜ)  = r + γ</w:t>
-      </w:r>
-      <w:r>
-        <w:rPr>
-          <w:rFonts w:ascii="Cambria Math" w:hAnsi="Cambria Math"/>
-          <w:color w:val="0D0D0D" w:themeColor="text1" w:themeTint="F2"/>
-          <w:sz w:val="24"/>
-          <w:szCs w:val="24"/>
-        </w:rPr>
-        <w:t xml:space="preserve"> </w:t>
-      </w:r>
-      <w:r>
-        <w:rPr>
-          <w:rFonts w:ascii="Cambria Math" w:hAnsi="Cambria Math"/>
-          <w:color w:val="0D0D0D" w:themeColor="text1" w:themeTint="F2"/>
-          <w:sz w:val="24"/>
-          <w:szCs w:val="24"/>
-        </w:rPr>
-        <w:t>·Q(sₜ</w:t>
-      </w:r>
-      <w:r>
-        <w:rPr>
-          <w:rFonts w:ascii="Cambria Math" w:hAnsi="Cambria Math"/>
-          <w:color w:val="0D0D0D" w:themeColor="text1" w:themeTint="F2"/>
-          <w:sz w:val="24"/>
-          <w:szCs w:val="24"/>
-          <w:vertAlign w:val="subscript"/>
-        </w:rPr>
-        <w:t>+1</w:t>
-      </w:r>
-      <w:r>
-        <w:rPr>
-          <w:rFonts w:ascii="Cambria Math" w:hAnsi="Cambria Math"/>
-          <w:color w:val="0D0D0D" w:themeColor="text1" w:themeTint="F2"/>
-          <w:sz w:val="24"/>
-          <w:szCs w:val="24"/>
-        </w:rPr>
-        <w:t>, π(</w:t>
-      </w:r>
-      <w:r>
-        <w:rPr>
-          <w:rFonts w:ascii="Cambria Math" w:hAnsi="Cambria Math"/>
-          <w:color w:val="0D0D0D" w:themeColor="text1" w:themeTint="F2"/>
-          <w:sz w:val="24"/>
-          <w:szCs w:val="24"/>
-        </w:rPr>
-        <w:t>sₜ</w:t>
-      </w:r>
-      <w:r>
-        <w:rPr>
-          <w:rFonts w:ascii="Cambria Math" w:hAnsi="Cambria Math"/>
-          <w:color w:val="0D0D0D" w:themeColor="text1" w:themeTint="F2"/>
-          <w:sz w:val="24"/>
-          <w:szCs w:val="24"/>
-          <w:vertAlign w:val="subscript"/>
-        </w:rPr>
-        <w:t>+1</w:t>
-      </w:r>
-      <w:r>
-        <w:rPr>
-          <w:rFonts w:ascii="Cambria Math" w:hAnsi="Cambria Math"/>
-          <w:color w:val="0D0D0D" w:themeColor="text1" w:themeTint="F2"/>
-          <w:sz w:val="24"/>
-          <w:szCs w:val="24"/>
-        </w:rPr>
-        <w:t>))</w:t>
-      </w:r>
-      <w:r>
-        <w:rPr>
-          <w:rFonts w:ascii="Cambria Math" w:hAnsi="Cambria Math"/>
-          <w:color w:val="0D0D0D" w:themeColor="text1" w:themeTint="F2"/>
-          <w:sz w:val="24"/>
-          <w:szCs w:val="24"/>
-        </w:rPr>
-        <w:tab/>
-      </w:r>
-      <w:r>
-        <w:rPr>
-          <w:rFonts w:ascii="Cambria Math" w:hAnsi="Cambria Math"/>
-          <w:color w:val="0D0D0D" w:themeColor="text1" w:themeTint="F2"/>
-          <w:sz w:val="24"/>
-          <w:szCs w:val="24"/>
-        </w:rPr>
-        <w:tab/>
-        <w:t>(3.1)</w:t>
-      </w:r>
+      <m:oMathPara>
+        <m:oMath>
+          <m:sSub>
+            <m:sSubPr>
+              <m:ctrlPr>
+                <w:rPr>
+                  <w:rFonts w:ascii="Cambria Math" w:hAnsi="Cambria Math"/>
+                  <w:i/>
+                  <w:color w:val="0D0D0D" w:themeColor="text1" w:themeTint="F2"/>
+                  <w:sz w:val="24"/>
+                  <w:szCs w:val="24"/>
+                </w:rPr>
+              </m:ctrlPr>
+            </m:sSubPr>
+            <m:e>
+              <m:r>
+                <w:rPr>
+                  <w:rFonts w:ascii="Cambria Math" w:hAnsi="Cambria Math"/>
+                  <w:color w:val="0D0D0D" w:themeColor="text1" w:themeTint="F2"/>
+                  <w:sz w:val="24"/>
+                  <w:szCs w:val="24"/>
+                </w:rPr>
+                <m:t>Q</m:t>
+              </m:r>
+            </m:e>
+            <m:sub>
+              <m:r>
+                <w:rPr>
+                  <w:rFonts w:ascii="Cambria Math" w:hAnsi="Cambria Math"/>
+                  <w:color w:val="0D0D0D" w:themeColor="text1" w:themeTint="F2"/>
+                  <w:sz w:val="24"/>
+                  <w:szCs w:val="24"/>
+                </w:rPr>
+                <m:t>target</m:t>
+              </m:r>
+            </m:sub>
+          </m:sSub>
+          <m:r>
+            <w:rPr>
+              <w:rFonts w:ascii="Cambria Math" w:hAnsi="Cambria Math"/>
+              <w:color w:val="0D0D0D" w:themeColor="text1" w:themeTint="F2"/>
+              <w:sz w:val="24"/>
+              <w:szCs w:val="24"/>
+            </w:rPr>
+            <m:t xml:space="preserve"> (sₜ, aₜ)  = r + γ ·Q(sₜ</m:t>
+          </m:r>
+          <m:r>
+            <w:rPr>
+              <w:rFonts w:ascii="Cambria Math" w:hAnsi="Cambria Math"/>
+              <w:color w:val="0D0D0D" w:themeColor="text1" w:themeTint="F2"/>
+              <w:sz w:val="24"/>
+              <w:szCs w:val="24"/>
+              <w:vertAlign w:val="subscript"/>
+            </w:rPr>
+            <m:t>+1</m:t>
+          </m:r>
+          <m:r>
+            <w:rPr>
+              <w:rFonts w:ascii="Cambria Math" w:hAnsi="Cambria Math"/>
+              <w:color w:val="0D0D0D" w:themeColor="text1" w:themeTint="F2"/>
+              <w:sz w:val="24"/>
+              <w:szCs w:val="24"/>
+            </w:rPr>
+            <m:t>, π(sₜ</m:t>
+          </m:r>
+          <m:r>
+            <w:rPr>
+              <w:rFonts w:ascii="Cambria Math" w:hAnsi="Cambria Math"/>
+              <w:color w:val="0D0D0D" w:themeColor="text1" w:themeTint="F2"/>
+              <w:sz w:val="24"/>
+              <w:szCs w:val="24"/>
+              <w:vertAlign w:val="subscript"/>
+            </w:rPr>
+            <m:t>+1</m:t>
+          </m:r>
+          <m:r>
+            <w:rPr>
+              <w:rFonts w:ascii="Cambria Math" w:hAnsi="Cambria Math"/>
+              <w:color w:val="0D0D0D" w:themeColor="text1" w:themeTint="F2"/>
+              <w:sz w:val="24"/>
+              <w:szCs w:val="24"/>
+            </w:rPr>
+            <m:t>))</m:t>
+          </m:r>
+          <m:r>
+            <w:rPr>
+              <w:rFonts w:ascii="Cambria Math" w:hAnsi="Cambria Math"/>
+              <w:color w:val="0D0D0D" w:themeColor="text1" w:themeTint="F2"/>
+              <w:sz w:val="24"/>
+              <w:szCs w:val="24"/>
+            </w:rPr>
+            <w:tab/>
+          </m:r>
+          <m:r>
+            <w:rPr>
+              <w:rFonts w:ascii="Cambria Math" w:hAnsi="Cambria Math"/>
+              <w:color w:val="0D0D0D" w:themeColor="text1" w:themeTint="F2"/>
+              <w:sz w:val="24"/>
+              <w:szCs w:val="24"/>
+            </w:rPr>
+            <w:tab/>
+          </m:r>
+          <m:r>
+            <w:rPr>
+              <w:rFonts w:ascii="Cambria Math" w:hAnsi="Cambria Math"/>
+              <w:color w:val="0D0D0D" w:themeColor="text1" w:themeTint="F2"/>
+              <w:sz w:val="24"/>
+              <w:szCs w:val="24"/>
+            </w:rPr>
+            <m:t>(3.1)</m:t>
+          </m:r>
+        </m:oMath>
+      </m:oMathPara>
     </w:p>
     <w:p>
       <w:pPr>
@@ -10671,16 +11175,37 @@
           <w:sz w:val="24"/>
           <w:szCs w:val="24"/>
         </w:rPr>
+        <w:lastRenderedPageBreak/>
         <w:br/>
-        <w:t>The neural network for the Critic tries to estimate the Q-values, that is, to calculate the expected returns after selecting a specific action from a given state following the policy. Two Q-functions are used to prevent overestimation of the Q-value</w:t>
-      </w:r>
-      <w:r>
-        <w:rPr>
-          <w:rFonts w:ascii="Times New Roman" w:eastAsiaTheme="minorEastAsia" w:hAnsi="Times New Roman" w:cs="Times New Roman"/>
+        <w:t xml:space="preserve">The neural network for the Critic tries to estimate the Q-values, that is, to calculate the </w:t>
+      </w:r>
+      <w:r>
+        <w:rPr>
+          <w:rFonts w:ascii="Times New Roman" w:eastAsiaTheme="minorEastAsia" w:hAnsi="Times New Roman" w:cs="Times New Roman"/>
+          <w:b/>
+          <w:bCs/>
           <w:color w:val="0D0D0D" w:themeColor="text1" w:themeTint="F2"/>
           <w:sz w:val="24"/>
           <w:szCs w:val="24"/>
         </w:rPr>
+        <w:t>expected returns</w:t>
+      </w:r>
+      <w:r>
+        <w:rPr>
+          <w:rFonts w:ascii="Times New Roman" w:eastAsiaTheme="minorEastAsia" w:hAnsi="Times New Roman" w:cs="Times New Roman"/>
+          <w:color w:val="0D0D0D" w:themeColor="text1" w:themeTint="F2"/>
+          <w:sz w:val="24"/>
+          <w:szCs w:val="24"/>
+        </w:rPr>
+        <w:t xml:space="preserve"> after selecting a specific action from a given state following the policy. Two Q-functions are used to prevent overestimation of the Q-value</w:t>
+      </w:r>
+      <w:r>
+        <w:rPr>
+          <w:rFonts w:ascii="Times New Roman" w:eastAsiaTheme="minorEastAsia" w:hAnsi="Times New Roman" w:cs="Times New Roman"/>
+          <w:color w:val="0D0D0D" w:themeColor="text1" w:themeTint="F2"/>
+          <w:sz w:val="24"/>
+          <w:szCs w:val="24"/>
+        </w:rPr>
         <w:t xml:space="preserve">, </w:t>
       </w:r>
       <w:r>
@@ -10769,17 +11294,55 @@
           <w:sz w:val="24"/>
           <w:szCs w:val="24"/>
         </w:rPr>
-        <w:t xml:space="preserve"> is high, it means the Actor proposes actions that, </w:t>
-      </w:r>
-      <w:r>
+        <w:t xml:space="preserve"> is high, it means the Actor proposes actions that, according to the Critic, do not lead to high rewards, signaling that further training is needed to improve the policy.</w:t>
+      </w:r>
+    </w:p>
+    <w:p>
+      <w:pPr>
         <w:rPr>
           <w:rFonts w:ascii="Times New Roman" w:eastAsiaTheme="minorEastAsia" w:hAnsi="Times New Roman" w:cs="Times New Roman"/>
           <w:color w:val="0D0D0D" w:themeColor="text1" w:themeTint="F2"/>
           <w:sz w:val="24"/>
           <w:szCs w:val="24"/>
         </w:rPr>
-        <w:lastRenderedPageBreak/>
-        <w:t>according to the Critic, do not lead to high rewards, signaling that further training is needed to improve the policy.</w:t>
+      </w:pPr>
+      <w:r>
+        <w:rPr>
+          <w:rFonts w:ascii="Times New Roman" w:eastAsiaTheme="minorEastAsia" w:hAnsi="Times New Roman" w:cs="Times New Roman"/>
+          <w:color w:val="0D0D0D" w:themeColor="text1" w:themeTint="F2"/>
+          <w:sz w:val="24"/>
+          <w:szCs w:val="24"/>
+        </w:rPr>
+        <w:t xml:space="preserve">Having analyzed the roles of the actor and critic networks, we now turn to the </w:t>
+      </w:r>
+      <w:r>
+        <w:rPr>
+          <w:rFonts w:ascii="Times New Roman" w:eastAsiaTheme="minorEastAsia" w:hAnsi="Times New Roman" w:cs="Times New Roman"/>
+          <w:b/>
+          <w:bCs/>
+          <w:color w:val="0D0D0D" w:themeColor="text1" w:themeTint="F2"/>
+          <w:sz w:val="24"/>
+          <w:szCs w:val="24"/>
+        </w:rPr>
+        <w:t>target Q-networks</w:t>
+      </w:r>
+      <w:r>
+        <w:rPr>
+          <w:rFonts w:ascii="Times New Roman" w:eastAsiaTheme="minorEastAsia" w:hAnsi="Times New Roman" w:cs="Times New Roman"/>
+          <w:color w:val="0D0D0D" w:themeColor="text1" w:themeTint="F2"/>
+          <w:sz w:val="24"/>
+          <w:szCs w:val="24"/>
+        </w:rPr>
+        <w:t>, a crucial component introduced to enhance training stability and reduce value estimation bias in the Soft Actor-Critic algorithm</w:t>
+      </w:r>
+      <w:r>
+        <w:rPr>
+          <w:rFonts w:ascii="Times New Roman" w:eastAsiaTheme="minorEastAsia" w:hAnsi="Times New Roman" w:cs="Times New Roman"/>
+          <w:color w:val="0D0D0D" w:themeColor="text1" w:themeTint="F2"/>
+          <w:sz w:val="24"/>
+          <w:szCs w:val="24"/>
+        </w:rPr>
+        <w:t>.</w:t>
       </w:r>
     </w:p>
     <w:p>
@@ -10793,9 +11356,7 @@
           <w:szCs w:val="24"/>
         </w:rPr>
       </w:pPr>
-    </w:p>
-    <w:p>
-      <w:pPr>
+      <w:r>
         <w:rPr>
           <w:rFonts w:ascii="Times New Roman" w:eastAsiaTheme="minorEastAsia" w:hAnsi="Times New Roman" w:cs="Times New Roman"/>
           <w:i/>
@@ -10804,8 +11365,773 @@
           <w:sz w:val="24"/>
           <w:szCs w:val="24"/>
         </w:rPr>
-      </w:pPr>
-      <w:r>
+        <w:t>Target Q-Networks</w:t>
+      </w:r>
+    </w:p>
+    <w:p>
+      <w:pPr>
+        <w:rPr>
+          <w:rFonts w:ascii="Times New Roman" w:eastAsiaTheme="minorEastAsia" w:hAnsi="Times New Roman" w:cs="Times New Roman"/>
+          <w:color w:val="000000" w:themeColor="text1"/>
+          <w:sz w:val="24"/>
+          <w:szCs w:val="24"/>
+        </w:rPr>
+      </w:pPr>
+      <w:r>
+        <w:rPr>
+          <w:rFonts w:ascii="Times New Roman" w:eastAsiaTheme="minorEastAsia" w:hAnsi="Times New Roman" w:cs="Times New Roman"/>
+          <w:color w:val="000000" w:themeColor="text1"/>
+          <w:sz w:val="24"/>
+          <w:szCs w:val="24"/>
+        </w:rPr>
+        <w:t>In SAC, target Q-networks are delayed copies of the main Q-networks used to compute the target</w:t>
+      </w:r>
+      <w:r>
+        <w:rPr>
+          <w:rFonts w:ascii="Times New Roman" w:eastAsiaTheme="minorEastAsia" w:hAnsi="Times New Roman" w:cs="Times New Roman"/>
+          <w:color w:val="000000" w:themeColor="text1"/>
+          <w:sz w:val="24"/>
+          <w:szCs w:val="24"/>
+        </w:rPr>
+        <w:t xml:space="preserve"> </w:t>
+      </w:r>
+      <w:r>
+        <w:rPr>
+          <w:rFonts w:ascii="Times New Roman" w:eastAsiaTheme="minorEastAsia" w:hAnsi="Times New Roman" w:cs="Times New Roman"/>
+          <w:color w:val="000000" w:themeColor="text1"/>
+          <w:sz w:val="24"/>
+          <w:szCs w:val="24"/>
+        </w:rPr>
+        <w:t>Q-value</w:t>
+      </w:r>
+      <w:r>
+        <w:rPr>
+          <w:rFonts w:ascii="Times New Roman" w:eastAsiaTheme="minorEastAsia" w:hAnsi="Times New Roman" w:cs="Times New Roman"/>
+          <w:color w:val="000000" w:themeColor="text1"/>
+          <w:sz w:val="24"/>
+          <w:szCs w:val="24"/>
+        </w:rPr>
+        <w:t xml:space="preserve">s for the next state </w:t>
+      </w:r>
+      <w:r>
+        <w:rPr>
+          <w:rFonts w:ascii="Times New Roman" w:eastAsiaTheme="minorEastAsia" w:hAnsi="Times New Roman" w:cs="Times New Roman"/>
+          <w:color w:val="000000" w:themeColor="text1"/>
+          <w:sz w:val="24"/>
+          <w:szCs w:val="24"/>
+        </w:rPr>
+        <w:t>during training.</w:t>
+      </w:r>
+      <w:r>
+        <w:rPr>
+          <w:rFonts w:ascii="Times New Roman" w:eastAsiaTheme="minorEastAsia" w:hAnsi="Times New Roman" w:cs="Times New Roman"/>
+          <w:color w:val="000000" w:themeColor="text1"/>
+          <w:sz w:val="24"/>
+          <w:szCs w:val="24"/>
+        </w:rPr>
+        <w:t xml:space="preserve"> This means that the target networks are updated only occasionally and are fixed values for some time.</w:t>
+      </w:r>
+      <w:r>
+        <w:rPr>
+          <w:rFonts w:ascii="Times New Roman" w:eastAsiaTheme="minorEastAsia" w:hAnsi="Times New Roman" w:cs="Times New Roman"/>
+          <w:color w:val="000000" w:themeColor="text1"/>
+          <w:sz w:val="24"/>
+          <w:szCs w:val="24"/>
+        </w:rPr>
+        <w:t xml:space="preserve"> </w:t>
+      </w:r>
+    </w:p>
+    <w:p>
+      <w:pPr>
+        <w:rPr>
+          <w:rFonts w:ascii="Times New Roman" w:eastAsiaTheme="minorEastAsia" w:hAnsi="Times New Roman" w:cs="Times New Roman"/>
+          <w:color w:val="000000" w:themeColor="text1"/>
+          <w:sz w:val="24"/>
+          <w:szCs w:val="24"/>
+        </w:rPr>
+      </w:pPr>
+      <w:r>
+        <w:rPr>
+          <w:rFonts w:ascii="Times New Roman" w:eastAsiaTheme="minorEastAsia" w:hAnsi="Times New Roman" w:cs="Times New Roman"/>
+          <w:color w:val="000000" w:themeColor="text1"/>
+          <w:sz w:val="24"/>
+          <w:szCs w:val="24"/>
+        </w:rPr>
+        <w:t>The t</w:t>
+      </w:r>
+      <w:r>
+        <w:rPr>
+          <w:rFonts w:ascii="Times New Roman" w:eastAsiaTheme="minorEastAsia" w:hAnsi="Times New Roman" w:cs="Times New Roman"/>
+          <w:color w:val="000000" w:themeColor="text1"/>
+          <w:sz w:val="24"/>
+          <w:szCs w:val="24"/>
+        </w:rPr>
+        <w:t>arget for updating the Q-function is based on the Bellman equation</w:t>
+      </w:r>
+      <w:r>
+        <w:rPr>
+          <w:rFonts w:ascii="Times New Roman" w:eastAsiaTheme="minorEastAsia" w:hAnsi="Times New Roman" w:cs="Times New Roman"/>
+          <w:color w:val="000000" w:themeColor="text1"/>
+          <w:sz w:val="24"/>
+          <w:szCs w:val="24"/>
+        </w:rPr>
+        <w:t xml:space="preserve"> (3.1)</w:t>
+      </w:r>
+      <w:r>
+        <w:rPr>
+          <w:rFonts w:ascii="Times New Roman" w:eastAsia="Times New Roman" w:hAnsi="Times New Roman" w:cs="Times New Roman"/>
+          <w:color w:val="auto"/>
+          <w:sz w:val="24"/>
+          <w:szCs w:val="24"/>
+          <w:lang w:eastAsia="el-GR"/>
+        </w:rPr>
+        <w:t xml:space="preserve">. </w:t>
+      </w:r>
+      <w:r>
+        <w:rPr>
+          <w:rFonts w:ascii="Times New Roman" w:eastAsiaTheme="minorEastAsia" w:hAnsi="Times New Roman" w:cs="Times New Roman"/>
+          <w:color w:val="000000" w:themeColor="text1"/>
+          <w:sz w:val="24"/>
+          <w:szCs w:val="24"/>
+        </w:rPr>
+        <w:t xml:space="preserve">However, </w:t>
+      </w:r>
+      <w:r>
+        <w:rPr>
+          <w:rFonts w:ascii="Times New Roman" w:eastAsiaTheme="minorEastAsia" w:hAnsi="Times New Roman" w:cs="Times New Roman"/>
+          <w:color w:val="000000" w:themeColor="text1"/>
+          <w:sz w:val="24"/>
+          <w:szCs w:val="24"/>
+        </w:rPr>
+        <w:t>if the same Q-network is used for bo</w:t>
+      </w:r>
+      <w:r>
+        <w:rPr>
+          <w:rFonts w:ascii="Times New Roman" w:eastAsiaTheme="minorEastAsia" w:hAnsi="Times New Roman" w:cs="Times New Roman"/>
+          <w:color w:val="000000" w:themeColor="text1"/>
+          <w:sz w:val="24"/>
+          <w:szCs w:val="24"/>
+        </w:rPr>
+        <w:t>th:</w:t>
+      </w:r>
+    </w:p>
+    <w:p>
+      <w:pPr>
+        <w:numPr>
+          <w:ilvl w:val="0"/>
+          <w:numId w:val="28"/>
+        </w:numPr>
+        <w:rPr>
+          <w:rFonts w:ascii="Times New Roman" w:eastAsiaTheme="minorEastAsia" w:hAnsi="Times New Roman" w:cs="Times New Roman"/>
+          <w:color w:val="000000" w:themeColor="text1"/>
+          <w:sz w:val="24"/>
+          <w:szCs w:val="24"/>
+        </w:rPr>
+      </w:pPr>
+      <w:r>
+        <w:rPr>
+          <w:rFonts w:ascii="Times New Roman" w:eastAsiaTheme="minorEastAsia" w:hAnsi="Times New Roman" w:cs="Times New Roman"/>
+          <w:color w:val="000000" w:themeColor="text1"/>
+          <w:sz w:val="24"/>
+          <w:szCs w:val="24"/>
+        </w:rPr>
+        <w:t xml:space="preserve">Predicting the current Q-value </w:t>
+      </w:r>
+      <m:oMath>
+        <m:r>
+          <w:rPr>
+            <w:rFonts w:ascii="Cambria Math" w:eastAsiaTheme="minorEastAsia" w:hAnsi="Cambria Math" w:cs="Times New Roman"/>
+            <w:color w:val="000000" w:themeColor="text1"/>
+            <w:sz w:val="24"/>
+            <w:szCs w:val="24"/>
+          </w:rPr>
+          <m:t>Q(s,a)</m:t>
+        </m:r>
+      </m:oMath>
+      <w:r>
+        <w:rPr>
+          <w:rFonts w:ascii="Times New Roman" w:eastAsiaTheme="minorEastAsia" w:hAnsi="Times New Roman" w:cs="Times New Roman"/>
+          <w:color w:val="000000" w:themeColor="text1"/>
+          <w:sz w:val="24"/>
+          <w:szCs w:val="24"/>
+        </w:rPr>
+        <w:t xml:space="preserve"> and</w:t>
+      </w:r>
+    </w:p>
+    <w:p>
+      <w:pPr>
+        <w:numPr>
+          <w:ilvl w:val="0"/>
+          <w:numId w:val="28"/>
+        </w:numPr>
+        <w:rPr>
+          <w:rFonts w:ascii="Times New Roman" w:eastAsiaTheme="minorEastAsia" w:hAnsi="Times New Roman" w:cs="Times New Roman"/>
+          <w:color w:val="000000" w:themeColor="text1"/>
+          <w:sz w:val="24"/>
+          <w:szCs w:val="24"/>
+        </w:rPr>
+      </w:pPr>
+      <w:r>
+        <w:rPr>
+          <w:rFonts w:ascii="Times New Roman" w:eastAsiaTheme="minorEastAsia" w:hAnsi="Times New Roman" w:cs="Times New Roman"/>
+          <w:color w:val="000000" w:themeColor="text1"/>
+          <w:sz w:val="24"/>
+          <w:szCs w:val="24"/>
+        </w:rPr>
+        <w:t xml:space="preserve">Estimating the next-state Q-value </w:t>
+      </w:r>
+      <m:oMath>
+        <m:r>
+          <w:rPr>
+            <w:rFonts w:ascii="Cambria Math" w:eastAsiaTheme="minorEastAsia" w:hAnsi="Cambria Math" w:cs="Times New Roman"/>
+            <w:color w:val="000000" w:themeColor="text1"/>
+            <w:sz w:val="24"/>
+            <w:szCs w:val="24"/>
+          </w:rPr>
+          <m:t>Q(s</m:t>
+        </m:r>
+        <m:r>
+          <w:rPr>
+            <w:rFonts w:ascii="Cambria Math" w:eastAsiaTheme="minorEastAsia" w:hAnsi="Cambria Math" w:cs="Times New Roman"/>
+            <w:color w:val="000000" w:themeColor="text1"/>
+            <w:sz w:val="24"/>
+            <w:szCs w:val="24"/>
+          </w:rPr>
+          <m:t>'</m:t>
+        </m:r>
+        <m:r>
+          <w:rPr>
+            <w:rFonts w:ascii="Cambria Math" w:eastAsiaTheme="minorEastAsia" w:hAnsi="Cambria Math" w:cs="Times New Roman"/>
+            <w:color w:val="000000" w:themeColor="text1"/>
+            <w:sz w:val="24"/>
+            <w:szCs w:val="24"/>
+          </w:rPr>
+          <m:t>,a</m:t>
+        </m:r>
+        <m:r>
+          <w:rPr>
+            <w:rFonts w:ascii="Cambria Math" w:eastAsiaTheme="minorEastAsia" w:hAnsi="Cambria Math" w:cs="Times New Roman"/>
+            <w:color w:val="000000" w:themeColor="text1"/>
+            <w:sz w:val="24"/>
+            <w:szCs w:val="24"/>
+          </w:rPr>
+          <m:t>'</m:t>
+        </m:r>
+        <m:r>
+          <w:rPr>
+            <w:rFonts w:ascii="Cambria Math" w:eastAsiaTheme="minorEastAsia" w:hAnsi="Cambria Math" w:cs="Times New Roman"/>
+            <w:color w:val="000000" w:themeColor="text1"/>
+            <w:sz w:val="24"/>
+            <w:szCs w:val="24"/>
+          </w:rPr>
+          <m:t>)</m:t>
+        </m:r>
+      </m:oMath>
+      <w:r>
+        <w:rPr>
+          <w:rFonts w:ascii="Times New Roman" w:eastAsiaTheme="minorEastAsia" w:hAnsi="Times New Roman" w:cs="Times New Roman"/>
+          <w:color w:val="000000" w:themeColor="text1"/>
+          <w:sz w:val="24"/>
+          <w:szCs w:val="24"/>
+        </w:rPr>
+        <w:t xml:space="preserve"> as the target,</w:t>
+      </w:r>
+    </w:p>
+    <w:p>
+      <w:pPr>
+        <w:rPr>
+          <w:rFonts w:ascii="Times New Roman" w:eastAsiaTheme="minorEastAsia" w:hAnsi="Times New Roman" w:cs="Times New Roman"/>
+          <w:color w:val="000000" w:themeColor="text1"/>
+          <w:sz w:val="24"/>
+          <w:szCs w:val="24"/>
+          <w:lang w:val="el-GR"/>
+        </w:rPr>
+      </w:pPr>
+      <w:r>
+        <w:rPr>
+          <w:rFonts w:ascii="Times New Roman" w:eastAsiaTheme="minorEastAsia" w:hAnsi="Times New Roman" w:cs="Times New Roman"/>
+          <w:color w:val="000000" w:themeColor="text1"/>
+          <w:sz w:val="24"/>
+          <w:szCs w:val="24"/>
+        </w:rPr>
+        <w:t xml:space="preserve">then the network ends up learning from its own unstable predictions. </w:t>
+      </w:r>
+      <w:proofErr w:type="spellStart"/>
+      <w:r>
+        <w:rPr>
+          <w:rFonts w:ascii="Times New Roman" w:eastAsiaTheme="minorEastAsia" w:hAnsi="Times New Roman" w:cs="Times New Roman"/>
+          <w:color w:val="000000" w:themeColor="text1"/>
+          <w:sz w:val="24"/>
+          <w:szCs w:val="24"/>
+          <w:lang w:val="el-GR"/>
+        </w:rPr>
+        <w:t>This</w:t>
+      </w:r>
+      <w:proofErr w:type="spellEnd"/>
+      <w:r>
+        <w:rPr>
+          <w:rFonts w:ascii="Times New Roman" w:eastAsiaTheme="minorEastAsia" w:hAnsi="Times New Roman" w:cs="Times New Roman"/>
+          <w:color w:val="000000" w:themeColor="text1"/>
+          <w:sz w:val="24"/>
+          <w:szCs w:val="24"/>
+          <w:lang w:val="el-GR"/>
+        </w:rPr>
+        <w:t xml:space="preserve"> </w:t>
+      </w:r>
+      <w:proofErr w:type="spellStart"/>
+      <w:r>
+        <w:rPr>
+          <w:rFonts w:ascii="Times New Roman" w:eastAsiaTheme="minorEastAsia" w:hAnsi="Times New Roman" w:cs="Times New Roman"/>
+          <w:color w:val="000000" w:themeColor="text1"/>
+          <w:sz w:val="24"/>
+          <w:szCs w:val="24"/>
+          <w:lang w:val="el-GR"/>
+        </w:rPr>
+        <w:t>feedback</w:t>
+      </w:r>
+      <w:proofErr w:type="spellEnd"/>
+      <w:r>
+        <w:rPr>
+          <w:rFonts w:ascii="Times New Roman" w:eastAsiaTheme="minorEastAsia" w:hAnsi="Times New Roman" w:cs="Times New Roman"/>
+          <w:color w:val="000000" w:themeColor="text1"/>
+          <w:sz w:val="24"/>
+          <w:szCs w:val="24"/>
+          <w:lang w:val="el-GR"/>
+        </w:rPr>
+        <w:t xml:space="preserve"> </w:t>
+      </w:r>
+      <w:proofErr w:type="spellStart"/>
+      <w:r>
+        <w:rPr>
+          <w:rFonts w:ascii="Times New Roman" w:eastAsiaTheme="minorEastAsia" w:hAnsi="Times New Roman" w:cs="Times New Roman"/>
+          <w:color w:val="000000" w:themeColor="text1"/>
+          <w:sz w:val="24"/>
+          <w:szCs w:val="24"/>
+          <w:lang w:val="el-GR"/>
+        </w:rPr>
+        <w:t>loop</w:t>
+      </w:r>
+      <w:proofErr w:type="spellEnd"/>
+      <w:r>
+        <w:rPr>
+          <w:rFonts w:ascii="Times New Roman" w:eastAsiaTheme="minorEastAsia" w:hAnsi="Times New Roman" w:cs="Times New Roman"/>
+          <w:color w:val="000000" w:themeColor="text1"/>
+          <w:sz w:val="24"/>
+          <w:szCs w:val="24"/>
+          <w:lang w:val="el-GR"/>
+        </w:rPr>
+        <w:t xml:space="preserve"> </w:t>
+      </w:r>
+      <w:proofErr w:type="spellStart"/>
+      <w:r>
+        <w:rPr>
+          <w:rFonts w:ascii="Times New Roman" w:eastAsiaTheme="minorEastAsia" w:hAnsi="Times New Roman" w:cs="Times New Roman"/>
+          <w:color w:val="000000" w:themeColor="text1"/>
+          <w:sz w:val="24"/>
+          <w:szCs w:val="24"/>
+          <w:lang w:val="el-GR"/>
+        </w:rPr>
+        <w:t>can</w:t>
+      </w:r>
+      <w:proofErr w:type="spellEnd"/>
+      <w:r>
+        <w:rPr>
+          <w:rFonts w:ascii="Times New Roman" w:eastAsiaTheme="minorEastAsia" w:hAnsi="Times New Roman" w:cs="Times New Roman"/>
+          <w:color w:val="000000" w:themeColor="text1"/>
+          <w:sz w:val="24"/>
+          <w:szCs w:val="24"/>
+          <w:lang w:val="el-GR"/>
+        </w:rPr>
+        <w:t xml:space="preserve"> </w:t>
+      </w:r>
+      <w:proofErr w:type="spellStart"/>
+      <w:r>
+        <w:rPr>
+          <w:rFonts w:ascii="Times New Roman" w:eastAsiaTheme="minorEastAsia" w:hAnsi="Times New Roman" w:cs="Times New Roman"/>
+          <w:color w:val="000000" w:themeColor="text1"/>
+          <w:sz w:val="24"/>
+          <w:szCs w:val="24"/>
+          <w:lang w:val="el-GR"/>
+        </w:rPr>
+        <w:t>lead</w:t>
+      </w:r>
+      <w:proofErr w:type="spellEnd"/>
+      <w:r>
+        <w:rPr>
+          <w:rFonts w:ascii="Times New Roman" w:eastAsiaTheme="minorEastAsia" w:hAnsi="Times New Roman" w:cs="Times New Roman"/>
+          <w:color w:val="000000" w:themeColor="text1"/>
+          <w:sz w:val="24"/>
+          <w:szCs w:val="24"/>
+          <w:lang w:val="el-GR"/>
+        </w:rPr>
+        <w:t xml:space="preserve"> </w:t>
+      </w:r>
+      <w:proofErr w:type="spellStart"/>
+      <w:r>
+        <w:rPr>
+          <w:rFonts w:ascii="Times New Roman" w:eastAsiaTheme="minorEastAsia" w:hAnsi="Times New Roman" w:cs="Times New Roman"/>
+          <w:color w:val="000000" w:themeColor="text1"/>
+          <w:sz w:val="24"/>
+          <w:szCs w:val="24"/>
+          <w:lang w:val="el-GR"/>
+        </w:rPr>
+        <w:t>to</w:t>
+      </w:r>
+      <w:proofErr w:type="spellEnd"/>
+      <w:r>
+        <w:rPr>
+          <w:rFonts w:ascii="Times New Roman" w:eastAsiaTheme="minorEastAsia" w:hAnsi="Times New Roman" w:cs="Times New Roman"/>
+          <w:color w:val="000000" w:themeColor="text1"/>
+          <w:sz w:val="24"/>
+          <w:szCs w:val="24"/>
+          <w:lang w:val="el-GR"/>
+        </w:rPr>
+        <w:t>:</w:t>
+      </w:r>
+    </w:p>
+    <w:p>
+      <w:pPr>
+        <w:numPr>
+          <w:ilvl w:val="0"/>
+          <w:numId w:val="29"/>
+        </w:numPr>
+        <w:rPr>
+          <w:rFonts w:ascii="Times New Roman" w:eastAsiaTheme="minorEastAsia" w:hAnsi="Times New Roman" w:cs="Times New Roman"/>
+          <w:color w:val="000000" w:themeColor="text1"/>
+          <w:sz w:val="24"/>
+          <w:szCs w:val="24"/>
+        </w:rPr>
+      </w:pPr>
+      <w:r>
+        <w:rPr>
+          <w:rFonts w:ascii="Times New Roman" w:eastAsiaTheme="minorEastAsia" w:hAnsi="Times New Roman" w:cs="Times New Roman"/>
+          <w:b/>
+          <w:bCs/>
+          <w:color w:val="000000" w:themeColor="text1"/>
+          <w:sz w:val="24"/>
+          <w:szCs w:val="24"/>
+        </w:rPr>
+        <w:t>Overestimation bias</w:t>
+      </w:r>
+      <w:r>
+        <w:rPr>
+          <w:rFonts w:ascii="Times New Roman" w:eastAsiaTheme="minorEastAsia" w:hAnsi="Times New Roman" w:cs="Times New Roman"/>
+          <w:color w:val="000000" w:themeColor="text1"/>
+          <w:sz w:val="24"/>
+          <w:szCs w:val="24"/>
+        </w:rPr>
+        <w:t>: The Q-network tends to overestimate values due to the use of max over noisy predictions.</w:t>
+      </w:r>
+    </w:p>
+    <w:p>
+      <w:pPr>
+        <w:numPr>
+          <w:ilvl w:val="0"/>
+          <w:numId w:val="29"/>
+        </w:numPr>
+        <w:rPr>
+          <w:rFonts w:ascii="Times New Roman" w:eastAsiaTheme="minorEastAsia" w:hAnsi="Times New Roman" w:cs="Times New Roman"/>
+          <w:color w:val="000000" w:themeColor="text1"/>
+          <w:sz w:val="24"/>
+          <w:szCs w:val="24"/>
+        </w:rPr>
+      </w:pPr>
+      <w:r>
+        <w:rPr>
+          <w:rFonts w:ascii="Times New Roman" w:eastAsiaTheme="minorEastAsia" w:hAnsi="Times New Roman" w:cs="Times New Roman"/>
+          <w:b/>
+          <w:bCs/>
+          <w:color w:val="000000" w:themeColor="text1"/>
+          <w:sz w:val="24"/>
+          <w:szCs w:val="24"/>
+        </w:rPr>
+        <w:t>Oscillations and divergence</w:t>
+      </w:r>
+      <w:r>
+        <w:rPr>
+          <w:rFonts w:ascii="Times New Roman" w:eastAsiaTheme="minorEastAsia" w:hAnsi="Times New Roman" w:cs="Times New Roman"/>
+          <w:color w:val="000000" w:themeColor="text1"/>
+          <w:sz w:val="24"/>
+          <w:szCs w:val="24"/>
+        </w:rPr>
+        <w:t xml:space="preserve">: Since the targets keep changing as the network trains, updates become </w:t>
+      </w:r>
+      <w:proofErr w:type="gramStart"/>
+      <w:r>
+        <w:rPr>
+          <w:rFonts w:ascii="Times New Roman" w:eastAsiaTheme="minorEastAsia" w:hAnsi="Times New Roman" w:cs="Times New Roman"/>
+          <w:color w:val="000000" w:themeColor="text1"/>
+          <w:sz w:val="24"/>
+          <w:szCs w:val="24"/>
+        </w:rPr>
+        <w:t>unstable</w:t>
+      </w:r>
+      <w:proofErr w:type="gramEnd"/>
+      <w:r>
+        <w:rPr>
+          <w:rFonts w:ascii="Times New Roman" w:eastAsiaTheme="minorEastAsia" w:hAnsi="Times New Roman" w:cs="Times New Roman"/>
+          <w:color w:val="000000" w:themeColor="text1"/>
+          <w:sz w:val="24"/>
+          <w:szCs w:val="24"/>
+        </w:rPr>
+        <w:t xml:space="preserve"> and learning may diverge.</w:t>
+      </w:r>
+    </w:p>
+    <w:p>
+      <w:pPr>
+        <w:rPr>
+          <w:rFonts w:ascii="Times New Roman" w:eastAsiaTheme="minorEastAsia" w:hAnsi="Times New Roman" w:cs="Times New Roman"/>
+          <w:color w:val="000000" w:themeColor="text1"/>
+          <w:sz w:val="24"/>
+          <w:szCs w:val="24"/>
+        </w:rPr>
+      </w:pPr>
+      <w:r>
+        <w:rPr>
+          <w:rFonts w:ascii="Times New Roman" w:eastAsiaTheme="minorEastAsia" w:hAnsi="Times New Roman" w:cs="Times New Roman"/>
+          <w:color w:val="000000" w:themeColor="text1"/>
+          <w:sz w:val="24"/>
+          <w:szCs w:val="24"/>
+        </w:rPr>
+        <w:lastRenderedPageBreak/>
+        <w:t xml:space="preserve">To solve this, target Q-networks are introduced. </w:t>
+      </w:r>
+      <w:r>
+        <w:rPr>
+          <w:rFonts w:ascii="Times New Roman" w:eastAsiaTheme="minorEastAsia" w:hAnsi="Times New Roman" w:cs="Times New Roman"/>
+          <w:color w:val="000000" w:themeColor="text1"/>
+          <w:sz w:val="24"/>
+          <w:szCs w:val="24"/>
+        </w:rPr>
+        <w:t>Target</w:t>
+      </w:r>
+      <w:r>
+        <w:rPr>
+          <w:rFonts w:ascii="Times New Roman" w:eastAsiaTheme="minorEastAsia" w:hAnsi="Times New Roman" w:cs="Times New Roman"/>
+          <w:color w:val="000000" w:themeColor="text1"/>
+          <w:sz w:val="24"/>
+          <w:szCs w:val="24"/>
+        </w:rPr>
+        <w:t xml:space="preserve"> Q-networks are delayed copies of the main Q-networks used to compute the target</w:t>
+      </w:r>
+      <w:r>
+        <w:rPr>
+          <w:rFonts w:ascii="Times New Roman" w:eastAsiaTheme="minorEastAsia" w:hAnsi="Times New Roman" w:cs="Times New Roman"/>
+          <w:color w:val="000000" w:themeColor="text1"/>
+          <w:sz w:val="24"/>
+          <w:szCs w:val="24"/>
+        </w:rPr>
+        <w:t xml:space="preserve"> </w:t>
+      </w:r>
+      <w:r>
+        <w:rPr>
+          <w:rFonts w:ascii="Times New Roman" w:eastAsiaTheme="minorEastAsia" w:hAnsi="Times New Roman" w:cs="Times New Roman"/>
+          <w:color w:val="000000" w:themeColor="text1"/>
+          <w:sz w:val="24"/>
+          <w:szCs w:val="24"/>
+        </w:rPr>
+        <w:t>Q-value</w:t>
+      </w:r>
+      <w:r>
+        <w:rPr>
+          <w:rFonts w:ascii="Times New Roman" w:eastAsiaTheme="minorEastAsia" w:hAnsi="Times New Roman" w:cs="Times New Roman"/>
+          <w:color w:val="000000" w:themeColor="text1"/>
+          <w:sz w:val="24"/>
+          <w:szCs w:val="24"/>
+        </w:rPr>
+        <w:t xml:space="preserve">s for the next state </w:t>
+      </w:r>
+      <w:r>
+        <w:rPr>
+          <w:rFonts w:ascii="Times New Roman" w:eastAsiaTheme="minorEastAsia" w:hAnsi="Times New Roman" w:cs="Times New Roman"/>
+          <w:color w:val="000000" w:themeColor="text1"/>
+          <w:sz w:val="24"/>
+          <w:szCs w:val="24"/>
+        </w:rPr>
+        <w:t>during training.</w:t>
+      </w:r>
+      <w:r>
+        <w:rPr>
+          <w:rFonts w:ascii="Times New Roman" w:eastAsiaTheme="minorEastAsia" w:hAnsi="Times New Roman" w:cs="Times New Roman"/>
+          <w:color w:val="000000" w:themeColor="text1"/>
+          <w:sz w:val="24"/>
+          <w:szCs w:val="24"/>
+        </w:rPr>
+        <w:t xml:space="preserve"> This means that the target networks are updated only occasionally and are fixed values for some time</w:t>
+      </w:r>
+      <w:r>
+        <w:rPr>
+          <w:rFonts w:ascii="Times New Roman" w:eastAsiaTheme="minorEastAsia" w:hAnsi="Times New Roman" w:cs="Times New Roman"/>
+          <w:color w:val="000000" w:themeColor="text1"/>
+          <w:sz w:val="24"/>
+          <w:szCs w:val="24"/>
+        </w:rPr>
+        <w:t>.</w:t>
+      </w:r>
+      <w:r>
+        <w:rPr>
+          <w:rFonts w:ascii="Times New Roman" w:eastAsiaTheme="minorEastAsia" w:hAnsi="Times New Roman" w:cs="Times New Roman"/>
+          <w:color w:val="000000" w:themeColor="text1"/>
+          <w:sz w:val="24"/>
+          <w:szCs w:val="24"/>
+        </w:rPr>
+        <w:t xml:space="preserve"> </w:t>
+      </w:r>
+      <w:r>
+        <w:rPr>
+          <w:rFonts w:ascii="Times New Roman" w:eastAsiaTheme="minorEastAsia" w:hAnsi="Times New Roman" w:cs="Times New Roman"/>
+          <w:color w:val="000000" w:themeColor="text1"/>
+          <w:sz w:val="24"/>
+          <w:szCs w:val="24"/>
+        </w:rPr>
+        <w:t>They are</w:t>
+      </w:r>
+      <w:r>
+        <w:rPr>
+          <w:rFonts w:ascii="Times New Roman" w:eastAsiaTheme="minorEastAsia" w:hAnsi="Times New Roman" w:cs="Times New Roman"/>
+          <w:color w:val="000000" w:themeColor="text1"/>
+          <w:sz w:val="24"/>
+          <w:szCs w:val="24"/>
+        </w:rPr>
+        <w:t xml:space="preserve"> initialized with the same weights as the original Q-network:</w:t>
+      </w:r>
+      <w:r>
+        <w:rPr>
+          <w:rFonts w:ascii="Times New Roman" w:eastAsiaTheme="minorEastAsia" w:hAnsi="Times New Roman" w:cs="Times New Roman"/>
+          <w:color w:val="000000" w:themeColor="text1"/>
+          <w:sz w:val="24"/>
+          <w:szCs w:val="24"/>
+        </w:rPr>
+        <w:t xml:space="preserve"> </w:t>
+      </w:r>
+      <m:oMath>
+        <m:sSub>
+          <m:sSubPr>
+            <m:ctrlPr>
+              <w:rPr>
+                <w:rFonts w:ascii="Cambria Math" w:eastAsiaTheme="minorEastAsia" w:hAnsi="Cambria Math" w:cs="Times New Roman"/>
+                <w:i/>
+                <w:color w:val="000000" w:themeColor="text1"/>
+                <w:sz w:val="24"/>
+                <w:szCs w:val="24"/>
+              </w:rPr>
+            </m:ctrlPr>
+          </m:sSubPr>
+          <m:e>
+            <m:r>
+              <w:rPr>
+                <w:rFonts w:ascii="Cambria Math" w:eastAsiaTheme="minorEastAsia" w:hAnsi="Cambria Math" w:cs="Times New Roman"/>
+                <w:color w:val="000000" w:themeColor="text1"/>
+                <w:sz w:val="24"/>
+                <w:szCs w:val="24"/>
+              </w:rPr>
+              <m:t>Q</m:t>
+            </m:r>
+          </m:e>
+          <m:sub>
+            <m:r>
+              <w:rPr>
+                <w:rFonts w:ascii="Cambria Math" w:eastAsiaTheme="minorEastAsia" w:hAnsi="Cambria Math" w:cs="Times New Roman"/>
+                <w:color w:val="000000" w:themeColor="text1"/>
+                <w:sz w:val="24"/>
+                <w:szCs w:val="24"/>
+              </w:rPr>
+              <m:t>target</m:t>
+            </m:r>
+          </m:sub>
+        </m:sSub>
+        <m:r>
+          <w:rPr>
+            <w:rFonts w:ascii="Cambria Math" w:eastAsiaTheme="minorEastAsia" w:hAnsi="Cambria Math" w:cs="Times New Roman"/>
+            <w:color w:val="000000" w:themeColor="text1"/>
+            <w:sz w:val="24"/>
+            <w:szCs w:val="24"/>
+          </w:rPr>
+          <m:t>←Q</m:t>
+        </m:r>
+      </m:oMath>
+    </w:p>
+    <w:p>
+      <w:pPr>
+        <w:rPr>
+          <w:rFonts w:ascii="Times New Roman" w:eastAsiaTheme="minorEastAsia" w:hAnsi="Times New Roman" w:cs="Times New Roman"/>
+          <w:color w:val="000000" w:themeColor="text1"/>
+          <w:sz w:val="24"/>
+          <w:szCs w:val="24"/>
+        </w:rPr>
+      </w:pPr>
+      <w:r>
+        <w:rPr>
+          <w:rFonts w:ascii="Times New Roman" w:eastAsiaTheme="minorEastAsia" w:hAnsi="Times New Roman" w:cs="Times New Roman"/>
+          <w:color w:val="000000" w:themeColor="text1"/>
+          <w:sz w:val="24"/>
+          <w:szCs w:val="24"/>
+        </w:rPr>
+        <w:t xml:space="preserve">In </w:t>
+      </w:r>
+      <w:r>
+        <w:rPr>
+          <w:rFonts w:ascii="Times New Roman" w:eastAsiaTheme="minorEastAsia" w:hAnsi="Times New Roman" w:cs="Times New Roman"/>
+          <w:b/>
+          <w:bCs/>
+          <w:color w:val="000000" w:themeColor="text1"/>
+          <w:sz w:val="24"/>
+          <w:szCs w:val="24"/>
+        </w:rPr>
+        <w:t>SAC</w:t>
+      </w:r>
+      <w:r>
+        <w:rPr>
+          <w:rFonts w:ascii="Times New Roman" w:eastAsiaTheme="minorEastAsia" w:hAnsi="Times New Roman" w:cs="Times New Roman"/>
+          <w:color w:val="000000" w:themeColor="text1"/>
+          <w:sz w:val="24"/>
+          <w:szCs w:val="24"/>
+        </w:rPr>
+        <w:t xml:space="preserve">, two such target Q-networks are used (to support the </w:t>
+      </w:r>
+      <w:r>
+        <w:rPr>
+          <w:rFonts w:ascii="Times New Roman" w:eastAsiaTheme="minorEastAsia" w:hAnsi="Times New Roman" w:cs="Times New Roman"/>
+          <w:i/>
+          <w:iCs/>
+          <w:color w:val="000000" w:themeColor="text1"/>
+          <w:sz w:val="24"/>
+          <w:szCs w:val="24"/>
+        </w:rPr>
+        <w:t>Double Q-learning</w:t>
+      </w:r>
+      <w:r>
+        <w:rPr>
+          <w:rFonts w:ascii="Times New Roman" w:eastAsiaTheme="minorEastAsia" w:hAnsi="Times New Roman" w:cs="Times New Roman"/>
+          <w:color w:val="000000" w:themeColor="text1"/>
+          <w:sz w:val="24"/>
+          <w:szCs w:val="24"/>
+        </w:rPr>
+        <w:t xml:space="preserve"> technique), and the </w:t>
+      </w:r>
+      <w:r>
+        <w:rPr>
+          <w:rFonts w:ascii="Times New Roman" w:eastAsiaTheme="minorEastAsia" w:hAnsi="Times New Roman" w:cs="Times New Roman"/>
+          <w:b/>
+          <w:bCs/>
+          <w:color w:val="000000" w:themeColor="text1"/>
+          <w:sz w:val="24"/>
+          <w:szCs w:val="24"/>
+        </w:rPr>
+        <w:t>minimum</w:t>
+      </w:r>
+      <w:r>
+        <w:rPr>
+          <w:rFonts w:ascii="Times New Roman" w:eastAsiaTheme="minorEastAsia" w:hAnsi="Times New Roman" w:cs="Times New Roman"/>
+          <w:color w:val="000000" w:themeColor="text1"/>
+          <w:sz w:val="24"/>
+          <w:szCs w:val="24"/>
+        </w:rPr>
+        <w:t xml:space="preserve"> of their predictions is used when computing the backup target. This helps further reduce overestimation bias.</w:t>
+      </w:r>
+    </w:p>
+    <w:p>
+      <w:pPr>
         <w:rPr>
           <w:rFonts w:ascii="Times New Roman" w:eastAsiaTheme="minorEastAsia" w:hAnsi="Times New Roman" w:cs="Times New Roman"/>
           <w:i/>
@@ -10814,7 +12140,29 @@
           <w:sz w:val="24"/>
           <w:szCs w:val="24"/>
         </w:rPr>
-        <w:t>Entropy Regularization</w:t>
+      </w:pPr>
+      <w:r>
+        <w:rPr>
+          <w:rFonts w:ascii="Times New Roman" w:eastAsiaTheme="minorEastAsia" w:hAnsi="Times New Roman" w:cs="Times New Roman"/>
+          <w:i/>
+          <w:iCs/>
+          <w:color w:val="404040" w:themeColor="text1" w:themeTint="BF"/>
+          <w:sz w:val="24"/>
+          <w:szCs w:val="24"/>
+        </w:rPr>
+        <w:t xml:space="preserve">Entropy </w:t>
+      </w:r>
+      <w:proofErr w:type="gramStart"/>
+      <w:r>
+        <w:rPr>
+          <w:rFonts w:ascii="Times New Roman" w:eastAsiaTheme="minorEastAsia" w:hAnsi="Times New Roman" w:cs="Times New Roman"/>
+          <w:i/>
+          <w:iCs/>
+          <w:color w:val="404040" w:themeColor="text1" w:themeTint="BF"/>
+          <w:sz w:val="24"/>
+          <w:szCs w:val="24"/>
+        </w:rPr>
+        <w:t>Regularization</w:t>
       </w:r>
       <w:r>
         <w:rPr>
@@ -10850,24 +12198,45 @@
         </w:rPr>
         <w:t>MORE</w:t>
       </w:r>
-    </w:p>
-    <w:p>
-      <w:pPr>
-        <w:rPr>
-          <w:rFonts w:ascii="Times New Roman" w:eastAsiaTheme="minorEastAsia" w:hAnsi="Times New Roman" w:cs="Times New Roman"/>
-          <w:color w:val="auto"/>
-          <w:sz w:val="24"/>
-          <w:szCs w:val="24"/>
-        </w:rPr>
-      </w:pPr>
-      <w:r>
-        <w:rPr>
-          <w:rFonts w:ascii="Times New Roman" w:eastAsiaTheme="minorEastAsia" w:hAnsi="Times New Roman" w:cs="Times New Roman"/>
-          <w:color w:val="auto"/>
-          <w:sz w:val="24"/>
-          <w:szCs w:val="24"/>
-        </w:rPr>
-        <w:t xml:space="preserve">As mentioned earlier in section 2 , besides maximizing the expected reward, the SAC algorithm incorporates another important objective: maintaining high entropy in the policy. </w:t>
+      <w:proofErr w:type="gramEnd"/>
+    </w:p>
+    <w:p>
+      <w:pPr>
+        <w:rPr>
+          <w:rFonts w:ascii="Times New Roman" w:eastAsiaTheme="minorEastAsia" w:hAnsi="Times New Roman" w:cs="Times New Roman"/>
+          <w:color w:val="auto"/>
+          <w:sz w:val="24"/>
+          <w:szCs w:val="24"/>
+        </w:rPr>
+      </w:pPr>
+      <w:r>
+        <w:rPr>
+          <w:rFonts w:ascii="Times New Roman" w:eastAsiaTheme="minorEastAsia" w:hAnsi="Times New Roman" w:cs="Times New Roman"/>
+          <w:color w:val="auto"/>
+          <w:sz w:val="24"/>
+          <w:szCs w:val="24"/>
+        </w:rPr>
+        <w:t xml:space="preserve">As mentioned earlier in section </w:t>
+      </w:r>
+      <w:proofErr w:type="gramStart"/>
+      <w:r>
+        <w:rPr>
+          <w:rFonts w:ascii="Times New Roman" w:eastAsiaTheme="minorEastAsia" w:hAnsi="Times New Roman" w:cs="Times New Roman"/>
+          <w:color w:val="auto"/>
+          <w:sz w:val="24"/>
+          <w:szCs w:val="24"/>
+        </w:rPr>
+        <w:t>2 ,</w:t>
+      </w:r>
+      <w:proofErr w:type="gramEnd"/>
+      <w:r>
+        <w:rPr>
+          <w:rFonts w:ascii="Times New Roman" w:eastAsiaTheme="minorEastAsia" w:hAnsi="Times New Roman" w:cs="Times New Roman"/>
+          <w:color w:val="auto"/>
+          <w:sz w:val="24"/>
+          <w:szCs w:val="24"/>
+        </w:rPr>
+        <w:t xml:space="preserve"> besides maximizing the expected reward, the SAC algorithm incorporates another important objective: maintaining high entropy in the policy. </w:t>
       </w:r>
       <w:r>
         <w:rPr>
@@ -10908,7 +12277,27 @@
           <w:sz w:val="24"/>
           <w:szCs w:val="24"/>
         </w:rPr>
-        <w:t xml:space="preserve"> by encouraging the policy to maintain a balanced distribution over actions, preventing it from becoming too deterministic too quickly. Without considering entropy regularization, the policy may quickly converge to a small set of actions that yield high rewards but potentially ignore better alternative actions. By introducing the entropy term, we define how stochastic, or how "random," we want the agent’s policy to be when selecting actions. This way, the agent learns to explore the environment by trying different actions instead of getting stuck repeating the same ones.</w:t>
+        <w:t xml:space="preserve"> by encouraging the policy to maintain a balanced distribution over actions, preventing it from becoming too deterministic too quickly. Without considering entropy regularization, the policy may quickly converge </w:t>
+      </w:r>
+      <w:proofErr w:type="gramStart"/>
+      <w:r>
+        <w:rPr>
+          <w:rFonts w:ascii="Times New Roman" w:eastAsiaTheme="minorEastAsia" w:hAnsi="Times New Roman" w:cs="Times New Roman"/>
+          <w:color w:val="auto"/>
+          <w:sz w:val="24"/>
+          <w:szCs w:val="24"/>
+        </w:rPr>
+        <w:t>to</w:t>
+      </w:r>
+      <w:proofErr w:type="gramEnd"/>
+      <w:r>
+        <w:rPr>
+          <w:rFonts w:ascii="Times New Roman" w:eastAsiaTheme="minorEastAsia" w:hAnsi="Times New Roman" w:cs="Times New Roman"/>
+          <w:color w:val="auto"/>
+          <w:sz w:val="24"/>
+          <w:szCs w:val="24"/>
+        </w:rPr>
+        <w:t xml:space="preserve"> a small set of actions that yield high rewards but potentially ignore better alternative actions. By introducing the entropy term, we define how stochastic, or how "random," we want the agent’s policy to be when selecting actions. This way, the agent learns to explore the environment by trying different actions instead of getting stuck repeating the same ones.</w:t>
       </w:r>
     </w:p>
     <w:p>
@@ -11044,7 +12433,7 @@
           <w:sz w:val="24"/>
           <w:szCs w:val="24"/>
         </w:rPr>
-        <w:t>Everything analyzed so far refers to the data used to train the agent. Training is divided into episodes, and at the beginning of each episode, the environment is reset to an initial state. Each episode ends after a maximum number of steps.</w:t>
+        <w:t>Everything analyzed so far refers to the data used to train the agent.</w:t>
       </w:r>
     </w:p>
     <w:p>
@@ -11063,7 +12452,193 @@
           <w:sz w:val="24"/>
           <w:szCs w:val="24"/>
         </w:rPr>
+        <w:t>Training is divided into episodes, and at the beginning of each episode, the environment is reset to an initial state. Each episode ends after a maximum number of steps.</w:t>
+      </w:r>
+    </w:p>
+    <w:p>
+      <w:pPr>
+        <w:rPr>
+          <w:rFonts w:ascii="Times New Roman" w:eastAsiaTheme="minorEastAsia" w:hAnsi="Times New Roman" w:cs="Times New Roman"/>
+          <w:color w:val="0D0D0D" w:themeColor="text1" w:themeTint="F2"/>
+          <w:sz w:val="24"/>
+          <w:szCs w:val="24"/>
+        </w:rPr>
+      </w:pPr>
+      <w:r>
+        <w:rPr>
+          <w:rFonts w:ascii="Times New Roman" w:eastAsiaTheme="minorEastAsia" w:hAnsi="Times New Roman" w:cs="Times New Roman"/>
+          <w:color w:val="0D0D0D" w:themeColor="text1" w:themeTint="F2"/>
+          <w:sz w:val="24"/>
+          <w:szCs w:val="24"/>
+        </w:rPr>
         <w:t>In the first few episodes (the warm-up phase), actions at each step are chosen randomly to allow the agent to explore the environment and fill the replay buffer with some initial experiences. During this phase, the Actor neural network is being trained but is not yet used to select actions.</w:t>
+      </w:r>
+    </w:p>
+    <w:p>
+      <w:pPr>
+        <w:rPr>
+          <w:rFonts w:ascii="Times New Roman" w:eastAsiaTheme="minorEastAsia" w:hAnsi="Times New Roman" w:cs="Times New Roman"/>
+          <w:color w:val="0D0D0D" w:themeColor="text1" w:themeTint="F2"/>
+          <w:sz w:val="24"/>
+          <w:szCs w:val="24"/>
+        </w:rPr>
+      </w:pPr>
+      <w:r>
+        <w:rPr>
+          <w:rFonts w:ascii="Times New Roman" w:eastAsiaTheme="minorEastAsia" w:hAnsi="Times New Roman" w:cs="Times New Roman"/>
+          <w:color w:val="0D0D0D" w:themeColor="text1" w:themeTint="F2"/>
+          <w:sz w:val="24"/>
+          <w:szCs w:val="24"/>
+        </w:rPr>
+        <w:t xml:space="preserve">When training </w:t>
+      </w:r>
+      <w:proofErr w:type="gramStart"/>
+      <w:r>
+        <w:rPr>
+          <w:rFonts w:ascii="Times New Roman" w:eastAsiaTheme="minorEastAsia" w:hAnsi="Times New Roman" w:cs="Times New Roman"/>
+          <w:color w:val="0D0D0D" w:themeColor="text1" w:themeTint="F2"/>
+          <w:sz w:val="24"/>
+          <w:szCs w:val="24"/>
+        </w:rPr>
+        <w:t>an</w:t>
+      </w:r>
+      <w:proofErr w:type="gramEnd"/>
+      <w:r>
+        <w:rPr>
+          <w:rFonts w:ascii="Times New Roman" w:eastAsiaTheme="minorEastAsia" w:hAnsi="Times New Roman" w:cs="Times New Roman"/>
+          <w:color w:val="0D0D0D" w:themeColor="text1" w:themeTint="F2"/>
+          <w:sz w:val="24"/>
+          <w:szCs w:val="24"/>
+        </w:rPr>
+        <w:t xml:space="preserve"> neural </w:t>
+      </w:r>
+      <w:proofErr w:type="gramStart"/>
+      <w:r>
+        <w:rPr>
+          <w:rFonts w:ascii="Times New Roman" w:eastAsiaTheme="minorEastAsia" w:hAnsi="Times New Roman" w:cs="Times New Roman"/>
+          <w:color w:val="0D0D0D" w:themeColor="text1" w:themeTint="F2"/>
+          <w:sz w:val="24"/>
+          <w:szCs w:val="24"/>
+        </w:rPr>
+        <w:t>network ,</w:t>
+      </w:r>
+      <w:proofErr w:type="gramEnd"/>
+      <w:r>
+        <w:rPr>
+          <w:rFonts w:ascii="Times New Roman" w:eastAsiaTheme="minorEastAsia" w:hAnsi="Times New Roman" w:cs="Times New Roman"/>
+          <w:color w:val="0D0D0D" w:themeColor="text1" w:themeTint="F2"/>
+          <w:sz w:val="24"/>
+          <w:szCs w:val="24"/>
+        </w:rPr>
+        <w:t xml:space="preserve"> we don’t update the weights for just one sample at a time. </w:t>
+      </w:r>
+      <w:proofErr w:type="gramStart"/>
+      <w:r>
+        <w:rPr>
+          <w:rFonts w:ascii="Times New Roman" w:eastAsiaTheme="minorEastAsia" w:hAnsi="Times New Roman" w:cs="Times New Roman"/>
+          <w:color w:val="0D0D0D" w:themeColor="text1" w:themeTint="F2"/>
+          <w:sz w:val="24"/>
+          <w:szCs w:val="24"/>
+        </w:rPr>
+        <w:t>Instead</w:t>
+      </w:r>
+      <w:proofErr w:type="gramEnd"/>
+      <w:r>
+        <w:rPr>
+          <w:rFonts w:ascii="Times New Roman" w:eastAsiaTheme="minorEastAsia" w:hAnsi="Times New Roman" w:cs="Times New Roman"/>
+          <w:color w:val="0D0D0D" w:themeColor="text1" w:themeTint="F2"/>
+          <w:sz w:val="24"/>
+          <w:szCs w:val="24"/>
+        </w:rPr>
+        <w:t xml:space="preserve"> we use a batch of data. For each state in the batch</w:t>
+      </w:r>
+      <w:r>
+        <w:rPr>
+          <w:rFonts w:ascii="Times New Roman" w:eastAsiaTheme="minorEastAsia" w:hAnsi="Times New Roman" w:cs="Times New Roman"/>
+          <w:color w:val="0D0D0D" w:themeColor="text1" w:themeTint="F2"/>
+          <w:sz w:val="24"/>
+          <w:szCs w:val="24"/>
+        </w:rPr>
+        <w:t>:</w:t>
+      </w:r>
+    </w:p>
+    <w:p>
+      <w:pPr>
+        <w:pStyle w:val="af9"/>
+        <w:numPr>
+          <w:ilvl w:val="0"/>
+          <w:numId w:val="25"/>
+        </w:numPr>
+        <w:rPr>
+          <w:rFonts w:ascii="Times New Roman" w:eastAsiaTheme="minorEastAsia" w:hAnsi="Times New Roman" w:cs="Times New Roman"/>
+          <w:color w:val="0D0D0D" w:themeColor="text1" w:themeTint="F2"/>
+          <w:sz w:val="24"/>
+          <w:szCs w:val="24"/>
+          <w:lang w:val="en-US"/>
+        </w:rPr>
+      </w:pPr>
+      <w:r>
+        <w:rPr>
+          <w:rFonts w:ascii="Times New Roman" w:eastAsiaTheme="minorEastAsia" w:hAnsi="Times New Roman" w:cs="Times New Roman"/>
+          <w:color w:val="0D0D0D" w:themeColor="text1" w:themeTint="F2"/>
+          <w:sz w:val="24"/>
+          <w:szCs w:val="24"/>
+          <w:lang w:val="en-US"/>
+        </w:rPr>
+        <w:lastRenderedPageBreak/>
+        <w:t>The actor picks an action</w:t>
+      </w:r>
+    </w:p>
+    <w:p>
+      <w:pPr>
+        <w:pStyle w:val="af9"/>
+        <w:numPr>
+          <w:ilvl w:val="0"/>
+          <w:numId w:val="25"/>
+        </w:numPr>
+        <w:rPr>
+          <w:rFonts w:ascii="Times New Roman" w:eastAsiaTheme="minorEastAsia" w:hAnsi="Times New Roman" w:cs="Times New Roman"/>
+          <w:color w:val="0D0D0D" w:themeColor="text1" w:themeTint="F2"/>
+          <w:sz w:val="24"/>
+          <w:szCs w:val="24"/>
+          <w:lang w:val="en-US"/>
+        </w:rPr>
+      </w:pPr>
+      <w:r>
+        <w:rPr>
+          <w:rFonts w:ascii="Times New Roman" w:eastAsiaTheme="minorEastAsia" w:hAnsi="Times New Roman" w:cs="Times New Roman"/>
+          <w:color w:val="0D0D0D" w:themeColor="text1" w:themeTint="F2"/>
+          <w:sz w:val="24"/>
+          <w:szCs w:val="24"/>
+          <w:lang w:val="en-US"/>
+        </w:rPr>
+        <w:t>The critic evaluates it</w:t>
+      </w:r>
+    </w:p>
+    <w:p>
+      <w:pPr>
+        <w:pStyle w:val="af9"/>
+        <w:numPr>
+          <w:ilvl w:val="0"/>
+          <w:numId w:val="25"/>
+        </w:numPr>
+        <w:rPr>
+          <w:rFonts w:ascii="Times New Roman" w:eastAsiaTheme="minorEastAsia" w:hAnsi="Times New Roman" w:cs="Times New Roman"/>
+          <w:color w:val="0D0D0D" w:themeColor="text1" w:themeTint="F2"/>
+          <w:sz w:val="24"/>
+          <w:szCs w:val="24"/>
+          <w:lang w:val="en-US"/>
+        </w:rPr>
+      </w:pPr>
+      <w:r>
+        <w:rPr>
+          <w:rFonts w:ascii="Times New Roman" w:eastAsiaTheme="minorEastAsia" w:hAnsi="Times New Roman" w:cs="Times New Roman"/>
+          <w:color w:val="0D0D0D" w:themeColor="text1" w:themeTint="F2"/>
+          <w:sz w:val="24"/>
+          <w:szCs w:val="24"/>
+          <w:lang w:val="en-US"/>
+        </w:rPr>
+        <w:t>We get one q value per state</w:t>
       </w:r>
     </w:p>
     <w:p>
@@ -11117,13 +12692,12 @@
     <w:p>
       <w:pPr>
         <w:spacing w:before="100" w:beforeAutospacing="1" w:after="100" w:afterAutospacing="1" w:line="240" w:lineRule="auto"/>
-        <w:ind w:left="284"/>
         <w:rPr>
           <w:rFonts w:ascii="Times New Roman" w:eastAsia="Times New Roman" w:hAnsi="Times New Roman" w:cs="Times New Roman"/>
           <w:color w:val="0D0D0D" w:themeColor="text1" w:themeTint="F2"/>
           <w:sz w:val="24"/>
           <w:szCs w:val="24"/>
-          <w:lang w:val="el-GR" w:eastAsia="el-GR"/>
+          <w:lang w:eastAsia="el-GR"/>
         </w:rPr>
       </w:pPr>
       <w:r>
@@ -11155,8 +12729,9 @@
           <w:szCs w:val="24"/>
           <w:lang w:eastAsia="el-GR"/>
         </w:rPr>
-        <w:t xml:space="preserve"> are maintained. To train the Critic, the network learns to estimate </w:t>
-      </w:r>
+        <w:t xml:space="preserve"> are maintained. To train the Critic, the network learns to estimate how good an action is </w:t>
+      </w:r>
+      <w:proofErr w:type="gramStart"/>
       <w:r>
         <w:rPr>
           <w:rFonts w:ascii="Times New Roman" w:eastAsia="Times New Roman" w:hAnsi="Times New Roman" w:cs="Times New Roman"/>
@@ -11165,128 +12740,72 @@
           <w:szCs w:val="24"/>
           <w:lang w:eastAsia="el-GR"/>
         </w:rPr>
-        <w:lastRenderedPageBreak/>
-        <w:t xml:space="preserve">how good an action is in a given state by computing Q-values. These are compared to the target Q-values computed using the Bellman equation (I), based on the target networks. The objective is to minimize the loss between the prediction and the target. </w:t>
-      </w:r>
+        <w:t>in a given</w:t>
+      </w:r>
+      <w:proofErr w:type="gramEnd"/>
       <w:r>
         <w:rPr>
           <w:rFonts w:ascii="Times New Roman" w:eastAsia="Times New Roman" w:hAnsi="Times New Roman" w:cs="Times New Roman"/>
           <w:color w:val="0D0D0D" w:themeColor="text1" w:themeTint="F2"/>
           <w:sz w:val="24"/>
           <w:szCs w:val="24"/>
-          <w:lang w:val="el-GR" w:eastAsia="el-GR"/>
-        </w:rPr>
-        <w:t xml:space="preserve">The </w:t>
-      </w:r>
-      <w:proofErr w:type="spellStart"/>
+          <w:lang w:eastAsia="el-GR"/>
+        </w:rPr>
+        <w:t xml:space="preserve"> state by computing Q-values. These are compared to the target Q-values computed using the Bellman equation (I), based on the target networks. The objective is to minimize the loss between the prediction and the target. </w:t>
+      </w:r>
       <w:r>
         <w:rPr>
           <w:rFonts w:ascii="Times New Roman" w:eastAsia="Times New Roman" w:hAnsi="Times New Roman" w:cs="Times New Roman"/>
           <w:color w:val="0D0D0D" w:themeColor="text1" w:themeTint="F2"/>
           <w:sz w:val="24"/>
           <w:szCs w:val="24"/>
-          <w:lang w:val="el-GR" w:eastAsia="el-GR"/>
-        </w:rPr>
-        <w:t>process</w:t>
-      </w:r>
-      <w:proofErr w:type="spellEnd"/>
-      <w:r>
+          <w:lang w:eastAsia="el-GR"/>
+        </w:rPr>
+        <w:t>The process works as follows:</w:t>
+      </w:r>
+    </w:p>
+    <w:p>
+      <w:pPr>
+        <w:spacing w:before="100" w:beforeAutospacing="1" w:after="100" w:afterAutospacing="1" w:line="240" w:lineRule="auto"/>
         <w:rPr>
           <w:rFonts w:ascii="Times New Roman" w:eastAsia="Times New Roman" w:hAnsi="Times New Roman" w:cs="Times New Roman"/>
           <w:color w:val="0D0D0D" w:themeColor="text1" w:themeTint="F2"/>
           <w:sz w:val="24"/>
           <w:szCs w:val="24"/>
-          <w:lang w:val="el-GR" w:eastAsia="el-GR"/>
-        </w:rPr>
-        <w:t xml:space="preserve"> </w:t>
-      </w:r>
-      <w:proofErr w:type="spellStart"/>
+          <w:lang w:eastAsia="el-GR"/>
+        </w:rPr>
+      </w:pPr>
       <w:r>
         <w:rPr>
           <w:rFonts w:ascii="Times New Roman" w:eastAsia="Times New Roman" w:hAnsi="Times New Roman" w:cs="Times New Roman"/>
           <w:color w:val="0D0D0D" w:themeColor="text1" w:themeTint="F2"/>
           <w:sz w:val="24"/>
           <w:szCs w:val="24"/>
-          <w:lang w:val="el-GR" w:eastAsia="el-GR"/>
-        </w:rPr>
-        <w:t>works</w:t>
-      </w:r>
-      <w:proofErr w:type="spellEnd"/>
+          <w:lang w:eastAsia="el-GR"/>
+        </w:rPr>
+        <w:t xml:space="preserve">From a stored transition (s, a, r, </w:t>
+      </w:r>
+      <w:proofErr w:type="gramStart"/>
       <w:r>
         <w:rPr>
           <w:rFonts w:ascii="Times New Roman" w:eastAsia="Times New Roman" w:hAnsi="Times New Roman" w:cs="Times New Roman"/>
           <w:color w:val="0D0D0D" w:themeColor="text1" w:themeTint="F2"/>
           <w:sz w:val="24"/>
           <w:szCs w:val="24"/>
-          <w:lang w:val="el-GR" w:eastAsia="el-GR"/>
-        </w:rPr>
-        <w:t xml:space="preserve"> </w:t>
-      </w:r>
-      <w:proofErr w:type="spellStart"/>
+          <w:lang w:eastAsia="el-GR"/>
+        </w:rPr>
+        <w:t>s′)</w:t>
+      </w:r>
+      <w:proofErr w:type="gramEnd"/>
       <w:r>
         <w:rPr>
           <w:rFonts w:ascii="Times New Roman" w:eastAsia="Times New Roman" w:hAnsi="Times New Roman" w:cs="Times New Roman"/>
           <w:color w:val="0D0D0D" w:themeColor="text1" w:themeTint="F2"/>
           <w:sz w:val="24"/>
           <w:szCs w:val="24"/>
-          <w:lang w:val="el-GR" w:eastAsia="el-GR"/>
-        </w:rPr>
-        <w:t>as</w:t>
-      </w:r>
-      <w:proofErr w:type="spellEnd"/>
-      <w:r>
-        <w:rPr>
-          <w:rFonts w:ascii="Times New Roman" w:eastAsia="Times New Roman" w:hAnsi="Times New Roman" w:cs="Times New Roman"/>
-          <w:color w:val="0D0D0D" w:themeColor="text1" w:themeTint="F2"/>
-          <w:sz w:val="24"/>
-          <w:szCs w:val="24"/>
-          <w:lang w:val="el-GR" w:eastAsia="el-GR"/>
-        </w:rPr>
-        <w:t xml:space="preserve"> </w:t>
-      </w:r>
-      <w:proofErr w:type="spellStart"/>
-      <w:r>
-        <w:rPr>
-          <w:rFonts w:ascii="Times New Roman" w:eastAsia="Times New Roman" w:hAnsi="Times New Roman" w:cs="Times New Roman"/>
-          <w:color w:val="0D0D0D" w:themeColor="text1" w:themeTint="F2"/>
-          <w:sz w:val="24"/>
-          <w:szCs w:val="24"/>
-          <w:lang w:val="el-GR" w:eastAsia="el-GR"/>
-        </w:rPr>
-        <w:t>follows</w:t>
-      </w:r>
-      <w:proofErr w:type="spellEnd"/>
-      <w:r>
-        <w:rPr>
-          <w:rFonts w:ascii="Times New Roman" w:eastAsia="Times New Roman" w:hAnsi="Times New Roman" w:cs="Times New Roman"/>
-          <w:color w:val="0D0D0D" w:themeColor="text1" w:themeTint="F2"/>
-          <w:sz w:val="24"/>
-          <w:szCs w:val="24"/>
-          <w:lang w:val="el-GR" w:eastAsia="el-GR"/>
-        </w:rPr>
-        <w:t>:</w:t>
-      </w:r>
-    </w:p>
-    <w:p>
-      <w:pPr>
-        <w:spacing w:before="100" w:beforeAutospacing="1" w:after="100" w:afterAutospacing="1" w:line="240" w:lineRule="auto"/>
-        <w:rPr>
-          <w:rFonts w:ascii="Times New Roman" w:eastAsia="Times New Roman" w:hAnsi="Times New Roman" w:cs="Times New Roman"/>
-          <w:color w:val="0D0D0D" w:themeColor="text1" w:themeTint="F2"/>
-          <w:sz w:val="24"/>
-          <w:szCs w:val="24"/>
           <w:lang w:eastAsia="el-GR"/>
         </w:rPr>
-      </w:pPr>
-      <w:r>
-        <w:rPr>
-          <w:rFonts w:ascii="Times New Roman" w:eastAsia="Times New Roman" w:hAnsi="Times New Roman" w:cs="Times New Roman"/>
-          <w:color w:val="0D0D0D" w:themeColor="text1" w:themeTint="F2"/>
-          <w:sz w:val="24"/>
-          <w:szCs w:val="24"/>
-          <w:lang w:eastAsia="el-GR"/>
-        </w:rPr>
-        <w:t>From a stored transition (s, a, r, s′) collected by the agent:</w:t>
+        <w:t xml:space="preserve"> collected by the agent:</w:t>
       </w:r>
     </w:p>
     <w:p>
@@ -12065,7 +13584,17 @@
           <w:sz w:val="24"/>
           <w:szCs w:val="24"/>
         </w:rPr>
-        <w:t>Q_target</w:t>
+        <w:t>Q_</w:t>
+      </w:r>
+      <w:proofErr w:type="gramStart"/>
+      <w:r>
+        <w:rPr>
+          <w:rFonts w:ascii="Times New Roman" w:eastAsiaTheme="minorEastAsia" w:hAnsi="Times New Roman" w:cs="Times New Roman"/>
+          <w:color w:val="0D0D0D" w:themeColor="text1" w:themeTint="F2"/>
+          <w:sz w:val="24"/>
+          <w:szCs w:val="24"/>
+        </w:rPr>
+        <w:t>target</w:t>
       </w:r>
       <w:proofErr w:type="spellEnd"/>
       <w:r>
@@ -12075,25 +13604,35 @@
           <w:sz w:val="24"/>
           <w:szCs w:val="24"/>
         </w:rPr>
-        <w:t>(s, a) is the value we want the Critic to learn.</w:t>
-      </w:r>
-    </w:p>
-    <w:p>
-      <w:pPr>
+        <w:t>(</w:t>
+      </w:r>
+      <w:proofErr w:type="gramEnd"/>
+      <w:r>
         <w:rPr>
           <w:rFonts w:ascii="Times New Roman" w:eastAsiaTheme="minorEastAsia" w:hAnsi="Times New Roman" w:cs="Times New Roman"/>
           <w:color w:val="0D0D0D" w:themeColor="text1" w:themeTint="F2"/>
           <w:sz w:val="24"/>
           <w:szCs w:val="24"/>
         </w:rPr>
-      </w:pPr>
-      <w:r>
+        <w:t>s, a) is the value we want the Critic to learn.</w:t>
+      </w:r>
+    </w:p>
+    <w:p>
+      <w:pPr>
         <w:rPr>
           <w:rFonts w:ascii="Times New Roman" w:eastAsiaTheme="minorEastAsia" w:hAnsi="Times New Roman" w:cs="Times New Roman"/>
           <w:color w:val="0D0D0D" w:themeColor="text1" w:themeTint="F2"/>
           <w:sz w:val="24"/>
           <w:szCs w:val="24"/>
         </w:rPr>
+      </w:pPr>
+      <w:r>
+        <w:rPr>
+          <w:rFonts w:ascii="Times New Roman" w:eastAsiaTheme="minorEastAsia" w:hAnsi="Times New Roman" w:cs="Times New Roman"/>
+          <w:color w:val="0D0D0D" w:themeColor="text1" w:themeTint="F2"/>
+          <w:sz w:val="24"/>
+          <w:szCs w:val="24"/>
+        </w:rPr>
         <w:t xml:space="preserve">Then, the loss of the Q-networks is computed (let y = </w:t>
       </w:r>
       <w:proofErr w:type="spellStart"/>
@@ -12104,7 +13643,17 @@
           <w:sz w:val="24"/>
           <w:szCs w:val="24"/>
         </w:rPr>
-        <w:t>Q_target</w:t>
+        <w:t>Q_</w:t>
+      </w:r>
+      <w:proofErr w:type="gramStart"/>
+      <w:r>
+        <w:rPr>
+          <w:rFonts w:ascii="Times New Roman" w:eastAsiaTheme="minorEastAsia" w:hAnsi="Times New Roman" w:cs="Times New Roman"/>
+          <w:color w:val="0D0D0D" w:themeColor="text1" w:themeTint="F2"/>
+          <w:sz w:val="24"/>
+          <w:szCs w:val="24"/>
+        </w:rPr>
+        <w:t>target</w:t>
       </w:r>
       <w:proofErr w:type="spellEnd"/>
       <w:r>
@@ -12114,7 +13663,17 @@
           <w:sz w:val="24"/>
           <w:szCs w:val="24"/>
         </w:rPr>
-        <w:t>(s, a)):</w:t>
+        <w:t>(</w:t>
+      </w:r>
+      <w:proofErr w:type="gramEnd"/>
+      <w:r>
+        <w:rPr>
+          <w:rFonts w:ascii="Times New Roman" w:eastAsiaTheme="minorEastAsia" w:hAnsi="Times New Roman" w:cs="Times New Roman"/>
+          <w:color w:val="0D0D0D" w:themeColor="text1" w:themeTint="F2"/>
+          <w:sz w:val="24"/>
+          <w:szCs w:val="24"/>
+        </w:rPr>
+        <w:t>s, a)):</w:t>
       </w:r>
     </w:p>
     <w:p>
@@ -12326,7 +13885,27 @@
           <w:sz w:val="24"/>
           <w:szCs w:val="24"/>
         </w:rPr>
-        <w:t>is performed and the weights of the Q-networks are updated.</w:t>
+        <w:t xml:space="preserve">is </w:t>
+      </w:r>
+      <w:proofErr w:type="gramStart"/>
+      <w:r>
+        <w:rPr>
+          <w:rFonts w:ascii="Times New Roman" w:eastAsiaTheme="minorEastAsia" w:hAnsi="Times New Roman" w:cs="Times New Roman"/>
+          <w:color w:val="0D0D0D" w:themeColor="text1" w:themeTint="F2"/>
+          <w:sz w:val="24"/>
+          <w:szCs w:val="24"/>
+        </w:rPr>
+        <w:t>performed</w:t>
+      </w:r>
+      <w:proofErr w:type="gramEnd"/>
+      <w:r>
+        <w:rPr>
+          <w:rFonts w:ascii="Times New Roman" w:eastAsiaTheme="minorEastAsia" w:hAnsi="Times New Roman" w:cs="Times New Roman"/>
+          <w:color w:val="0D0D0D" w:themeColor="text1" w:themeTint="F2"/>
+          <w:sz w:val="24"/>
+          <w:szCs w:val="24"/>
+        </w:rPr>
+        <w:t xml:space="preserve"> and the weights of the Q-networks are updated.</w:t>
       </w:r>
     </w:p>
     <w:p>
@@ -12728,6 +14307,7 @@
           <w:sz w:val="24"/>
           <w:szCs w:val="24"/>
         </w:rPr>
+        <w:lastRenderedPageBreak/>
         <w:t xml:space="preserve">The goal is to </w:t>
       </w:r>
       <w:r>
@@ -12767,7 +14347,27 @@
           <w:sz w:val="24"/>
           <w:szCs w:val="24"/>
         </w:rPr>
-        <w:t>The actor is trying to choose actions that:</w:t>
+        <w:t xml:space="preserve">The actor </w:t>
+      </w:r>
+      <w:proofErr w:type="gramStart"/>
+      <w:r>
+        <w:rPr>
+          <w:rFonts w:ascii="Times New Roman" w:eastAsiaTheme="minorEastAsia" w:hAnsi="Times New Roman" w:cs="Times New Roman"/>
+          <w:color w:val="0D0D0D" w:themeColor="text1" w:themeTint="F2"/>
+          <w:sz w:val="24"/>
+          <w:szCs w:val="24"/>
+        </w:rPr>
+        <w:t>is trying</w:t>
+      </w:r>
+      <w:proofErr w:type="gramEnd"/>
+      <w:r>
+        <w:rPr>
+          <w:rFonts w:ascii="Times New Roman" w:eastAsiaTheme="minorEastAsia" w:hAnsi="Times New Roman" w:cs="Times New Roman"/>
+          <w:color w:val="0D0D0D" w:themeColor="text1" w:themeTint="F2"/>
+          <w:sz w:val="24"/>
+          <w:szCs w:val="24"/>
+        </w:rPr>
+        <w:t xml:space="preserve"> to choose actions that:</w:t>
       </w:r>
     </w:p>
     <w:p>
@@ -12790,7 +14390,27 @@
           <w:sz w:val="24"/>
           <w:szCs w:val="24"/>
         </w:rPr>
-        <w:t>Yield a high Q(s, a) value (i.e., good rewards)</w:t>
+        <w:t xml:space="preserve">Yield a high </w:t>
+      </w:r>
+      <w:proofErr w:type="gramStart"/>
+      <w:r>
+        <w:rPr>
+          <w:rFonts w:ascii="Times New Roman" w:eastAsiaTheme="minorEastAsia" w:hAnsi="Times New Roman" w:cs="Times New Roman"/>
+          <w:color w:val="0D0D0D" w:themeColor="text1" w:themeTint="F2"/>
+          <w:sz w:val="24"/>
+          <w:szCs w:val="24"/>
+        </w:rPr>
+        <w:t>Q(</w:t>
+      </w:r>
+      <w:proofErr w:type="gramEnd"/>
+      <w:r>
+        <w:rPr>
+          <w:rFonts w:ascii="Times New Roman" w:eastAsiaTheme="minorEastAsia" w:hAnsi="Times New Roman" w:cs="Times New Roman"/>
+          <w:color w:val="0D0D0D" w:themeColor="text1" w:themeTint="F2"/>
+          <w:sz w:val="24"/>
+          <w:szCs w:val="24"/>
+        </w:rPr>
+        <w:t>s, a) value (i.e., good rewards)</w:t>
       </w:r>
     </w:p>
     <w:p>
@@ -12832,7 +14452,27 @@
           <w:sz w:val="24"/>
           <w:szCs w:val="24"/>
         </w:rPr>
-        <w:t>Backpropagation is then performed and the weights of the policy network are updated.</w:t>
+        <w:t xml:space="preserve">Backpropagation is then </w:t>
+      </w:r>
+      <w:proofErr w:type="gramStart"/>
+      <w:r>
+        <w:rPr>
+          <w:rFonts w:ascii="Times New Roman" w:eastAsiaTheme="minorEastAsia" w:hAnsi="Times New Roman" w:cs="Times New Roman"/>
+          <w:color w:val="0D0D0D" w:themeColor="text1" w:themeTint="F2"/>
+          <w:sz w:val="24"/>
+          <w:szCs w:val="24"/>
+        </w:rPr>
+        <w:t>performed</w:t>
+      </w:r>
+      <w:proofErr w:type="gramEnd"/>
+      <w:r>
+        <w:rPr>
+          <w:rFonts w:ascii="Times New Roman" w:eastAsiaTheme="minorEastAsia" w:hAnsi="Times New Roman" w:cs="Times New Roman"/>
+          <w:color w:val="0D0D0D" w:themeColor="text1" w:themeTint="F2"/>
+          <w:sz w:val="24"/>
+          <w:szCs w:val="24"/>
+        </w:rPr>
+        <w:t xml:space="preserve"> and the weights of the policy network are updated.</w:t>
       </w:r>
     </w:p>
     <w:p>
@@ -12888,7 +14528,6 @@
     </w:p>
     <w:p>
       <w:pPr>
-        <w:ind w:left="284"/>
         <w:rPr>
           <w:rFonts w:ascii="Times New Roman" w:eastAsiaTheme="minorEastAsia" w:hAnsi="Times New Roman" w:cs="Times New Roman"/>
           <w:color w:val="0D0D0D" w:themeColor="text1" w:themeTint="F2"/>
@@ -12903,7 +14542,6 @@
           <w:sz w:val="24"/>
           <w:szCs w:val="24"/>
         </w:rPr>
-        <w:lastRenderedPageBreak/>
         <w:t xml:space="preserve">In addition to updating these two neural networks, the entropy coefficient </w:t>
       </w:r>
       <w:r>
@@ -12928,7 +14566,6 @@
     </w:p>
     <w:p>
       <w:pPr>
-        <w:ind w:left="284"/>
         <w:rPr>
           <w:rFonts w:ascii="Times New Roman" w:eastAsiaTheme="minorEastAsia" w:hAnsi="Times New Roman" w:cs="Times New Roman"/>
           <w:color w:val="0D0D0D" w:themeColor="text1" w:themeTint="F2"/>
@@ -12948,7 +14585,6 @@
     </w:p>
     <w:p>
       <w:pPr>
-        <w:ind w:left="284"/>
         <w:rPr>
           <w:rFonts w:ascii="Times New Roman" w:eastAsiaTheme="minorEastAsia" w:hAnsi="Times New Roman" w:cs="Times New Roman"/>
           <w:color w:val="0D0D0D" w:themeColor="text1" w:themeTint="F2"/>
@@ -13054,67 +14690,14 @@
           <m:t>(a | s) + H_target) ]</m:t>
         </m:r>
       </m:oMath>
-    </w:p>
-    <w:p>
-      <w:pPr>
-        <w:ind w:left="284"/>
+      <w:r>
         <w:rPr>
           <w:rFonts w:ascii="Times New Roman" w:eastAsiaTheme="minorEastAsia" w:hAnsi="Times New Roman" w:cs="Times New Roman"/>
           <w:color w:val="0D0D0D" w:themeColor="text1" w:themeTint="F2"/>
           <w:sz w:val="24"/>
           <w:szCs w:val="24"/>
         </w:rPr>
-      </w:pPr>
-      <w:r>
-        <w:rPr>
-          <w:rFonts w:ascii="Times New Roman" w:eastAsiaTheme="minorEastAsia" w:hAnsi="Times New Roman" w:cs="Times New Roman"/>
-          <w:color w:val="0D0D0D" w:themeColor="text1" w:themeTint="F2"/>
-          <w:sz w:val="24"/>
-          <w:szCs w:val="24"/>
-        </w:rPr>
-        <w:t xml:space="preserve">We perform gradient descent on this loss to adjust </w:t>
-      </w:r>
-      <w:r>
-        <w:rPr>
-          <w:rFonts w:ascii="Times New Roman" w:eastAsiaTheme="minorEastAsia" w:hAnsi="Times New Roman" w:cs="Times New Roman"/>
-          <w:color w:val="0D0D0D" w:themeColor="text1" w:themeTint="F2"/>
-          <w:sz w:val="24"/>
-          <w:szCs w:val="24"/>
-          <w:lang w:val="el-GR"/>
-        </w:rPr>
-        <w:t>α</w:t>
-      </w:r>
-      <w:r>
-        <w:rPr>
-          <w:rFonts w:ascii="Times New Roman" w:eastAsiaTheme="minorEastAsia" w:hAnsi="Times New Roman" w:cs="Times New Roman"/>
-          <w:color w:val="0D0D0D" w:themeColor="text1" w:themeTint="F2"/>
-          <w:sz w:val="24"/>
-          <w:szCs w:val="24"/>
-        </w:rPr>
-        <w:t>:</w:t>
-      </w:r>
-    </w:p>
-    <w:p>
-      <w:pPr>
-        <w:numPr>
-          <w:ilvl w:val="0"/>
-          <w:numId w:val="23"/>
-        </w:numPr>
-        <w:rPr>
-          <w:rFonts w:ascii="Times New Roman" w:eastAsiaTheme="minorEastAsia" w:hAnsi="Times New Roman" w:cs="Times New Roman"/>
-          <w:color w:val="0D0D0D" w:themeColor="text1" w:themeTint="F2"/>
-          <w:sz w:val="24"/>
-          <w:szCs w:val="24"/>
-        </w:rPr>
-      </w:pPr>
-      <w:r>
-        <w:rPr>
-          <w:rFonts w:ascii="Times New Roman" w:eastAsiaTheme="minorEastAsia" w:hAnsi="Times New Roman" w:cs="Times New Roman"/>
-          <w:color w:val="0D0D0D" w:themeColor="text1" w:themeTint="F2"/>
-          <w:sz w:val="24"/>
-          <w:szCs w:val="24"/>
-        </w:rPr>
-        <w:t xml:space="preserve">If the policy is too predictable → </w:t>
+        <w:t xml:space="preserve">     </w:t>
       </w:r>
       <w:r>
         <w:rPr>
@@ -13125,7 +14708,7 @@
           <w:sz w:val="24"/>
           <w:szCs w:val="24"/>
         </w:rPr>
-        <w:t xml:space="preserve">increase </w:t>
+        <w:t>(3.</w:t>
       </w:r>
       <w:r>
         <w:rPr>
@@ -13135,41 +14718,8 @@
           <w:color w:val="0D0D0D" w:themeColor="text1" w:themeTint="F2"/>
           <w:sz w:val="24"/>
           <w:szCs w:val="24"/>
-          <w:lang w:val="el-GR"/>
-        </w:rPr>
-        <w:t>α</w:t>
-      </w:r>
-      <w:r>
-        <w:rPr>
-          <w:rFonts w:ascii="Times New Roman" w:eastAsiaTheme="minorEastAsia" w:hAnsi="Times New Roman" w:cs="Times New Roman"/>
-          <w:color w:val="0D0D0D" w:themeColor="text1" w:themeTint="F2"/>
-          <w:sz w:val="24"/>
-          <w:szCs w:val="24"/>
-        </w:rPr>
-        <w:t xml:space="preserve"> to add more randomness</w:t>
-      </w:r>
-    </w:p>
-    <w:p>
-      <w:pPr>
-        <w:numPr>
-          <w:ilvl w:val="0"/>
-          <w:numId w:val="23"/>
-        </w:numPr>
-        <w:rPr>
-          <w:rFonts w:ascii="Times New Roman" w:eastAsiaTheme="minorEastAsia" w:hAnsi="Times New Roman" w:cs="Times New Roman"/>
-          <w:color w:val="0D0D0D" w:themeColor="text1" w:themeTint="F2"/>
-          <w:sz w:val="24"/>
-          <w:szCs w:val="24"/>
-        </w:rPr>
-      </w:pPr>
-      <w:r>
-        <w:rPr>
-          <w:rFonts w:ascii="Times New Roman" w:eastAsiaTheme="minorEastAsia" w:hAnsi="Times New Roman" w:cs="Times New Roman"/>
-          <w:color w:val="0D0D0D" w:themeColor="text1" w:themeTint="F2"/>
-          <w:sz w:val="24"/>
-          <w:szCs w:val="24"/>
-        </w:rPr>
-        <w:t xml:space="preserve">If the policy is too random → </w:t>
+        </w:rPr>
+        <w:t>5</w:t>
       </w:r>
       <w:r>
         <w:rPr>
@@ -13180,7 +14730,89 @@
           <w:sz w:val="24"/>
           <w:szCs w:val="24"/>
         </w:rPr>
-        <w:t xml:space="preserve">decrease </w:t>
+        <w:t>)</w:t>
+      </w:r>
+    </w:p>
+    <w:p>
+      <w:pPr>
+        <w:rPr>
+          <w:rFonts w:ascii="Times New Roman" w:eastAsiaTheme="minorEastAsia" w:hAnsi="Times New Roman" w:cs="Times New Roman"/>
+          <w:color w:val="0D0D0D" w:themeColor="text1" w:themeTint="F2"/>
+          <w:sz w:val="24"/>
+          <w:szCs w:val="24"/>
+        </w:rPr>
+      </w:pPr>
+      <w:r>
+        <w:rPr>
+          <w:rFonts w:ascii="Times New Roman" w:eastAsiaTheme="minorEastAsia" w:hAnsi="Times New Roman" w:cs="Times New Roman"/>
+          <w:color w:val="0D0D0D" w:themeColor="text1" w:themeTint="F2"/>
+          <w:sz w:val="24"/>
+          <w:szCs w:val="24"/>
+        </w:rPr>
+        <w:t>This loss measures how far the current entropy is from the target.</w:t>
+      </w:r>
+    </w:p>
+    <w:p>
+      <w:pPr>
+        <w:rPr>
+          <w:rFonts w:ascii="Times New Roman" w:eastAsiaTheme="minorEastAsia" w:hAnsi="Times New Roman" w:cs="Times New Roman"/>
+          <w:color w:val="0D0D0D" w:themeColor="text1" w:themeTint="F2"/>
+          <w:sz w:val="24"/>
+          <w:szCs w:val="24"/>
+        </w:rPr>
+      </w:pPr>
+      <w:r>
+        <w:rPr>
+          <w:rFonts w:ascii="Times New Roman" w:eastAsiaTheme="minorEastAsia" w:hAnsi="Times New Roman" w:cs="Times New Roman"/>
+          <w:color w:val="0D0D0D" w:themeColor="text1" w:themeTint="F2"/>
+          <w:sz w:val="24"/>
+          <w:szCs w:val="24"/>
+        </w:rPr>
+        <w:t xml:space="preserve">We perform gradient descent on this loss to adjust </w:t>
+      </w:r>
+      <w:r>
+        <w:rPr>
+          <w:rFonts w:ascii="Times New Roman" w:eastAsiaTheme="minorEastAsia" w:hAnsi="Times New Roman" w:cs="Times New Roman"/>
+          <w:color w:val="0D0D0D" w:themeColor="text1" w:themeTint="F2"/>
+          <w:sz w:val="24"/>
+          <w:szCs w:val="24"/>
+          <w:lang w:val="el-GR"/>
+        </w:rPr>
+        <w:t>α</w:t>
+      </w:r>
+      <w:r>
+        <w:rPr>
+          <w:rFonts w:ascii="Times New Roman" w:eastAsiaTheme="minorEastAsia" w:hAnsi="Times New Roman" w:cs="Times New Roman"/>
+          <w:color w:val="0D0D0D" w:themeColor="text1" w:themeTint="F2"/>
+          <w:sz w:val="24"/>
+          <w:szCs w:val="24"/>
+        </w:rPr>
+        <w:t>:</w:t>
+      </w:r>
+    </w:p>
+    <w:p>
+      <w:pPr>
+        <w:numPr>
+          <w:ilvl w:val="0"/>
+          <w:numId w:val="27"/>
+        </w:numPr>
+        <w:spacing w:line="240" w:lineRule="auto"/>
+        <w:ind w:left="357" w:hanging="357"/>
+        <w:rPr>
+          <w:rFonts w:ascii="Times New Roman" w:eastAsiaTheme="minorEastAsia" w:hAnsi="Times New Roman" w:cs="Times New Roman"/>
+          <w:color w:val="0D0D0D" w:themeColor="text1" w:themeTint="F2"/>
+          <w:sz w:val="24"/>
+          <w:szCs w:val="24"/>
+        </w:rPr>
+      </w:pPr>
+      <w:r>
+        <w:rPr>
+          <w:rFonts w:ascii="Times New Roman" w:eastAsiaTheme="minorEastAsia" w:hAnsi="Times New Roman" w:cs="Times New Roman"/>
+          <w:color w:val="0D0D0D" w:themeColor="text1" w:themeTint="F2"/>
+          <w:sz w:val="24"/>
+          <w:szCs w:val="24"/>
+        </w:rPr>
+        <w:t xml:space="preserve">If the policy is too random → </w:t>
       </w:r>
       <w:r>
         <w:rPr>
@@ -13190,6 +14822,17 @@
           <w:color w:val="0D0D0D" w:themeColor="text1" w:themeTint="F2"/>
           <w:sz w:val="24"/>
           <w:szCs w:val="24"/>
+        </w:rPr>
+        <w:t xml:space="preserve">decrease </w:t>
+      </w:r>
+      <w:r>
+        <w:rPr>
+          <w:rFonts w:ascii="Times New Roman" w:eastAsiaTheme="minorEastAsia" w:hAnsi="Times New Roman" w:cs="Times New Roman"/>
+          <w:b/>
+          <w:bCs/>
+          <w:color w:val="0D0D0D" w:themeColor="text1" w:themeTint="F2"/>
+          <w:sz w:val="24"/>
+          <w:szCs w:val="24"/>
           <w:lang w:val="el-GR"/>
         </w:rPr>
         <w:t>α</w:t>
@@ -13206,6 +14849,63 @@
     </w:p>
     <w:p>
       <w:pPr>
+        <w:numPr>
+          <w:ilvl w:val="0"/>
+          <w:numId w:val="27"/>
+        </w:numPr>
+        <w:spacing w:line="240" w:lineRule="auto"/>
+        <w:ind w:left="357" w:hanging="357"/>
+        <w:rPr>
+          <w:rFonts w:ascii="Times New Roman" w:eastAsiaTheme="minorEastAsia" w:hAnsi="Times New Roman" w:cs="Times New Roman"/>
+          <w:color w:val="0D0D0D" w:themeColor="text1" w:themeTint="F2"/>
+          <w:sz w:val="24"/>
+          <w:szCs w:val="24"/>
+        </w:rPr>
+      </w:pPr>
+      <w:r>
+        <w:rPr>
+          <w:rFonts w:ascii="Times New Roman" w:eastAsiaTheme="minorEastAsia" w:hAnsi="Times New Roman" w:cs="Times New Roman"/>
+          <w:color w:val="0D0D0D" w:themeColor="text1" w:themeTint="F2"/>
+          <w:sz w:val="24"/>
+          <w:szCs w:val="24"/>
+        </w:rPr>
+        <w:t xml:space="preserve">If the policy is too predictable → </w:t>
+      </w:r>
+      <w:r>
+        <w:rPr>
+          <w:rFonts w:ascii="Times New Roman" w:eastAsiaTheme="minorEastAsia" w:hAnsi="Times New Roman" w:cs="Times New Roman"/>
+          <w:b/>
+          <w:bCs/>
+          <w:color w:val="0D0D0D" w:themeColor="text1" w:themeTint="F2"/>
+          <w:sz w:val="24"/>
+          <w:szCs w:val="24"/>
+        </w:rPr>
+        <w:t xml:space="preserve">increase </w:t>
+      </w:r>
+      <w:r>
+        <w:rPr>
+          <w:rFonts w:ascii="Times New Roman" w:eastAsiaTheme="minorEastAsia" w:hAnsi="Times New Roman" w:cs="Times New Roman"/>
+          <w:b/>
+          <w:bCs/>
+          <w:color w:val="0D0D0D" w:themeColor="text1" w:themeTint="F2"/>
+          <w:sz w:val="24"/>
+          <w:szCs w:val="24"/>
+          <w:lang w:val="el-GR"/>
+        </w:rPr>
+        <w:t>α</w:t>
+      </w:r>
+      <w:r>
+        <w:rPr>
+          <w:rFonts w:ascii="Times New Roman" w:eastAsiaTheme="minorEastAsia" w:hAnsi="Times New Roman" w:cs="Times New Roman"/>
+          <w:color w:val="0D0D0D" w:themeColor="text1" w:themeTint="F2"/>
+          <w:sz w:val="24"/>
+          <w:szCs w:val="24"/>
+        </w:rPr>
+        <w:t xml:space="preserve"> to add more randomness</w:t>
+      </w:r>
+    </w:p>
+    <w:p>
+      <w:pPr>
         <w:ind w:left="284"/>
         <w:rPr>
           <w:rFonts w:ascii="Times New Roman" w:eastAsiaTheme="minorEastAsia" w:hAnsi="Times New Roman" w:cs="Times New Roman"/>
@@ -13214,6 +14914,566 @@
           <w:szCs w:val="24"/>
         </w:rPr>
       </w:pPr>
+    </w:p>
+    <w:p>
+      <w:pPr>
+        <w:pStyle w:val="af9"/>
+        <w:numPr>
+          <w:ilvl w:val="0"/>
+          <w:numId w:val="21"/>
+        </w:numPr>
+        <w:rPr>
+          <w:rFonts w:ascii="Times New Roman" w:eastAsiaTheme="minorEastAsia" w:hAnsi="Times New Roman" w:cs="Times New Roman"/>
+          <w:i/>
+          <w:iCs/>
+          <w:color w:val="0D0D0D" w:themeColor="text1" w:themeTint="F2"/>
+          <w:sz w:val="24"/>
+          <w:szCs w:val="24"/>
+          <w:lang w:val="en-US"/>
+        </w:rPr>
+      </w:pPr>
+      <w:r>
+        <w:rPr>
+          <w:rFonts w:ascii="Times New Roman" w:eastAsiaTheme="minorEastAsia" w:hAnsi="Times New Roman" w:cs="Times New Roman"/>
+          <w:i/>
+          <w:iCs/>
+          <w:color w:val="404040" w:themeColor="text1" w:themeTint="BF"/>
+          <w:sz w:val="24"/>
+          <w:szCs w:val="24"/>
+          <w:lang w:val="en-US"/>
+        </w:rPr>
+        <w:t>Soft Q-</w:t>
+      </w:r>
+      <w:proofErr w:type="gramStart"/>
+      <w:r>
+        <w:rPr>
+          <w:rFonts w:ascii="Times New Roman" w:eastAsiaTheme="minorEastAsia" w:hAnsi="Times New Roman" w:cs="Times New Roman"/>
+          <w:i/>
+          <w:iCs/>
+          <w:color w:val="404040" w:themeColor="text1" w:themeTint="BF"/>
+          <w:sz w:val="24"/>
+          <w:szCs w:val="24"/>
+          <w:lang w:val="en-US"/>
+        </w:rPr>
+        <w:t xml:space="preserve">network </w:t>
+      </w:r>
+      <w:r>
+        <w:rPr>
+          <w:rFonts w:ascii="Times New Roman" w:eastAsiaTheme="minorEastAsia" w:hAnsi="Times New Roman" w:cs="Times New Roman"/>
+          <w:i/>
+          <w:iCs/>
+          <w:color w:val="404040" w:themeColor="text1" w:themeTint="BF"/>
+          <w:sz w:val="24"/>
+          <w:szCs w:val="24"/>
+          <w:lang w:val="en-US"/>
+        </w:rPr>
+        <w:t xml:space="preserve"> </w:t>
+      </w:r>
+      <w:r>
+        <w:rPr>
+          <w:rFonts w:ascii="Times New Roman" w:eastAsiaTheme="minorEastAsia" w:hAnsi="Times New Roman" w:cs="Times New Roman"/>
+          <w:i/>
+          <w:iCs/>
+          <w:color w:val="404040" w:themeColor="text1" w:themeTint="BF"/>
+          <w:sz w:val="24"/>
+          <w:szCs w:val="24"/>
+          <w:lang w:val="en-US"/>
+        </w:rPr>
+        <w:t>Target</w:t>
+      </w:r>
+      <w:proofErr w:type="gramEnd"/>
+      <w:r>
+        <w:rPr>
+          <w:rFonts w:ascii="Times New Roman" w:eastAsiaTheme="minorEastAsia" w:hAnsi="Times New Roman" w:cs="Times New Roman"/>
+          <w:i/>
+          <w:iCs/>
+          <w:color w:val="404040" w:themeColor="text1" w:themeTint="BF"/>
+          <w:sz w:val="24"/>
+          <w:szCs w:val="24"/>
+          <w:lang w:val="en-US"/>
+        </w:rPr>
+        <w:t xml:space="preserve"> </w:t>
+      </w:r>
+      <w:r>
+        <w:rPr>
+          <w:rFonts w:ascii="Times New Roman" w:eastAsiaTheme="minorEastAsia" w:hAnsi="Times New Roman" w:cs="Times New Roman"/>
+          <w:i/>
+          <w:iCs/>
+          <w:color w:val="404040" w:themeColor="text1" w:themeTint="BF"/>
+          <w:sz w:val="24"/>
+          <w:szCs w:val="24"/>
+          <w:lang w:val="en-US"/>
+        </w:rPr>
+        <w:t>Update</w:t>
+      </w:r>
+    </w:p>
+    <w:p>
+      <w:pPr>
+        <w:rPr>
+          <w:rFonts w:ascii="Times New Roman" w:eastAsiaTheme="minorEastAsia" w:hAnsi="Times New Roman" w:cs="Times New Roman"/>
+          <w:color w:val="0D0D0D" w:themeColor="text1" w:themeTint="F2"/>
+          <w:sz w:val="24"/>
+          <w:szCs w:val="24"/>
+        </w:rPr>
+      </w:pPr>
+      <w:r>
+        <w:rPr>
+          <w:rFonts w:ascii="Times New Roman" w:eastAsiaTheme="minorEastAsia" w:hAnsi="Times New Roman" w:cs="Times New Roman"/>
+          <w:color w:val="0D0D0D" w:themeColor="text1" w:themeTint="F2"/>
+          <w:sz w:val="24"/>
+          <w:szCs w:val="24"/>
+        </w:rPr>
+        <w:t xml:space="preserve">The Target Q-Networks are soft-updated at each </w:t>
+      </w:r>
+      <w:proofErr w:type="gramStart"/>
+      <w:r>
+        <w:rPr>
+          <w:rFonts w:ascii="Times New Roman" w:eastAsiaTheme="minorEastAsia" w:hAnsi="Times New Roman" w:cs="Times New Roman"/>
+          <w:color w:val="0D0D0D" w:themeColor="text1" w:themeTint="F2"/>
+          <w:sz w:val="24"/>
+          <w:szCs w:val="24"/>
+        </w:rPr>
+        <w:t>step  (</w:t>
+      </w:r>
+      <w:proofErr w:type="gramEnd"/>
+      <w:r>
+        <w:rPr>
+          <w:rFonts w:ascii="Times New Roman" w:eastAsiaTheme="minorEastAsia" w:hAnsi="Times New Roman" w:cs="Times New Roman"/>
+          <w:color w:val="0D0D0D" w:themeColor="text1" w:themeTint="F2"/>
+          <w:sz w:val="24"/>
+          <w:szCs w:val="24"/>
+        </w:rPr>
+        <w:t>Polyak averaging) to ensure they slowly track the values of the current Q-networks</w:t>
+      </w:r>
+      <w:r>
+        <w:rPr>
+          <w:rFonts w:ascii="Times New Roman" w:eastAsiaTheme="minorEastAsia" w:hAnsi="Times New Roman" w:cs="Times New Roman"/>
+          <w:color w:val="0D0D0D" w:themeColor="text1" w:themeTint="F2"/>
+          <w:sz w:val="24"/>
+          <w:szCs w:val="24"/>
+        </w:rPr>
+        <w:t>.</w:t>
+      </w:r>
+      <w:r>
+        <w:t xml:space="preserve"> </w:t>
+      </w:r>
+      <w:r>
+        <w:rPr>
+          <w:rFonts w:ascii="Times New Roman" w:eastAsiaTheme="minorEastAsia" w:hAnsi="Times New Roman" w:cs="Times New Roman"/>
+          <w:color w:val="0D0D0D" w:themeColor="text1" w:themeTint="F2"/>
+          <w:sz w:val="24"/>
+          <w:szCs w:val="24"/>
+        </w:rPr>
+        <w:t>This helps stabilize training and avoid oscillations.</w:t>
+      </w:r>
+      <w:r>
+        <w:t xml:space="preserve"> </w:t>
+      </w:r>
+      <w:r>
+        <w:rPr>
+          <w:rFonts w:ascii="Times New Roman" w:eastAsiaTheme="minorEastAsia" w:hAnsi="Times New Roman" w:cs="Times New Roman"/>
+          <w:color w:val="0D0D0D" w:themeColor="text1" w:themeTint="F2"/>
+          <w:sz w:val="24"/>
+          <w:szCs w:val="24"/>
+        </w:rPr>
+        <w:t>The update rule is:</w:t>
+      </w:r>
+    </w:p>
+    <w:p>
+      <w:pPr>
+        <w:jc w:val="center"/>
+        <w:rPr>
+          <w:rFonts w:ascii="Times New Roman" w:eastAsiaTheme="minorEastAsia" w:hAnsi="Times New Roman" w:cs="Times New Roman"/>
+          <w:b/>
+          <w:bCs/>
+          <w:color w:val="0D0D0D" w:themeColor="text1" w:themeTint="F2"/>
+          <w:sz w:val="24"/>
+          <w:szCs w:val="24"/>
+        </w:rPr>
+      </w:pPr>
+      <m:oMath>
+        <m:sSub>
+          <m:sSubPr>
+            <m:ctrlPr>
+              <w:rPr>
+                <w:rFonts w:ascii="Cambria Math" w:eastAsiaTheme="minorEastAsia" w:hAnsi="Cambria Math" w:cs="Times New Roman"/>
+                <w:i/>
+                <w:color w:val="0D0D0D" w:themeColor="text1" w:themeTint="F2"/>
+                <w:sz w:val="24"/>
+                <w:szCs w:val="24"/>
+              </w:rPr>
+            </m:ctrlPr>
+          </m:sSubPr>
+          <m:e>
+            <m:r>
+              <w:rPr>
+                <w:rFonts w:ascii="Cambria Math" w:eastAsiaTheme="minorEastAsia" w:hAnsi="Cambria Math" w:cs="Times New Roman"/>
+                <w:color w:val="0D0D0D" w:themeColor="text1" w:themeTint="F2"/>
+                <w:sz w:val="24"/>
+                <w:szCs w:val="24"/>
+                <w:lang w:val="el-GR"/>
+              </w:rPr>
+              <m:t>θ</m:t>
+            </m:r>
+          </m:e>
+          <m:sub>
+            <m:r>
+              <w:rPr>
+                <w:rFonts w:ascii="Cambria Math" w:eastAsiaTheme="minorEastAsia" w:hAnsi="Cambria Math" w:cs="Times New Roman"/>
+                <w:color w:val="0D0D0D" w:themeColor="text1" w:themeTint="F2"/>
+                <w:sz w:val="24"/>
+                <w:szCs w:val="24"/>
+              </w:rPr>
+              <m:t>target</m:t>
+            </m:r>
+          </m:sub>
+        </m:sSub>
+        <m:r>
+          <w:rPr>
+            <w:rFonts w:ascii="Cambria Math" w:eastAsiaTheme="minorEastAsia" w:hAnsi="Cambria Math" w:cs="Times New Roman"/>
+            <w:color w:val="0D0D0D" w:themeColor="text1" w:themeTint="F2"/>
+            <w:sz w:val="24"/>
+            <w:szCs w:val="24"/>
+          </w:rPr>
+          <m:t>=</m:t>
+        </m:r>
+        <m:r>
+          <w:rPr>
+            <w:rFonts w:ascii="Cambria Math" w:eastAsiaTheme="minorEastAsia" w:hAnsi="Cambria Math" w:cs="Times New Roman"/>
+            <w:color w:val="0D0D0D" w:themeColor="text1" w:themeTint="F2"/>
+            <w:sz w:val="24"/>
+            <w:szCs w:val="24"/>
+            <w:lang w:val="el-GR"/>
+          </w:rPr>
+          <m:t>τ</m:t>
+        </m:r>
+        <m:sSub>
+          <m:sSubPr>
+            <m:ctrlPr>
+              <w:rPr>
+                <w:rFonts w:ascii="Cambria Math" w:eastAsiaTheme="minorEastAsia" w:hAnsi="Cambria Math" w:cs="Times New Roman"/>
+                <w:i/>
+                <w:color w:val="0D0D0D" w:themeColor="text1" w:themeTint="F2"/>
+                <w:sz w:val="24"/>
+                <w:szCs w:val="24"/>
+              </w:rPr>
+            </m:ctrlPr>
+          </m:sSubPr>
+          <m:e>
+            <m:r>
+              <w:rPr>
+                <w:rFonts w:ascii="Cambria Math" w:eastAsiaTheme="minorEastAsia" w:hAnsi="Cambria Math" w:cs="Times New Roman"/>
+                <w:color w:val="0D0D0D" w:themeColor="text1" w:themeTint="F2"/>
+                <w:sz w:val="24"/>
+                <w:szCs w:val="24"/>
+              </w:rPr>
+              <m:t>∙</m:t>
+            </m:r>
+            <m:r>
+              <w:rPr>
+                <w:rFonts w:ascii="Cambria Math" w:eastAsiaTheme="minorEastAsia" w:hAnsi="Cambria Math" w:cs="Times New Roman"/>
+                <w:color w:val="0D0D0D" w:themeColor="text1" w:themeTint="F2"/>
+                <w:sz w:val="24"/>
+                <w:szCs w:val="24"/>
+                <w:lang w:val="el-GR"/>
+              </w:rPr>
+              <m:t>θ</m:t>
+            </m:r>
+          </m:e>
+          <m:sub>
+            <m:r>
+              <w:rPr>
+                <w:rFonts w:ascii="Cambria Math" w:eastAsiaTheme="minorEastAsia" w:hAnsi="Cambria Math" w:cs="Times New Roman"/>
+                <w:color w:val="0D0D0D" w:themeColor="text1" w:themeTint="F2"/>
+                <w:sz w:val="24"/>
+                <w:szCs w:val="24"/>
+              </w:rPr>
+              <m:t>target</m:t>
+            </m:r>
+          </m:sub>
+        </m:sSub>
+        <m:r>
+          <w:rPr>
+            <w:rFonts w:ascii="Cambria Math" w:eastAsiaTheme="minorEastAsia" w:hAnsi="Cambria Math" w:cs="Times New Roman"/>
+            <w:color w:val="0D0D0D" w:themeColor="text1" w:themeTint="F2"/>
+            <w:sz w:val="24"/>
+            <w:szCs w:val="24"/>
+          </w:rPr>
+          <m:t>+</m:t>
+        </m:r>
+        <m:r>
+          <w:rPr>
+            <w:rFonts w:ascii="Cambria Math" w:eastAsiaTheme="minorEastAsia" w:hAnsi="Cambria Math" w:cs="Times New Roman"/>
+            <w:color w:val="0D0D0D" w:themeColor="text1" w:themeTint="F2"/>
+            <w:sz w:val="24"/>
+            <w:szCs w:val="24"/>
+          </w:rPr>
+          <m:t>(1-</m:t>
+        </m:r>
+        <m:r>
+          <w:rPr>
+            <w:rFonts w:ascii="Cambria Math" w:eastAsiaTheme="minorEastAsia" w:hAnsi="Cambria Math" w:cs="Times New Roman"/>
+            <w:color w:val="0D0D0D" w:themeColor="text1" w:themeTint="F2"/>
+            <w:sz w:val="24"/>
+            <w:szCs w:val="24"/>
+            <w:lang w:val="el-GR"/>
+          </w:rPr>
+          <m:t>τ</m:t>
+        </m:r>
+        <m:r>
+          <w:rPr>
+            <w:rFonts w:ascii="Cambria Math" w:eastAsiaTheme="minorEastAsia" w:hAnsi="Cambria Math" w:cs="Times New Roman"/>
+            <w:color w:val="0D0D0D" w:themeColor="text1" w:themeTint="F2"/>
+            <w:sz w:val="24"/>
+            <w:szCs w:val="24"/>
+          </w:rPr>
+          <m:t>)</m:t>
+        </m:r>
+        <m:sSub>
+          <m:sSubPr>
+            <m:ctrlPr>
+              <w:rPr>
+                <w:rFonts w:ascii="Cambria Math" w:eastAsiaTheme="minorEastAsia" w:hAnsi="Cambria Math" w:cs="Times New Roman"/>
+                <w:i/>
+                <w:color w:val="0D0D0D" w:themeColor="text1" w:themeTint="F2"/>
+                <w:sz w:val="24"/>
+                <w:szCs w:val="24"/>
+              </w:rPr>
+            </m:ctrlPr>
+          </m:sSubPr>
+          <m:e>
+            <m:r>
+              <w:rPr>
+                <w:rFonts w:ascii="Cambria Math" w:eastAsiaTheme="minorEastAsia" w:hAnsi="Cambria Math" w:cs="Times New Roman"/>
+                <w:color w:val="0D0D0D" w:themeColor="text1" w:themeTint="F2"/>
+                <w:sz w:val="24"/>
+                <w:szCs w:val="24"/>
+              </w:rPr>
+              <m:t>∙</m:t>
+            </m:r>
+            <m:r>
+              <w:rPr>
+                <w:rFonts w:ascii="Cambria Math" w:eastAsiaTheme="minorEastAsia" w:hAnsi="Cambria Math" w:cs="Times New Roman"/>
+                <w:color w:val="0D0D0D" w:themeColor="text1" w:themeTint="F2"/>
+                <w:sz w:val="24"/>
+                <w:szCs w:val="24"/>
+                <w:lang w:val="el-GR"/>
+              </w:rPr>
+              <m:t>θ</m:t>
+            </m:r>
+          </m:e>
+          <m:sub>
+            <m:r>
+              <w:rPr>
+                <w:rFonts w:ascii="Cambria Math" w:eastAsiaTheme="minorEastAsia" w:hAnsi="Cambria Math" w:cs="Times New Roman"/>
+                <w:color w:val="0D0D0D" w:themeColor="text1" w:themeTint="F2"/>
+                <w:sz w:val="24"/>
+                <w:szCs w:val="24"/>
+              </w:rPr>
+              <m:t>target</m:t>
+            </m:r>
+          </m:sub>
+        </m:sSub>
+      </m:oMath>
+      <w:r>
+        <w:rPr>
+          <w:rFonts w:ascii="Times New Roman" w:eastAsiaTheme="minorEastAsia" w:hAnsi="Times New Roman" w:cs="Times New Roman"/>
+          <w:i/>
+          <w:color w:val="0D0D0D" w:themeColor="text1" w:themeTint="F2"/>
+          <w:sz w:val="24"/>
+          <w:szCs w:val="24"/>
+        </w:rPr>
+        <w:tab/>
+      </w:r>
+      <w:r>
+        <w:rPr>
+          <w:rFonts w:ascii="Times New Roman" w:eastAsiaTheme="minorEastAsia" w:hAnsi="Times New Roman" w:cs="Times New Roman"/>
+          <w:b/>
+          <w:bCs/>
+          <w:color w:val="0D0D0D" w:themeColor="text1" w:themeTint="F2"/>
+          <w:sz w:val="24"/>
+          <w:szCs w:val="24"/>
+        </w:rPr>
+        <w:t>(3.</w:t>
+      </w:r>
+      <w:r>
+        <w:rPr>
+          <w:rFonts w:ascii="Times New Roman" w:eastAsiaTheme="minorEastAsia" w:hAnsi="Times New Roman" w:cs="Times New Roman"/>
+          <w:b/>
+          <w:bCs/>
+          <w:color w:val="0D0D0D" w:themeColor="text1" w:themeTint="F2"/>
+          <w:sz w:val="24"/>
+          <w:szCs w:val="24"/>
+        </w:rPr>
+        <w:t>6</w:t>
+      </w:r>
+      <w:r>
+        <w:rPr>
+          <w:rFonts w:ascii="Times New Roman" w:eastAsiaTheme="minorEastAsia" w:hAnsi="Times New Roman" w:cs="Times New Roman"/>
+          <w:b/>
+          <w:bCs/>
+          <w:color w:val="0D0D0D" w:themeColor="text1" w:themeTint="F2"/>
+          <w:sz w:val="24"/>
+          <w:szCs w:val="24"/>
+        </w:rPr>
+        <w:t>)</w:t>
+      </w:r>
+    </w:p>
+    <w:p>
+      <w:pPr>
+        <w:pStyle w:val="af9"/>
+        <w:numPr>
+          <w:ilvl w:val="0"/>
+          <w:numId w:val="26"/>
+        </w:numPr>
+        <w:spacing w:line="240" w:lineRule="auto"/>
+        <w:ind w:left="360"/>
+        <w:rPr>
+          <w:rFonts w:ascii="Times New Roman" w:eastAsiaTheme="minorEastAsia" w:hAnsi="Times New Roman" w:cs="Times New Roman"/>
+          <w:color w:val="0D0D0D" w:themeColor="text1" w:themeTint="F2"/>
+          <w:sz w:val="24"/>
+          <w:szCs w:val="24"/>
+          <w:lang w:val="en-US"/>
+        </w:rPr>
+      </w:pPr>
+      <w:r>
+        <w:rPr>
+          <w:rFonts w:ascii="Times New Roman" w:eastAsiaTheme="minorEastAsia" w:hAnsi="Times New Roman" w:cs="Times New Roman"/>
+          <w:b/>
+          <w:bCs/>
+          <w:color w:val="0D0D0D" w:themeColor="text1" w:themeTint="F2"/>
+          <w:sz w:val="24"/>
+          <w:szCs w:val="24"/>
+        </w:rPr>
+        <w:t>θ</w:t>
+      </w:r>
+      <w:r>
+        <w:rPr>
+          <w:rFonts w:ascii="Times New Roman" w:eastAsiaTheme="minorEastAsia" w:hAnsi="Times New Roman" w:cs="Times New Roman"/>
+          <w:color w:val="0D0D0D" w:themeColor="text1" w:themeTint="F2"/>
+          <w:sz w:val="24"/>
+          <w:szCs w:val="24"/>
+          <w:lang w:val="en-US"/>
+        </w:rPr>
+        <w:t xml:space="preserve"> are the weights of the current Q-network</w:t>
+      </w:r>
+    </w:p>
+    <w:p>
+      <w:pPr>
+        <w:pStyle w:val="af9"/>
+        <w:numPr>
+          <w:ilvl w:val="0"/>
+          <w:numId w:val="26"/>
+        </w:numPr>
+        <w:spacing w:line="240" w:lineRule="auto"/>
+        <w:ind w:left="360"/>
+        <w:rPr>
+          <w:rFonts w:ascii="Times New Roman" w:eastAsiaTheme="minorEastAsia" w:hAnsi="Times New Roman" w:cs="Times New Roman"/>
+          <w:color w:val="0D0D0D" w:themeColor="text1" w:themeTint="F2"/>
+          <w:sz w:val="24"/>
+          <w:szCs w:val="24"/>
+          <w:lang w:val="en-US"/>
+        </w:rPr>
+      </w:pPr>
+      <w:r>
+        <w:rPr>
+          <w:rFonts w:ascii="Times New Roman" w:eastAsiaTheme="minorEastAsia" w:hAnsi="Times New Roman" w:cs="Times New Roman"/>
+          <w:b/>
+          <w:bCs/>
+          <w:color w:val="0D0D0D" w:themeColor="text1" w:themeTint="F2"/>
+          <w:sz w:val="24"/>
+          <w:szCs w:val="24"/>
+        </w:rPr>
+        <w:t>θ</w:t>
+      </w:r>
+      <w:r>
+        <w:rPr>
+          <w:rFonts w:ascii="Times New Roman" w:eastAsiaTheme="minorEastAsia" w:hAnsi="Times New Roman" w:cs="Times New Roman"/>
+          <w:b/>
+          <w:bCs/>
+          <w:color w:val="0D0D0D" w:themeColor="text1" w:themeTint="F2"/>
+          <w:sz w:val="24"/>
+          <w:szCs w:val="24"/>
+          <w:lang w:val="en-US"/>
+        </w:rPr>
+        <w:t>_target</w:t>
+      </w:r>
+      <w:r>
+        <w:rPr>
+          <w:rFonts w:ascii="Times New Roman" w:eastAsiaTheme="minorEastAsia" w:hAnsi="Times New Roman" w:cs="Times New Roman"/>
+          <w:color w:val="0D0D0D" w:themeColor="text1" w:themeTint="F2"/>
+          <w:sz w:val="24"/>
+          <w:szCs w:val="24"/>
+          <w:lang w:val="en-US"/>
+        </w:rPr>
+        <w:t xml:space="preserve"> are the weights of the target Q-network</w:t>
+      </w:r>
+    </w:p>
+    <w:p>
+      <w:pPr>
+        <w:pStyle w:val="af9"/>
+        <w:numPr>
+          <w:ilvl w:val="0"/>
+          <w:numId w:val="26"/>
+        </w:numPr>
+        <w:ind w:left="360"/>
+        <w:rPr>
+          <w:rFonts w:ascii="Times New Roman" w:eastAsiaTheme="minorEastAsia" w:hAnsi="Times New Roman" w:cs="Times New Roman"/>
+          <w:color w:val="0D0D0D" w:themeColor="text1" w:themeTint="F2"/>
+          <w:sz w:val="24"/>
+          <w:szCs w:val="24"/>
+          <w:lang w:val="en-US"/>
+        </w:rPr>
+      </w:pPr>
+      <w:r>
+        <w:rPr>
+          <w:rFonts w:ascii="Times New Roman" w:eastAsiaTheme="minorEastAsia" w:hAnsi="Times New Roman" w:cs="Times New Roman"/>
+          <w:b/>
+          <w:bCs/>
+          <w:color w:val="0D0D0D" w:themeColor="text1" w:themeTint="F2"/>
+          <w:sz w:val="24"/>
+          <w:szCs w:val="24"/>
+        </w:rPr>
+        <w:t>τ</w:t>
+      </w:r>
+      <w:r>
+        <w:rPr>
+          <w:rFonts w:ascii="Times New Roman" w:eastAsiaTheme="minorEastAsia" w:hAnsi="Times New Roman" w:cs="Times New Roman"/>
+          <w:color w:val="0D0D0D" w:themeColor="text1" w:themeTint="F2"/>
+          <w:sz w:val="24"/>
+          <w:szCs w:val="24"/>
+          <w:lang w:val="en-US"/>
+        </w:rPr>
+        <w:t xml:space="preserve"> is a small constant (typically around 0.005) that determines how slowly the target network is updated</w:t>
+      </w:r>
+    </w:p>
+    <w:p>
+      <w:pPr>
+        <w:rPr>
+          <w:rFonts w:ascii="Times New Roman" w:eastAsiaTheme="minorEastAsia" w:hAnsi="Times New Roman" w:cs="Times New Roman"/>
+          <w:color w:val="0D0D0D" w:themeColor="text1" w:themeTint="F2"/>
+          <w:sz w:val="24"/>
+          <w:szCs w:val="24"/>
+        </w:rPr>
+      </w:pPr>
+      <w:r>
+        <w:rPr>
+          <w:rFonts w:ascii="Times New Roman" w:eastAsiaTheme="minorEastAsia" w:hAnsi="Times New Roman" w:cs="Times New Roman"/>
+          <w:color w:val="0D0D0D" w:themeColor="text1" w:themeTint="F2"/>
+          <w:sz w:val="24"/>
+          <w:szCs w:val="24"/>
+        </w:rPr>
+        <w:t>This soft update ensures the target network evolves gradually, preventing rapid changes that could destabilize learning</w:t>
+      </w:r>
+      <w:r>
+        <w:rPr>
+          <w:rFonts w:ascii="Times New Roman" w:eastAsiaTheme="minorEastAsia" w:hAnsi="Times New Roman" w:cs="Times New Roman"/>
+          <w:color w:val="0D0D0D" w:themeColor="text1" w:themeTint="F2"/>
+          <w:sz w:val="24"/>
+          <w:szCs w:val="24"/>
+        </w:rPr>
+        <w:t xml:space="preserve">  </w:t>
+      </w:r>
     </w:p>
     <w:p>
       <w:pPr>
@@ -13228,7 +15488,7 @@
       </w:pPr>
     </w:p>
     <w:sectPr>
-      <w:footerReference w:type="default" r:id="rId9"/>
+      <w:footerReference w:type="default" r:id="rId10"/>
       <w:pgSz w:w="12240" w:h="15840"/>
       <w:pgMar w:top="1728" w:right="1800" w:bottom="1440" w:left="1800" w:header="720" w:footer="720" w:gutter="0"/>
       <w:pgNumType w:start="0"/>
@@ -13595,6 +15855,155 @@
     </w:lvl>
   </w:abstractNum>
   <w:abstractNum w:abstractNumId="11" w15:restartNumberingAfterBreak="0">
+    <w:nsid w:val="0B1F4A7A"/>
+    <w:multiLevelType w:val="multilevel"/>
+    <w:tmpl w:val="FF644FB8"/>
+    <w:lvl w:ilvl="0">
+      <w:start w:val="1"/>
+      <w:numFmt w:val="bullet"/>
+      <w:lvlText w:val=""/>
+      <w:lvlJc w:val="left"/>
+      <w:pPr>
+        <w:tabs>
+          <w:tab w:val="num" w:pos="720"/>
+        </w:tabs>
+        <w:ind w:left="720" w:hanging="360"/>
+      </w:pPr>
+      <w:rPr>
+        <w:rFonts w:ascii="Symbol" w:hAnsi="Symbol" w:hint="default"/>
+        <w:sz w:val="20"/>
+      </w:rPr>
+    </w:lvl>
+    <w:lvl w:ilvl="1" w:tentative="1">
+      <w:start w:val="1"/>
+      <w:numFmt w:val="bullet"/>
+      <w:lvlText w:val="o"/>
+      <w:lvlJc w:val="left"/>
+      <w:pPr>
+        <w:tabs>
+          <w:tab w:val="num" w:pos="1440"/>
+        </w:tabs>
+        <w:ind w:left="1440" w:hanging="360"/>
+      </w:pPr>
+      <w:rPr>
+        <w:rFonts w:ascii="Courier New" w:hAnsi="Courier New" w:hint="default"/>
+        <w:sz w:val="20"/>
+      </w:rPr>
+    </w:lvl>
+    <w:lvl w:ilvl="2" w:tentative="1">
+      <w:start w:val="1"/>
+      <w:numFmt w:val="bullet"/>
+      <w:lvlText w:val=""/>
+      <w:lvlJc w:val="left"/>
+      <w:pPr>
+        <w:tabs>
+          <w:tab w:val="num" w:pos="2160"/>
+        </w:tabs>
+        <w:ind w:left="2160" w:hanging="360"/>
+      </w:pPr>
+      <w:rPr>
+        <w:rFonts w:ascii="Wingdings" w:hAnsi="Wingdings" w:hint="default"/>
+        <w:sz w:val="20"/>
+      </w:rPr>
+    </w:lvl>
+    <w:lvl w:ilvl="3" w:tentative="1">
+      <w:start w:val="1"/>
+      <w:numFmt w:val="bullet"/>
+      <w:lvlText w:val=""/>
+      <w:lvlJc w:val="left"/>
+      <w:pPr>
+        <w:tabs>
+          <w:tab w:val="num" w:pos="2880"/>
+        </w:tabs>
+        <w:ind w:left="2880" w:hanging="360"/>
+      </w:pPr>
+      <w:rPr>
+        <w:rFonts w:ascii="Wingdings" w:hAnsi="Wingdings" w:hint="default"/>
+        <w:sz w:val="20"/>
+      </w:rPr>
+    </w:lvl>
+    <w:lvl w:ilvl="4" w:tentative="1">
+      <w:start w:val="1"/>
+      <w:numFmt w:val="bullet"/>
+      <w:lvlText w:val=""/>
+      <w:lvlJc w:val="left"/>
+      <w:pPr>
+        <w:tabs>
+          <w:tab w:val="num" w:pos="3600"/>
+        </w:tabs>
+        <w:ind w:left="3600" w:hanging="360"/>
+      </w:pPr>
+      <w:rPr>
+        <w:rFonts w:ascii="Wingdings" w:hAnsi="Wingdings" w:hint="default"/>
+        <w:sz w:val="20"/>
+      </w:rPr>
+    </w:lvl>
+    <w:lvl w:ilvl="5" w:tentative="1">
+      <w:start w:val="1"/>
+      <w:numFmt w:val="bullet"/>
+      <w:lvlText w:val=""/>
+      <w:lvlJc w:val="left"/>
+      <w:pPr>
+        <w:tabs>
+          <w:tab w:val="num" w:pos="4320"/>
+        </w:tabs>
+        <w:ind w:left="4320" w:hanging="360"/>
+      </w:pPr>
+      <w:rPr>
+        <w:rFonts w:ascii="Wingdings" w:hAnsi="Wingdings" w:hint="default"/>
+        <w:sz w:val="20"/>
+      </w:rPr>
+    </w:lvl>
+    <w:lvl w:ilvl="6" w:tentative="1">
+      <w:start w:val="1"/>
+      <w:numFmt w:val="bullet"/>
+      <w:lvlText w:val=""/>
+      <w:lvlJc w:val="left"/>
+      <w:pPr>
+        <w:tabs>
+          <w:tab w:val="num" w:pos="5040"/>
+        </w:tabs>
+        <w:ind w:left="5040" w:hanging="360"/>
+      </w:pPr>
+      <w:rPr>
+        <w:rFonts w:ascii="Wingdings" w:hAnsi="Wingdings" w:hint="default"/>
+        <w:sz w:val="20"/>
+      </w:rPr>
+    </w:lvl>
+    <w:lvl w:ilvl="7" w:tentative="1">
+      <w:start w:val="1"/>
+      <w:numFmt w:val="bullet"/>
+      <w:lvlText w:val=""/>
+      <w:lvlJc w:val="left"/>
+      <w:pPr>
+        <w:tabs>
+          <w:tab w:val="num" w:pos="5760"/>
+        </w:tabs>
+        <w:ind w:left="5760" w:hanging="360"/>
+      </w:pPr>
+      <w:rPr>
+        <w:rFonts w:ascii="Wingdings" w:hAnsi="Wingdings" w:hint="default"/>
+        <w:sz w:val="20"/>
+      </w:rPr>
+    </w:lvl>
+    <w:lvl w:ilvl="8" w:tentative="1">
+      <w:start w:val="1"/>
+      <w:numFmt w:val="bullet"/>
+      <w:lvlText w:val=""/>
+      <w:lvlJc w:val="left"/>
+      <w:pPr>
+        <w:tabs>
+          <w:tab w:val="num" w:pos="6480"/>
+        </w:tabs>
+        <w:ind w:left="6480" w:hanging="360"/>
+      </w:pPr>
+      <w:rPr>
+        <w:rFonts w:ascii="Wingdings" w:hAnsi="Wingdings" w:hint="default"/>
+        <w:sz w:val="20"/>
+      </w:rPr>
+    </w:lvl>
+  </w:abstractNum>
+  <w:abstractNum w:abstractNumId="12" w15:restartNumberingAfterBreak="0">
     <w:nsid w:val="0D483622"/>
     <w:multiLevelType w:val="multilevel"/>
     <w:tmpl w:val="04090023"/>
@@ -13681,7 +16090,269 @@
       </w:pPr>
     </w:lvl>
   </w:abstractNum>
-  <w:abstractNum w:abstractNumId="12" w15:restartNumberingAfterBreak="0">
+  <w:abstractNum w:abstractNumId="13" w15:restartNumberingAfterBreak="0">
+    <w:nsid w:val="0D8028DC"/>
+    <w:multiLevelType w:val="hybridMultilevel"/>
+    <w:tmpl w:val="87B4990A"/>
+    <w:lvl w:ilvl="0" w:tplc="04080001">
+      <w:start w:val="1"/>
+      <w:numFmt w:val="bullet"/>
+      <w:lvlText w:val=""/>
+      <w:lvlJc w:val="left"/>
+      <w:pPr>
+        <w:ind w:left="720" w:hanging="360"/>
+      </w:pPr>
+      <w:rPr>
+        <w:rFonts w:ascii="Symbol" w:hAnsi="Symbol" w:hint="default"/>
+      </w:rPr>
+    </w:lvl>
+    <w:lvl w:ilvl="1" w:tplc="04080003" w:tentative="1">
+      <w:start w:val="1"/>
+      <w:numFmt w:val="bullet"/>
+      <w:lvlText w:val="o"/>
+      <w:lvlJc w:val="left"/>
+      <w:pPr>
+        <w:ind w:left="1440" w:hanging="360"/>
+      </w:pPr>
+      <w:rPr>
+        <w:rFonts w:ascii="Courier New" w:hAnsi="Courier New" w:cs="Courier New" w:hint="default"/>
+      </w:rPr>
+    </w:lvl>
+    <w:lvl w:ilvl="2" w:tplc="04080005" w:tentative="1">
+      <w:start w:val="1"/>
+      <w:numFmt w:val="bullet"/>
+      <w:lvlText w:val=""/>
+      <w:lvlJc w:val="left"/>
+      <w:pPr>
+        <w:ind w:left="2160" w:hanging="360"/>
+      </w:pPr>
+      <w:rPr>
+        <w:rFonts w:ascii="Wingdings" w:hAnsi="Wingdings" w:hint="default"/>
+      </w:rPr>
+    </w:lvl>
+    <w:lvl w:ilvl="3" w:tplc="04080001" w:tentative="1">
+      <w:start w:val="1"/>
+      <w:numFmt w:val="bullet"/>
+      <w:lvlText w:val=""/>
+      <w:lvlJc w:val="left"/>
+      <w:pPr>
+        <w:ind w:left="2880" w:hanging="360"/>
+      </w:pPr>
+      <w:rPr>
+        <w:rFonts w:ascii="Symbol" w:hAnsi="Symbol" w:hint="default"/>
+      </w:rPr>
+    </w:lvl>
+    <w:lvl w:ilvl="4" w:tplc="04080003" w:tentative="1">
+      <w:start w:val="1"/>
+      <w:numFmt w:val="bullet"/>
+      <w:lvlText w:val="o"/>
+      <w:lvlJc w:val="left"/>
+      <w:pPr>
+        <w:ind w:left="3600" w:hanging="360"/>
+      </w:pPr>
+      <w:rPr>
+        <w:rFonts w:ascii="Courier New" w:hAnsi="Courier New" w:cs="Courier New" w:hint="default"/>
+      </w:rPr>
+    </w:lvl>
+    <w:lvl w:ilvl="5" w:tplc="04080005" w:tentative="1">
+      <w:start w:val="1"/>
+      <w:numFmt w:val="bullet"/>
+      <w:lvlText w:val=""/>
+      <w:lvlJc w:val="left"/>
+      <w:pPr>
+        <w:ind w:left="4320" w:hanging="360"/>
+      </w:pPr>
+      <w:rPr>
+        <w:rFonts w:ascii="Wingdings" w:hAnsi="Wingdings" w:hint="default"/>
+      </w:rPr>
+    </w:lvl>
+    <w:lvl w:ilvl="6" w:tplc="04080001" w:tentative="1">
+      <w:start w:val="1"/>
+      <w:numFmt w:val="bullet"/>
+      <w:lvlText w:val=""/>
+      <w:lvlJc w:val="left"/>
+      <w:pPr>
+        <w:ind w:left="5040" w:hanging="360"/>
+      </w:pPr>
+      <w:rPr>
+        <w:rFonts w:ascii="Symbol" w:hAnsi="Symbol" w:hint="default"/>
+      </w:rPr>
+    </w:lvl>
+    <w:lvl w:ilvl="7" w:tplc="04080003" w:tentative="1">
+      <w:start w:val="1"/>
+      <w:numFmt w:val="bullet"/>
+      <w:lvlText w:val="o"/>
+      <w:lvlJc w:val="left"/>
+      <w:pPr>
+        <w:ind w:left="5760" w:hanging="360"/>
+      </w:pPr>
+      <w:rPr>
+        <w:rFonts w:ascii="Courier New" w:hAnsi="Courier New" w:cs="Courier New" w:hint="default"/>
+      </w:rPr>
+    </w:lvl>
+    <w:lvl w:ilvl="8" w:tplc="04080005" w:tentative="1">
+      <w:start w:val="1"/>
+      <w:numFmt w:val="bullet"/>
+      <w:lvlText w:val=""/>
+      <w:lvlJc w:val="left"/>
+      <w:pPr>
+        <w:ind w:left="6480" w:hanging="360"/>
+      </w:pPr>
+      <w:rPr>
+        <w:rFonts w:ascii="Wingdings" w:hAnsi="Wingdings" w:hint="default"/>
+      </w:rPr>
+    </w:lvl>
+  </w:abstractNum>
+  <w:abstractNum w:abstractNumId="14" w15:restartNumberingAfterBreak="0">
+    <w:nsid w:val="1C9B248A"/>
+    <w:multiLevelType w:val="multilevel"/>
+    <w:tmpl w:val="FEDE5134"/>
+    <w:lvl w:ilvl="0">
+      <w:start w:val="1"/>
+      <w:numFmt w:val="bullet"/>
+      <w:lvlText w:val=""/>
+      <w:lvlJc w:val="left"/>
+      <w:pPr>
+        <w:tabs>
+          <w:tab w:val="num" w:pos="720"/>
+        </w:tabs>
+        <w:ind w:left="720" w:hanging="360"/>
+      </w:pPr>
+      <w:rPr>
+        <w:rFonts w:ascii="Symbol" w:hAnsi="Symbol" w:hint="default"/>
+        <w:sz w:val="20"/>
+      </w:rPr>
+    </w:lvl>
+    <w:lvl w:ilvl="1" w:tentative="1">
+      <w:start w:val="1"/>
+      <w:numFmt w:val="bullet"/>
+      <w:lvlText w:val="o"/>
+      <w:lvlJc w:val="left"/>
+      <w:pPr>
+        <w:tabs>
+          <w:tab w:val="num" w:pos="1440"/>
+        </w:tabs>
+        <w:ind w:left="1440" w:hanging="360"/>
+      </w:pPr>
+      <w:rPr>
+        <w:rFonts w:ascii="Courier New" w:hAnsi="Courier New" w:hint="default"/>
+        <w:sz w:val="20"/>
+      </w:rPr>
+    </w:lvl>
+    <w:lvl w:ilvl="2" w:tentative="1">
+      <w:start w:val="1"/>
+      <w:numFmt w:val="bullet"/>
+      <w:lvlText w:val=""/>
+      <w:lvlJc w:val="left"/>
+      <w:pPr>
+        <w:tabs>
+          <w:tab w:val="num" w:pos="2160"/>
+        </w:tabs>
+        <w:ind w:left="2160" w:hanging="360"/>
+      </w:pPr>
+      <w:rPr>
+        <w:rFonts w:ascii="Wingdings" w:hAnsi="Wingdings" w:hint="default"/>
+        <w:sz w:val="20"/>
+      </w:rPr>
+    </w:lvl>
+    <w:lvl w:ilvl="3" w:tentative="1">
+      <w:start w:val="1"/>
+      <w:numFmt w:val="bullet"/>
+      <w:lvlText w:val=""/>
+      <w:lvlJc w:val="left"/>
+      <w:pPr>
+        <w:tabs>
+          <w:tab w:val="num" w:pos="2880"/>
+        </w:tabs>
+        <w:ind w:left="2880" w:hanging="360"/>
+      </w:pPr>
+      <w:rPr>
+        <w:rFonts w:ascii="Wingdings" w:hAnsi="Wingdings" w:hint="default"/>
+        <w:sz w:val="20"/>
+      </w:rPr>
+    </w:lvl>
+    <w:lvl w:ilvl="4" w:tentative="1">
+      <w:start w:val="1"/>
+      <w:numFmt w:val="bullet"/>
+      <w:lvlText w:val=""/>
+      <w:lvlJc w:val="left"/>
+      <w:pPr>
+        <w:tabs>
+          <w:tab w:val="num" w:pos="3600"/>
+        </w:tabs>
+        <w:ind w:left="3600" w:hanging="360"/>
+      </w:pPr>
+      <w:rPr>
+        <w:rFonts w:ascii="Wingdings" w:hAnsi="Wingdings" w:hint="default"/>
+        <w:sz w:val="20"/>
+      </w:rPr>
+    </w:lvl>
+    <w:lvl w:ilvl="5" w:tentative="1">
+      <w:start w:val="1"/>
+      <w:numFmt w:val="bullet"/>
+      <w:lvlText w:val=""/>
+      <w:lvlJc w:val="left"/>
+      <w:pPr>
+        <w:tabs>
+          <w:tab w:val="num" w:pos="4320"/>
+        </w:tabs>
+        <w:ind w:left="4320" w:hanging="360"/>
+      </w:pPr>
+      <w:rPr>
+        <w:rFonts w:ascii="Wingdings" w:hAnsi="Wingdings" w:hint="default"/>
+        <w:sz w:val="20"/>
+      </w:rPr>
+    </w:lvl>
+    <w:lvl w:ilvl="6" w:tentative="1">
+      <w:start w:val="1"/>
+      <w:numFmt w:val="bullet"/>
+      <w:lvlText w:val=""/>
+      <w:lvlJc w:val="left"/>
+      <w:pPr>
+        <w:tabs>
+          <w:tab w:val="num" w:pos="5040"/>
+        </w:tabs>
+        <w:ind w:left="5040" w:hanging="360"/>
+      </w:pPr>
+      <w:rPr>
+        <w:rFonts w:ascii="Wingdings" w:hAnsi="Wingdings" w:hint="default"/>
+        <w:sz w:val="20"/>
+      </w:rPr>
+    </w:lvl>
+    <w:lvl w:ilvl="7" w:tentative="1">
+      <w:start w:val="1"/>
+      <w:numFmt w:val="bullet"/>
+      <w:lvlText w:val=""/>
+      <w:lvlJc w:val="left"/>
+      <w:pPr>
+        <w:tabs>
+          <w:tab w:val="num" w:pos="5760"/>
+        </w:tabs>
+        <w:ind w:left="5760" w:hanging="360"/>
+      </w:pPr>
+      <w:rPr>
+        <w:rFonts w:ascii="Wingdings" w:hAnsi="Wingdings" w:hint="default"/>
+        <w:sz w:val="20"/>
+      </w:rPr>
+    </w:lvl>
+    <w:lvl w:ilvl="8" w:tentative="1">
+      <w:start w:val="1"/>
+      <w:numFmt w:val="bullet"/>
+      <w:lvlText w:val=""/>
+      <w:lvlJc w:val="left"/>
+      <w:pPr>
+        <w:tabs>
+          <w:tab w:val="num" w:pos="6480"/>
+        </w:tabs>
+        <w:ind w:left="6480" w:hanging="360"/>
+      </w:pPr>
+      <w:rPr>
+        <w:rFonts w:ascii="Wingdings" w:hAnsi="Wingdings" w:hint="default"/>
+        <w:sz w:val="20"/>
+      </w:rPr>
+    </w:lvl>
+  </w:abstractNum>
+  <w:abstractNum w:abstractNumId="15" w15:restartNumberingAfterBreak="0">
     <w:nsid w:val="2F581156"/>
     <w:multiLevelType w:val="hybridMultilevel"/>
     <w:tmpl w:val="8C0E5E7C"/>
@@ -13794,7 +16465,7 @@
       </w:rPr>
     </w:lvl>
   </w:abstractNum>
-  <w:abstractNum w:abstractNumId="13" w15:restartNumberingAfterBreak="0">
+  <w:abstractNum w:abstractNumId="16" w15:restartNumberingAfterBreak="0">
     <w:nsid w:val="38ED0E36"/>
     <w:multiLevelType w:val="hybridMultilevel"/>
     <w:tmpl w:val="A0FE9A0C"/>
@@ -13883,7 +16554,7 @@
       </w:pPr>
     </w:lvl>
   </w:abstractNum>
-  <w:abstractNum w:abstractNumId="14" w15:restartNumberingAfterBreak="0">
+  <w:abstractNum w:abstractNumId="17" w15:restartNumberingAfterBreak="0">
     <w:nsid w:val="39D97BA0"/>
     <w:multiLevelType w:val="hybridMultilevel"/>
     <w:tmpl w:val="E0723840"/>
@@ -13996,7 +16667,7 @@
       </w:rPr>
     </w:lvl>
   </w:abstractNum>
-  <w:abstractNum w:abstractNumId="15" w15:restartNumberingAfterBreak="0">
+  <w:abstractNum w:abstractNumId="18" w15:restartNumberingAfterBreak="0">
     <w:nsid w:val="43623F47"/>
     <w:multiLevelType w:val="hybridMultilevel"/>
     <w:tmpl w:val="F402B586"/>
@@ -14110,7 +16781,7 @@
       </w:rPr>
     </w:lvl>
   </w:abstractNum>
-  <w:abstractNum w:abstractNumId="16" w15:restartNumberingAfterBreak="0">
+  <w:abstractNum w:abstractNumId="19" w15:restartNumberingAfterBreak="0">
     <w:nsid w:val="47164D09"/>
     <w:multiLevelType w:val="multilevel"/>
     <w:tmpl w:val="0409001F"/>
@@ -14196,7 +16867,7 @@
       </w:pPr>
     </w:lvl>
   </w:abstractNum>
-  <w:abstractNum w:abstractNumId="17" w15:restartNumberingAfterBreak="0">
+  <w:abstractNum w:abstractNumId="20" w15:restartNumberingAfterBreak="0">
     <w:nsid w:val="48EE0E59"/>
     <w:multiLevelType w:val="multilevel"/>
     <w:tmpl w:val="5AC22F42"/>
@@ -14345,10 +17016,10 @@
       </w:rPr>
     </w:lvl>
   </w:abstractNum>
-  <w:abstractNum w:abstractNumId="18" w15:restartNumberingAfterBreak="0">
-    <w:nsid w:val="539534E9"/>
+  <w:abstractNum w:abstractNumId="21" w15:restartNumberingAfterBreak="0">
+    <w:nsid w:val="4A5B5497"/>
     <w:multiLevelType w:val="multilevel"/>
-    <w:tmpl w:val="3A30AB08"/>
+    <w:tmpl w:val="C840CA98"/>
     <w:lvl w:ilvl="0">
       <w:start w:val="1"/>
       <w:numFmt w:val="bullet"/>
@@ -14494,123 +17165,10 @@
       </w:rPr>
     </w:lvl>
   </w:abstractNum>
-  <w:abstractNum w:abstractNumId="19" w15:restartNumberingAfterBreak="0">
-    <w:nsid w:val="581612F3"/>
-    <w:multiLevelType w:val="hybridMultilevel"/>
-    <w:tmpl w:val="2F2E3E8A"/>
-    <w:lvl w:ilvl="0" w:tplc="04080001">
-      <w:start w:val="1"/>
-      <w:numFmt w:val="bullet"/>
-      <w:lvlText w:val=""/>
-      <w:lvlJc w:val="left"/>
-      <w:pPr>
-        <w:ind w:left="720" w:hanging="360"/>
-      </w:pPr>
-      <w:rPr>
-        <w:rFonts w:ascii="Symbol" w:hAnsi="Symbol" w:hint="default"/>
-      </w:rPr>
-    </w:lvl>
-    <w:lvl w:ilvl="1" w:tplc="04080003" w:tentative="1">
-      <w:start w:val="1"/>
-      <w:numFmt w:val="bullet"/>
-      <w:lvlText w:val="o"/>
-      <w:lvlJc w:val="left"/>
-      <w:pPr>
-        <w:ind w:left="1440" w:hanging="360"/>
-      </w:pPr>
-      <w:rPr>
-        <w:rFonts w:ascii="Courier New" w:hAnsi="Courier New" w:cs="Courier New" w:hint="default"/>
-      </w:rPr>
-    </w:lvl>
-    <w:lvl w:ilvl="2" w:tplc="04080005" w:tentative="1">
-      <w:start w:val="1"/>
-      <w:numFmt w:val="bullet"/>
-      <w:lvlText w:val=""/>
-      <w:lvlJc w:val="left"/>
-      <w:pPr>
-        <w:ind w:left="2160" w:hanging="360"/>
-      </w:pPr>
-      <w:rPr>
-        <w:rFonts w:ascii="Wingdings" w:hAnsi="Wingdings" w:hint="default"/>
-      </w:rPr>
-    </w:lvl>
-    <w:lvl w:ilvl="3" w:tplc="04080001" w:tentative="1">
-      <w:start w:val="1"/>
-      <w:numFmt w:val="bullet"/>
-      <w:lvlText w:val=""/>
-      <w:lvlJc w:val="left"/>
-      <w:pPr>
-        <w:ind w:left="2880" w:hanging="360"/>
-      </w:pPr>
-      <w:rPr>
-        <w:rFonts w:ascii="Symbol" w:hAnsi="Symbol" w:hint="default"/>
-      </w:rPr>
-    </w:lvl>
-    <w:lvl w:ilvl="4" w:tplc="04080003" w:tentative="1">
-      <w:start w:val="1"/>
-      <w:numFmt w:val="bullet"/>
-      <w:lvlText w:val="o"/>
-      <w:lvlJc w:val="left"/>
-      <w:pPr>
-        <w:ind w:left="3600" w:hanging="360"/>
-      </w:pPr>
-      <w:rPr>
-        <w:rFonts w:ascii="Courier New" w:hAnsi="Courier New" w:cs="Courier New" w:hint="default"/>
-      </w:rPr>
-    </w:lvl>
-    <w:lvl w:ilvl="5" w:tplc="04080005" w:tentative="1">
-      <w:start w:val="1"/>
-      <w:numFmt w:val="bullet"/>
-      <w:lvlText w:val=""/>
-      <w:lvlJc w:val="left"/>
-      <w:pPr>
-        <w:ind w:left="4320" w:hanging="360"/>
-      </w:pPr>
-      <w:rPr>
-        <w:rFonts w:ascii="Wingdings" w:hAnsi="Wingdings" w:hint="default"/>
-      </w:rPr>
-    </w:lvl>
-    <w:lvl w:ilvl="6" w:tplc="04080001" w:tentative="1">
-      <w:start w:val="1"/>
-      <w:numFmt w:val="bullet"/>
-      <w:lvlText w:val=""/>
-      <w:lvlJc w:val="left"/>
-      <w:pPr>
-        <w:ind w:left="5040" w:hanging="360"/>
-      </w:pPr>
-      <w:rPr>
-        <w:rFonts w:ascii="Symbol" w:hAnsi="Symbol" w:hint="default"/>
-      </w:rPr>
-    </w:lvl>
-    <w:lvl w:ilvl="7" w:tplc="04080003" w:tentative="1">
-      <w:start w:val="1"/>
-      <w:numFmt w:val="bullet"/>
-      <w:lvlText w:val="o"/>
-      <w:lvlJc w:val="left"/>
-      <w:pPr>
-        <w:ind w:left="5760" w:hanging="360"/>
-      </w:pPr>
-      <w:rPr>
-        <w:rFonts w:ascii="Courier New" w:hAnsi="Courier New" w:cs="Courier New" w:hint="default"/>
-      </w:rPr>
-    </w:lvl>
-    <w:lvl w:ilvl="8" w:tplc="04080005" w:tentative="1">
-      <w:start w:val="1"/>
-      <w:numFmt w:val="bullet"/>
-      <w:lvlText w:val=""/>
-      <w:lvlJc w:val="left"/>
-      <w:pPr>
-        <w:ind w:left="6480" w:hanging="360"/>
-      </w:pPr>
-      <w:rPr>
-        <w:rFonts w:ascii="Wingdings" w:hAnsi="Wingdings" w:hint="default"/>
-      </w:rPr>
-    </w:lvl>
-  </w:abstractNum>
-  <w:abstractNum w:abstractNumId="20" w15:restartNumberingAfterBreak="0">
-    <w:nsid w:val="657F0A4B"/>
+  <w:abstractNum w:abstractNumId="22" w15:restartNumberingAfterBreak="0">
+    <w:nsid w:val="539534E9"/>
     <w:multiLevelType w:val="multilevel"/>
-    <w:tmpl w:val="09A8F510"/>
+    <w:tmpl w:val="3A30AB08"/>
     <w:lvl w:ilvl="0">
       <w:start w:val="1"/>
       <w:numFmt w:val="bullet"/>
@@ -14753,6 +17311,607 @@
       <w:rPr>
         <w:rFonts w:ascii="Wingdings" w:hAnsi="Wingdings" w:hint="default"/>
         <w:sz w:val="20"/>
+      </w:rPr>
+    </w:lvl>
+  </w:abstractNum>
+  <w:abstractNum w:abstractNumId="23" w15:restartNumberingAfterBreak="0">
+    <w:nsid w:val="581612F3"/>
+    <w:multiLevelType w:val="hybridMultilevel"/>
+    <w:tmpl w:val="2F2E3E8A"/>
+    <w:lvl w:ilvl="0" w:tplc="04080001">
+      <w:start w:val="1"/>
+      <w:numFmt w:val="bullet"/>
+      <w:lvlText w:val=""/>
+      <w:lvlJc w:val="left"/>
+      <w:pPr>
+        <w:ind w:left="720" w:hanging="360"/>
+      </w:pPr>
+      <w:rPr>
+        <w:rFonts w:ascii="Symbol" w:hAnsi="Symbol" w:hint="default"/>
+      </w:rPr>
+    </w:lvl>
+    <w:lvl w:ilvl="1" w:tplc="04080003" w:tentative="1">
+      <w:start w:val="1"/>
+      <w:numFmt w:val="bullet"/>
+      <w:lvlText w:val="o"/>
+      <w:lvlJc w:val="left"/>
+      <w:pPr>
+        <w:ind w:left="1440" w:hanging="360"/>
+      </w:pPr>
+      <w:rPr>
+        <w:rFonts w:ascii="Courier New" w:hAnsi="Courier New" w:cs="Courier New" w:hint="default"/>
+      </w:rPr>
+    </w:lvl>
+    <w:lvl w:ilvl="2" w:tplc="04080005" w:tentative="1">
+      <w:start w:val="1"/>
+      <w:numFmt w:val="bullet"/>
+      <w:lvlText w:val=""/>
+      <w:lvlJc w:val="left"/>
+      <w:pPr>
+        <w:ind w:left="2160" w:hanging="360"/>
+      </w:pPr>
+      <w:rPr>
+        <w:rFonts w:ascii="Wingdings" w:hAnsi="Wingdings" w:hint="default"/>
+      </w:rPr>
+    </w:lvl>
+    <w:lvl w:ilvl="3" w:tplc="04080001" w:tentative="1">
+      <w:start w:val="1"/>
+      <w:numFmt w:val="bullet"/>
+      <w:lvlText w:val=""/>
+      <w:lvlJc w:val="left"/>
+      <w:pPr>
+        <w:ind w:left="2880" w:hanging="360"/>
+      </w:pPr>
+      <w:rPr>
+        <w:rFonts w:ascii="Symbol" w:hAnsi="Symbol" w:hint="default"/>
+      </w:rPr>
+    </w:lvl>
+    <w:lvl w:ilvl="4" w:tplc="04080003" w:tentative="1">
+      <w:start w:val="1"/>
+      <w:numFmt w:val="bullet"/>
+      <w:lvlText w:val="o"/>
+      <w:lvlJc w:val="left"/>
+      <w:pPr>
+        <w:ind w:left="3600" w:hanging="360"/>
+      </w:pPr>
+      <w:rPr>
+        <w:rFonts w:ascii="Courier New" w:hAnsi="Courier New" w:cs="Courier New" w:hint="default"/>
+      </w:rPr>
+    </w:lvl>
+    <w:lvl w:ilvl="5" w:tplc="04080005" w:tentative="1">
+      <w:start w:val="1"/>
+      <w:numFmt w:val="bullet"/>
+      <w:lvlText w:val=""/>
+      <w:lvlJc w:val="left"/>
+      <w:pPr>
+        <w:ind w:left="4320" w:hanging="360"/>
+      </w:pPr>
+      <w:rPr>
+        <w:rFonts w:ascii="Wingdings" w:hAnsi="Wingdings" w:hint="default"/>
+      </w:rPr>
+    </w:lvl>
+    <w:lvl w:ilvl="6" w:tplc="04080001" w:tentative="1">
+      <w:start w:val="1"/>
+      <w:numFmt w:val="bullet"/>
+      <w:lvlText w:val=""/>
+      <w:lvlJc w:val="left"/>
+      <w:pPr>
+        <w:ind w:left="5040" w:hanging="360"/>
+      </w:pPr>
+      <w:rPr>
+        <w:rFonts w:ascii="Symbol" w:hAnsi="Symbol" w:hint="default"/>
+      </w:rPr>
+    </w:lvl>
+    <w:lvl w:ilvl="7" w:tplc="04080003" w:tentative="1">
+      <w:start w:val="1"/>
+      <w:numFmt w:val="bullet"/>
+      <w:lvlText w:val="o"/>
+      <w:lvlJc w:val="left"/>
+      <w:pPr>
+        <w:ind w:left="5760" w:hanging="360"/>
+      </w:pPr>
+      <w:rPr>
+        <w:rFonts w:ascii="Courier New" w:hAnsi="Courier New" w:cs="Courier New" w:hint="default"/>
+      </w:rPr>
+    </w:lvl>
+    <w:lvl w:ilvl="8" w:tplc="04080005" w:tentative="1">
+      <w:start w:val="1"/>
+      <w:numFmt w:val="bullet"/>
+      <w:lvlText w:val=""/>
+      <w:lvlJc w:val="left"/>
+      <w:pPr>
+        <w:ind w:left="6480" w:hanging="360"/>
+      </w:pPr>
+      <w:rPr>
+        <w:rFonts w:ascii="Wingdings" w:hAnsi="Wingdings" w:hint="default"/>
+      </w:rPr>
+    </w:lvl>
+  </w:abstractNum>
+  <w:abstractNum w:abstractNumId="24" w15:restartNumberingAfterBreak="0">
+    <w:nsid w:val="601127A4"/>
+    <w:multiLevelType w:val="hybridMultilevel"/>
+    <w:tmpl w:val="C16CFED0"/>
+    <w:lvl w:ilvl="0" w:tplc="C6C89702">
+      <w:start w:val="3"/>
+      <w:numFmt w:val="bullet"/>
+      <w:lvlText w:val="-"/>
+      <w:lvlJc w:val="left"/>
+      <w:pPr>
+        <w:ind w:left="720" w:hanging="360"/>
+      </w:pPr>
+      <w:rPr>
+        <w:rFonts w:ascii="Times New Roman" w:eastAsiaTheme="minorEastAsia" w:hAnsi="Times New Roman" w:cs="Times New Roman" w:hint="default"/>
+      </w:rPr>
+    </w:lvl>
+    <w:lvl w:ilvl="1" w:tplc="04080003" w:tentative="1">
+      <w:start w:val="1"/>
+      <w:numFmt w:val="bullet"/>
+      <w:lvlText w:val="o"/>
+      <w:lvlJc w:val="left"/>
+      <w:pPr>
+        <w:ind w:left="1440" w:hanging="360"/>
+      </w:pPr>
+      <w:rPr>
+        <w:rFonts w:ascii="Courier New" w:hAnsi="Courier New" w:cs="Courier New" w:hint="default"/>
+      </w:rPr>
+    </w:lvl>
+    <w:lvl w:ilvl="2" w:tplc="04080005" w:tentative="1">
+      <w:start w:val="1"/>
+      <w:numFmt w:val="bullet"/>
+      <w:lvlText w:val=""/>
+      <w:lvlJc w:val="left"/>
+      <w:pPr>
+        <w:ind w:left="2160" w:hanging="360"/>
+      </w:pPr>
+      <w:rPr>
+        <w:rFonts w:ascii="Wingdings" w:hAnsi="Wingdings" w:hint="default"/>
+      </w:rPr>
+    </w:lvl>
+    <w:lvl w:ilvl="3" w:tplc="04080001" w:tentative="1">
+      <w:start w:val="1"/>
+      <w:numFmt w:val="bullet"/>
+      <w:lvlText w:val=""/>
+      <w:lvlJc w:val="left"/>
+      <w:pPr>
+        <w:ind w:left="2880" w:hanging="360"/>
+      </w:pPr>
+      <w:rPr>
+        <w:rFonts w:ascii="Symbol" w:hAnsi="Symbol" w:hint="default"/>
+      </w:rPr>
+    </w:lvl>
+    <w:lvl w:ilvl="4" w:tplc="04080003" w:tentative="1">
+      <w:start w:val="1"/>
+      <w:numFmt w:val="bullet"/>
+      <w:lvlText w:val="o"/>
+      <w:lvlJc w:val="left"/>
+      <w:pPr>
+        <w:ind w:left="3600" w:hanging="360"/>
+      </w:pPr>
+      <w:rPr>
+        <w:rFonts w:ascii="Courier New" w:hAnsi="Courier New" w:cs="Courier New" w:hint="default"/>
+      </w:rPr>
+    </w:lvl>
+    <w:lvl w:ilvl="5" w:tplc="04080005" w:tentative="1">
+      <w:start w:val="1"/>
+      <w:numFmt w:val="bullet"/>
+      <w:lvlText w:val=""/>
+      <w:lvlJc w:val="left"/>
+      <w:pPr>
+        <w:ind w:left="4320" w:hanging="360"/>
+      </w:pPr>
+      <w:rPr>
+        <w:rFonts w:ascii="Wingdings" w:hAnsi="Wingdings" w:hint="default"/>
+      </w:rPr>
+    </w:lvl>
+    <w:lvl w:ilvl="6" w:tplc="04080001" w:tentative="1">
+      <w:start w:val="1"/>
+      <w:numFmt w:val="bullet"/>
+      <w:lvlText w:val=""/>
+      <w:lvlJc w:val="left"/>
+      <w:pPr>
+        <w:ind w:left="5040" w:hanging="360"/>
+      </w:pPr>
+      <w:rPr>
+        <w:rFonts w:ascii="Symbol" w:hAnsi="Symbol" w:hint="default"/>
+      </w:rPr>
+    </w:lvl>
+    <w:lvl w:ilvl="7" w:tplc="04080003" w:tentative="1">
+      <w:start w:val="1"/>
+      <w:numFmt w:val="bullet"/>
+      <w:lvlText w:val="o"/>
+      <w:lvlJc w:val="left"/>
+      <w:pPr>
+        <w:ind w:left="5760" w:hanging="360"/>
+      </w:pPr>
+      <w:rPr>
+        <w:rFonts w:ascii="Courier New" w:hAnsi="Courier New" w:cs="Courier New" w:hint="default"/>
+      </w:rPr>
+    </w:lvl>
+    <w:lvl w:ilvl="8" w:tplc="04080005" w:tentative="1">
+      <w:start w:val="1"/>
+      <w:numFmt w:val="bullet"/>
+      <w:lvlText w:val=""/>
+      <w:lvlJc w:val="left"/>
+      <w:pPr>
+        <w:ind w:left="6480" w:hanging="360"/>
+      </w:pPr>
+      <w:rPr>
+        <w:rFonts w:ascii="Wingdings" w:hAnsi="Wingdings" w:hint="default"/>
+      </w:rPr>
+    </w:lvl>
+  </w:abstractNum>
+  <w:abstractNum w:abstractNumId="25" w15:restartNumberingAfterBreak="0">
+    <w:nsid w:val="657F0A4B"/>
+    <w:multiLevelType w:val="multilevel"/>
+    <w:tmpl w:val="09A8F510"/>
+    <w:lvl w:ilvl="0">
+      <w:start w:val="1"/>
+      <w:numFmt w:val="bullet"/>
+      <w:lvlText w:val=""/>
+      <w:lvlJc w:val="left"/>
+      <w:pPr>
+        <w:tabs>
+          <w:tab w:val="num" w:pos="720"/>
+        </w:tabs>
+        <w:ind w:left="720" w:hanging="360"/>
+      </w:pPr>
+      <w:rPr>
+        <w:rFonts w:ascii="Symbol" w:hAnsi="Symbol" w:hint="default"/>
+        <w:sz w:val="20"/>
+      </w:rPr>
+    </w:lvl>
+    <w:lvl w:ilvl="1" w:tentative="1">
+      <w:start w:val="1"/>
+      <w:numFmt w:val="bullet"/>
+      <w:lvlText w:val="o"/>
+      <w:lvlJc w:val="left"/>
+      <w:pPr>
+        <w:tabs>
+          <w:tab w:val="num" w:pos="1440"/>
+        </w:tabs>
+        <w:ind w:left="1440" w:hanging="360"/>
+      </w:pPr>
+      <w:rPr>
+        <w:rFonts w:ascii="Courier New" w:hAnsi="Courier New" w:hint="default"/>
+        <w:sz w:val="20"/>
+      </w:rPr>
+    </w:lvl>
+    <w:lvl w:ilvl="2" w:tentative="1">
+      <w:start w:val="1"/>
+      <w:numFmt w:val="bullet"/>
+      <w:lvlText w:val=""/>
+      <w:lvlJc w:val="left"/>
+      <w:pPr>
+        <w:tabs>
+          <w:tab w:val="num" w:pos="2160"/>
+        </w:tabs>
+        <w:ind w:left="2160" w:hanging="360"/>
+      </w:pPr>
+      <w:rPr>
+        <w:rFonts w:ascii="Wingdings" w:hAnsi="Wingdings" w:hint="default"/>
+        <w:sz w:val="20"/>
+      </w:rPr>
+    </w:lvl>
+    <w:lvl w:ilvl="3" w:tentative="1">
+      <w:start w:val="1"/>
+      <w:numFmt w:val="bullet"/>
+      <w:lvlText w:val=""/>
+      <w:lvlJc w:val="left"/>
+      <w:pPr>
+        <w:tabs>
+          <w:tab w:val="num" w:pos="2880"/>
+        </w:tabs>
+        <w:ind w:left="2880" w:hanging="360"/>
+      </w:pPr>
+      <w:rPr>
+        <w:rFonts w:ascii="Wingdings" w:hAnsi="Wingdings" w:hint="default"/>
+        <w:sz w:val="20"/>
+      </w:rPr>
+    </w:lvl>
+    <w:lvl w:ilvl="4" w:tentative="1">
+      <w:start w:val="1"/>
+      <w:numFmt w:val="bullet"/>
+      <w:lvlText w:val=""/>
+      <w:lvlJc w:val="left"/>
+      <w:pPr>
+        <w:tabs>
+          <w:tab w:val="num" w:pos="3600"/>
+        </w:tabs>
+        <w:ind w:left="3600" w:hanging="360"/>
+      </w:pPr>
+      <w:rPr>
+        <w:rFonts w:ascii="Wingdings" w:hAnsi="Wingdings" w:hint="default"/>
+        <w:sz w:val="20"/>
+      </w:rPr>
+    </w:lvl>
+    <w:lvl w:ilvl="5" w:tentative="1">
+      <w:start w:val="1"/>
+      <w:numFmt w:val="bullet"/>
+      <w:lvlText w:val=""/>
+      <w:lvlJc w:val="left"/>
+      <w:pPr>
+        <w:tabs>
+          <w:tab w:val="num" w:pos="4320"/>
+        </w:tabs>
+        <w:ind w:left="4320" w:hanging="360"/>
+      </w:pPr>
+      <w:rPr>
+        <w:rFonts w:ascii="Wingdings" w:hAnsi="Wingdings" w:hint="default"/>
+        <w:sz w:val="20"/>
+      </w:rPr>
+    </w:lvl>
+    <w:lvl w:ilvl="6" w:tentative="1">
+      <w:start w:val="1"/>
+      <w:numFmt w:val="bullet"/>
+      <w:lvlText w:val=""/>
+      <w:lvlJc w:val="left"/>
+      <w:pPr>
+        <w:tabs>
+          <w:tab w:val="num" w:pos="5040"/>
+        </w:tabs>
+        <w:ind w:left="5040" w:hanging="360"/>
+      </w:pPr>
+      <w:rPr>
+        <w:rFonts w:ascii="Wingdings" w:hAnsi="Wingdings" w:hint="default"/>
+        <w:sz w:val="20"/>
+      </w:rPr>
+    </w:lvl>
+    <w:lvl w:ilvl="7" w:tentative="1">
+      <w:start w:val="1"/>
+      <w:numFmt w:val="bullet"/>
+      <w:lvlText w:val=""/>
+      <w:lvlJc w:val="left"/>
+      <w:pPr>
+        <w:tabs>
+          <w:tab w:val="num" w:pos="5760"/>
+        </w:tabs>
+        <w:ind w:left="5760" w:hanging="360"/>
+      </w:pPr>
+      <w:rPr>
+        <w:rFonts w:ascii="Wingdings" w:hAnsi="Wingdings" w:hint="default"/>
+        <w:sz w:val="20"/>
+      </w:rPr>
+    </w:lvl>
+    <w:lvl w:ilvl="8" w:tentative="1">
+      <w:start w:val="1"/>
+      <w:numFmt w:val="bullet"/>
+      <w:lvlText w:val=""/>
+      <w:lvlJc w:val="left"/>
+      <w:pPr>
+        <w:tabs>
+          <w:tab w:val="num" w:pos="6480"/>
+        </w:tabs>
+        <w:ind w:left="6480" w:hanging="360"/>
+      </w:pPr>
+      <w:rPr>
+        <w:rFonts w:ascii="Wingdings" w:hAnsi="Wingdings" w:hint="default"/>
+        <w:sz w:val="20"/>
+      </w:rPr>
+    </w:lvl>
+  </w:abstractNum>
+  <w:abstractNum w:abstractNumId="26" w15:restartNumberingAfterBreak="0">
+    <w:nsid w:val="773A3C8A"/>
+    <w:multiLevelType w:val="hybridMultilevel"/>
+    <w:tmpl w:val="4F98E34A"/>
+    <w:lvl w:ilvl="0" w:tplc="04080001">
+      <w:start w:val="1"/>
+      <w:numFmt w:val="bullet"/>
+      <w:lvlText w:val=""/>
+      <w:lvlJc w:val="left"/>
+      <w:pPr>
+        <w:ind w:left="360" w:hanging="360"/>
+      </w:pPr>
+      <w:rPr>
+        <w:rFonts w:ascii="Symbol" w:hAnsi="Symbol" w:hint="default"/>
+      </w:rPr>
+    </w:lvl>
+    <w:lvl w:ilvl="1" w:tplc="04080003" w:tentative="1">
+      <w:start w:val="1"/>
+      <w:numFmt w:val="bullet"/>
+      <w:lvlText w:val="o"/>
+      <w:lvlJc w:val="left"/>
+      <w:pPr>
+        <w:ind w:left="1080" w:hanging="360"/>
+      </w:pPr>
+      <w:rPr>
+        <w:rFonts w:ascii="Courier New" w:hAnsi="Courier New" w:cs="Courier New" w:hint="default"/>
+      </w:rPr>
+    </w:lvl>
+    <w:lvl w:ilvl="2" w:tplc="04080005" w:tentative="1">
+      <w:start w:val="1"/>
+      <w:numFmt w:val="bullet"/>
+      <w:lvlText w:val=""/>
+      <w:lvlJc w:val="left"/>
+      <w:pPr>
+        <w:ind w:left="1800" w:hanging="360"/>
+      </w:pPr>
+      <w:rPr>
+        <w:rFonts w:ascii="Wingdings" w:hAnsi="Wingdings" w:hint="default"/>
+      </w:rPr>
+    </w:lvl>
+    <w:lvl w:ilvl="3" w:tplc="04080001" w:tentative="1">
+      <w:start w:val="1"/>
+      <w:numFmt w:val="bullet"/>
+      <w:lvlText w:val=""/>
+      <w:lvlJc w:val="left"/>
+      <w:pPr>
+        <w:ind w:left="2520" w:hanging="360"/>
+      </w:pPr>
+      <w:rPr>
+        <w:rFonts w:ascii="Symbol" w:hAnsi="Symbol" w:hint="default"/>
+      </w:rPr>
+    </w:lvl>
+    <w:lvl w:ilvl="4" w:tplc="04080003" w:tentative="1">
+      <w:start w:val="1"/>
+      <w:numFmt w:val="bullet"/>
+      <w:lvlText w:val="o"/>
+      <w:lvlJc w:val="left"/>
+      <w:pPr>
+        <w:ind w:left="3240" w:hanging="360"/>
+      </w:pPr>
+      <w:rPr>
+        <w:rFonts w:ascii="Courier New" w:hAnsi="Courier New" w:cs="Courier New" w:hint="default"/>
+      </w:rPr>
+    </w:lvl>
+    <w:lvl w:ilvl="5" w:tplc="04080005" w:tentative="1">
+      <w:start w:val="1"/>
+      <w:numFmt w:val="bullet"/>
+      <w:lvlText w:val=""/>
+      <w:lvlJc w:val="left"/>
+      <w:pPr>
+        <w:ind w:left="3960" w:hanging="360"/>
+      </w:pPr>
+      <w:rPr>
+        <w:rFonts w:ascii="Wingdings" w:hAnsi="Wingdings" w:hint="default"/>
+      </w:rPr>
+    </w:lvl>
+    <w:lvl w:ilvl="6" w:tplc="04080001" w:tentative="1">
+      <w:start w:val="1"/>
+      <w:numFmt w:val="bullet"/>
+      <w:lvlText w:val=""/>
+      <w:lvlJc w:val="left"/>
+      <w:pPr>
+        <w:ind w:left="4680" w:hanging="360"/>
+      </w:pPr>
+      <w:rPr>
+        <w:rFonts w:ascii="Symbol" w:hAnsi="Symbol" w:hint="default"/>
+      </w:rPr>
+    </w:lvl>
+    <w:lvl w:ilvl="7" w:tplc="04080003" w:tentative="1">
+      <w:start w:val="1"/>
+      <w:numFmt w:val="bullet"/>
+      <w:lvlText w:val="o"/>
+      <w:lvlJc w:val="left"/>
+      <w:pPr>
+        <w:ind w:left="5400" w:hanging="360"/>
+      </w:pPr>
+      <w:rPr>
+        <w:rFonts w:ascii="Courier New" w:hAnsi="Courier New" w:cs="Courier New" w:hint="default"/>
+      </w:rPr>
+    </w:lvl>
+    <w:lvl w:ilvl="8" w:tplc="04080005" w:tentative="1">
+      <w:start w:val="1"/>
+      <w:numFmt w:val="bullet"/>
+      <w:lvlText w:val=""/>
+      <w:lvlJc w:val="left"/>
+      <w:pPr>
+        <w:ind w:left="6120" w:hanging="360"/>
+      </w:pPr>
+      <w:rPr>
+        <w:rFonts w:ascii="Wingdings" w:hAnsi="Wingdings" w:hint="default"/>
+      </w:rPr>
+    </w:lvl>
+  </w:abstractNum>
+  <w:abstractNum w:abstractNumId="27" w15:restartNumberingAfterBreak="0">
+    <w:nsid w:val="7C1B6611"/>
+    <w:multiLevelType w:val="hybridMultilevel"/>
+    <w:tmpl w:val="BF92E3AC"/>
+    <w:lvl w:ilvl="0" w:tplc="04080001">
+      <w:start w:val="1"/>
+      <w:numFmt w:val="bullet"/>
+      <w:lvlText w:val=""/>
+      <w:lvlJc w:val="left"/>
+      <w:pPr>
+        <w:ind w:left="720" w:hanging="360"/>
+      </w:pPr>
+      <w:rPr>
+        <w:rFonts w:ascii="Symbol" w:hAnsi="Symbol" w:hint="default"/>
+      </w:rPr>
+    </w:lvl>
+    <w:lvl w:ilvl="1" w:tplc="04080003" w:tentative="1">
+      <w:start w:val="1"/>
+      <w:numFmt w:val="bullet"/>
+      <w:lvlText w:val="o"/>
+      <w:lvlJc w:val="left"/>
+      <w:pPr>
+        <w:ind w:left="1440" w:hanging="360"/>
+      </w:pPr>
+      <w:rPr>
+        <w:rFonts w:ascii="Courier New" w:hAnsi="Courier New" w:cs="Courier New" w:hint="default"/>
+      </w:rPr>
+    </w:lvl>
+    <w:lvl w:ilvl="2" w:tplc="04080005" w:tentative="1">
+      <w:start w:val="1"/>
+      <w:numFmt w:val="bullet"/>
+      <w:lvlText w:val=""/>
+      <w:lvlJc w:val="left"/>
+      <w:pPr>
+        <w:ind w:left="2160" w:hanging="360"/>
+      </w:pPr>
+      <w:rPr>
+        <w:rFonts w:ascii="Wingdings" w:hAnsi="Wingdings" w:hint="default"/>
+      </w:rPr>
+    </w:lvl>
+    <w:lvl w:ilvl="3" w:tplc="04080001" w:tentative="1">
+      <w:start w:val="1"/>
+      <w:numFmt w:val="bullet"/>
+      <w:lvlText w:val=""/>
+      <w:lvlJc w:val="left"/>
+      <w:pPr>
+        <w:ind w:left="2880" w:hanging="360"/>
+      </w:pPr>
+      <w:rPr>
+        <w:rFonts w:ascii="Symbol" w:hAnsi="Symbol" w:hint="default"/>
+      </w:rPr>
+    </w:lvl>
+    <w:lvl w:ilvl="4" w:tplc="04080003" w:tentative="1">
+      <w:start w:val="1"/>
+      <w:numFmt w:val="bullet"/>
+      <w:lvlText w:val="o"/>
+      <w:lvlJc w:val="left"/>
+      <w:pPr>
+        <w:ind w:left="3600" w:hanging="360"/>
+      </w:pPr>
+      <w:rPr>
+        <w:rFonts w:ascii="Courier New" w:hAnsi="Courier New" w:cs="Courier New" w:hint="default"/>
+      </w:rPr>
+    </w:lvl>
+    <w:lvl w:ilvl="5" w:tplc="04080005" w:tentative="1">
+      <w:start w:val="1"/>
+      <w:numFmt w:val="bullet"/>
+      <w:lvlText w:val=""/>
+      <w:lvlJc w:val="left"/>
+      <w:pPr>
+        <w:ind w:left="4320" w:hanging="360"/>
+      </w:pPr>
+      <w:rPr>
+        <w:rFonts w:ascii="Wingdings" w:hAnsi="Wingdings" w:hint="default"/>
+      </w:rPr>
+    </w:lvl>
+    <w:lvl w:ilvl="6" w:tplc="04080001" w:tentative="1">
+      <w:start w:val="1"/>
+      <w:numFmt w:val="bullet"/>
+      <w:lvlText w:val=""/>
+      <w:lvlJc w:val="left"/>
+      <w:pPr>
+        <w:ind w:left="5040" w:hanging="360"/>
+      </w:pPr>
+      <w:rPr>
+        <w:rFonts w:ascii="Symbol" w:hAnsi="Symbol" w:hint="default"/>
+      </w:rPr>
+    </w:lvl>
+    <w:lvl w:ilvl="7" w:tplc="04080003" w:tentative="1">
+      <w:start w:val="1"/>
+      <w:numFmt w:val="bullet"/>
+      <w:lvlText w:val="o"/>
+      <w:lvlJc w:val="left"/>
+      <w:pPr>
+        <w:ind w:left="5760" w:hanging="360"/>
+      </w:pPr>
+      <w:rPr>
+        <w:rFonts w:ascii="Courier New" w:hAnsi="Courier New" w:cs="Courier New" w:hint="default"/>
+      </w:rPr>
+    </w:lvl>
+    <w:lvl w:ilvl="8" w:tplc="04080005" w:tentative="1">
+      <w:start w:val="1"/>
+      <w:numFmt w:val="bullet"/>
+      <w:lvlText w:val=""/>
+      <w:lvlJc w:val="left"/>
+      <w:pPr>
+        <w:ind w:left="6480" w:hanging="360"/>
+      </w:pPr>
+      <w:rPr>
+        <w:rFonts w:ascii="Wingdings" w:hAnsi="Wingdings" w:hint="default"/>
       </w:rPr>
     </w:lvl>
   </w:abstractNum>
@@ -14769,13 +17928,13 @@
     <w:abstractNumId w:val="9"/>
   </w:num>
   <w:num w:numId="5" w16cid:durableId="351808650">
-    <w:abstractNumId w:val="16"/>
+    <w:abstractNumId w:val="19"/>
   </w:num>
   <w:num w:numId="6" w16cid:durableId="1843274816">
     <w:abstractNumId w:val="10"/>
   </w:num>
   <w:num w:numId="7" w16cid:durableId="894504860">
-    <w:abstractNumId w:val="11"/>
+    <w:abstractNumId w:val="12"/>
   </w:num>
   <w:num w:numId="8" w16cid:durableId="762336753">
     <w:abstractNumId w:val="7"/>
@@ -14802,28 +17961,49 @@
     <w:abstractNumId w:val="0"/>
   </w:num>
   <w:num w:numId="16" w16cid:durableId="657422919">
+    <w:abstractNumId w:val="16"/>
+  </w:num>
+  <w:num w:numId="17" w16cid:durableId="477261826">
+    <w:abstractNumId w:val="23"/>
+  </w:num>
+  <w:num w:numId="18" w16cid:durableId="910895192">
+    <w:abstractNumId w:val="17"/>
+  </w:num>
+  <w:num w:numId="19" w16cid:durableId="485125854">
+    <w:abstractNumId w:val="15"/>
+  </w:num>
+  <w:num w:numId="20" w16cid:durableId="36860235">
+    <w:abstractNumId w:val="25"/>
+  </w:num>
+  <w:num w:numId="21" w16cid:durableId="2128695084">
+    <w:abstractNumId w:val="18"/>
+  </w:num>
+  <w:num w:numId="22" w16cid:durableId="1931162474">
+    <w:abstractNumId w:val="22"/>
+  </w:num>
+  <w:num w:numId="23" w16cid:durableId="890579957">
+    <w:abstractNumId w:val="20"/>
+  </w:num>
+  <w:num w:numId="24" w16cid:durableId="1259215015">
+    <w:abstractNumId w:val="24"/>
+  </w:num>
+  <w:num w:numId="25" w16cid:durableId="356122997">
     <w:abstractNumId w:val="13"/>
   </w:num>
-  <w:num w:numId="17" w16cid:durableId="477261826">
-    <w:abstractNumId w:val="19"/>
+  <w:num w:numId="26" w16cid:durableId="910382992">
+    <w:abstractNumId w:val="27"/>
   </w:num>
-  <w:num w:numId="18" w16cid:durableId="910895192">
+  <w:num w:numId="27" w16cid:durableId="801583516">
+    <w:abstractNumId w:val="26"/>
+  </w:num>
+  <w:num w:numId="28" w16cid:durableId="1614677873">
+    <w:abstractNumId w:val="21"/>
+  </w:num>
+  <w:num w:numId="29" w16cid:durableId="1621760415">
     <w:abstractNumId w:val="14"/>
   </w:num>
-  <w:num w:numId="19" w16cid:durableId="485125854">
-    <w:abstractNumId w:val="12"/>
-  </w:num>
-  <w:num w:numId="20" w16cid:durableId="36860235">
-    <w:abstractNumId w:val="20"/>
-  </w:num>
-  <w:num w:numId="21" w16cid:durableId="2128695084">
-    <w:abstractNumId w:val="15"/>
-  </w:num>
-  <w:num w:numId="22" w16cid:durableId="1931162474">
-    <w:abstractNumId w:val="18"/>
-  </w:num>
-  <w:num w:numId="23" w16cid:durableId="890579957">
-    <w:abstractNumId w:val="17"/>
+  <w:num w:numId="30" w16cid:durableId="1780291341">
+    <w:abstractNumId w:val="11"/>
   </w:num>
 </w:numbering>
 </file>
@@ -15227,7 +18407,7 @@
   <w:style w:type="paragraph" w:default="1" w:styleId="a1">
     <w:name w:val="Normal"/>
     <w:qFormat/>
-    <w:rsid w:val="005A07CD"/>
+    <w:rsid w:val="00626B5E"/>
   </w:style>
   <w:style w:type="paragraph" w:styleId="1">
     <w:name w:val="heading 1"/>
@@ -15389,7 +18569,6 @@
   <w:style w:type="character" w:default="1" w:styleId="a2">
     <w:name w:val="Default Paragraph Font"/>
     <w:uiPriority w:val="1"/>
-    <w:semiHidden/>
     <w:unhideWhenUsed/>
   </w:style>
   <w:style w:type="table" w:default="1" w:styleId="a3">

</xml_diff>